<commit_message>
draft qapp ready for BK review
</commit_message>
<xml_diff>
--- a/docs/hi_res_draft_qapp.docx
+++ b/docs/hi_res_draft_qapp.docx
@@ -278,6 +278,7 @@
             <w:docPart w:val="2FE346D3AD024EB69AB3FC080A20C40D"/>
           </w:placeholder>
         </w:sdtPr>
+        <w:sdtEndPr/>
         <w:sdtContent>
           <w:r>
             <w:rPr>
@@ -385,6 +386,7 @@
             <w14:uncheckedState w14:val="2610" w14:font="MS Gothic"/>
           </w14:checkbox>
         </w:sdtPr>
+        <w:sdtEndPr/>
         <w:sdtContent>
           <w:r>
             <w:rPr>
@@ -444,6 +446,7 @@
             <w14:uncheckedState w14:val="2610" w14:font="MS Gothic"/>
           </w14:checkbox>
         </w:sdtPr>
+        <w:sdtEndPr/>
         <w:sdtContent>
           <w:r>
             <w:rPr>
@@ -562,6 +565,7 @@
           <w:showingPlcHdr/>
           <w:text/>
         </w:sdtPr>
+        <w:sdtEndPr/>
         <w:sdtContent>
           <w:r>
             <w:rPr>
@@ -693,6 +697,7 @@
             <w14:uncheckedState w14:val="2610" w14:font="MS Gothic"/>
           </w14:checkbox>
         </w:sdtPr>
+        <w:sdtEndPr/>
         <w:sdtContent>
           <w:r>
             <w:rPr>
@@ -734,6 +739,7 @@
             <w14:uncheckedState w14:val="2610" w14:font="MS Gothic"/>
           </w14:checkbox>
         </w:sdtPr>
+        <w:sdtEndPr/>
         <w:sdtContent>
           <w:r>
             <w:rPr>
@@ -767,6 +773,7 @@
           <w:showingPlcHdr/>
           <w:text/>
         </w:sdtPr>
+        <w:sdtEndPr/>
         <w:sdtContent>
           <w:r>
             <w:rPr>
@@ -941,6 +948,7 @@
             <w14:uncheckedState w14:val="2610" w14:font="MS Gothic"/>
           </w14:checkbox>
         </w:sdtPr>
+        <w:sdtEndPr/>
         <w:sdtContent>
           <w:r>
             <w:rPr>
@@ -1038,6 +1046,7 @@
             <w14:uncheckedState w14:val="2610" w14:font="MS Gothic"/>
           </w14:checkbox>
         </w:sdtPr>
+        <w:sdtEndPr/>
         <w:sdtContent>
           <w:r>
             <w:rPr>
@@ -1089,6 +1098,7 @@
             <w14:uncheckedState w14:val="2610" w14:font="MS Gothic"/>
           </w14:checkbox>
         </w:sdtPr>
+        <w:sdtEndPr/>
         <w:sdtContent>
           <w:r>
             <w:rPr>
@@ -1119,6 +1129,7 @@
             <w14:uncheckedState w14:val="2610" w14:font="MS Gothic"/>
           </w14:checkbox>
         </w:sdtPr>
+        <w:sdtEndPr/>
         <w:sdtContent>
           <w:r>
             <w:rPr>
@@ -1149,6 +1160,7 @@
             <w14:uncheckedState w14:val="2610" w14:font="MS Gothic"/>
           </w14:checkbox>
         </w:sdtPr>
+        <w:sdtEndPr/>
         <w:sdtContent>
           <w:r>
             <w:rPr>
@@ -1179,6 +1191,7 @@
             <w14:uncheckedState w14:val="2610" w14:font="MS Gothic"/>
           </w14:checkbox>
         </w:sdtPr>
+        <w:sdtEndPr/>
         <w:sdtContent>
           <w:r>
             <w:rPr>
@@ -1223,6 +1236,7 @@
             <w14:uncheckedState w14:val="2610" w14:font="MS Gothic"/>
           </w14:checkbox>
         </w:sdtPr>
+        <w:sdtEndPr/>
         <w:sdtContent>
           <w:r>
             <w:rPr>
@@ -1260,6 +1274,7 @@
             <w14:uncheckedState w14:val="2610" w14:font="MS Gothic"/>
           </w14:checkbox>
         </w:sdtPr>
+        <w:sdtEndPr/>
         <w:sdtContent>
           <w:r>
             <w:rPr>
@@ -1297,6 +1312,7 @@
             <w14:uncheckedState w14:val="2610" w14:font="MS Gothic"/>
           </w14:checkbox>
         </w:sdtPr>
+        <w:sdtEndPr/>
         <w:sdtContent>
           <w:r>
             <w:rPr>
@@ -1334,6 +1350,7 @@
             <w14:uncheckedState w14:val="2610" w14:font="MS Gothic"/>
           </w14:checkbox>
         </w:sdtPr>
+        <w:sdtEndPr/>
         <w:sdtContent>
           <w:r>
             <w:rPr>
@@ -1387,6 +1404,7 @@
             <w14:uncheckedState w14:val="2610" w14:font="MS Gothic"/>
           </w14:checkbox>
         </w:sdtPr>
+        <w:sdtEndPr/>
         <w:sdtContent>
           <w:r>
             <w:rPr>
@@ -1431,6 +1449,7 @@
             <w14:uncheckedState w14:val="2610" w14:font="MS Gothic"/>
           </w14:checkbox>
         </w:sdtPr>
+        <w:sdtEndPr/>
         <w:sdtContent>
           <w:r>
             <w:rPr>
@@ -1468,6 +1487,7 @@
             <w14:uncheckedState w14:val="2610" w14:font="MS Gothic"/>
           </w14:checkbox>
         </w:sdtPr>
+        <w:sdtEndPr/>
         <w:sdtContent>
           <w:r>
             <w:rPr>
@@ -1505,6 +1525,7 @@
             <w14:uncheckedState w14:val="2610" w14:font="MS Gothic"/>
           </w14:checkbox>
         </w:sdtPr>
+        <w:sdtEndPr/>
         <w:sdtContent>
           <w:r>
             <w:rPr>
@@ -1972,6 +1993,7 @@
             <w:docPart w:val="F1691CDA5B904E939C7AEFE49C41F225"/>
           </w:placeholder>
         </w:sdtPr>
+        <w:sdtEndPr/>
         <w:sdtContent>
           <w:r>
             <w:rPr>
@@ -2148,6 +2170,7 @@
             <w:docPart w:val="40A16B6534654D5EA0F068B1A6EDB76D"/>
           </w:placeholder>
         </w:sdtPr>
+        <w:sdtEndPr/>
         <w:sdtContent>
           <w:r>
             <w:rPr>
@@ -2293,6 +2316,7 @@
         </w:placeholder>
         <w:showingPlcHdr/>
       </w:sdtPr>
+      <w:sdtEndPr/>
       <w:sdtContent>
         <w:p>
           <w:pPr>
@@ -10302,22 +10326,6 @@
               </w:rPr>
               <w:t>Report/manuscript preparation and submission</w:t>
             </w:r>
-            <w:commentRangeStart w:id="20"/>
-            <w:commentRangeEnd w:id="20"/>
-            <w:r>
-              <w:rPr>
-                <w:rStyle w:val="CommentReference"/>
-              </w:rPr>
-              <w:commentReference w:id="20"/>
-            </w:r>
-            <w:commentRangeStart w:id="21"/>
-            <w:commentRangeEnd w:id="21"/>
-            <w:r>
-              <w:rPr>
-                <w:rStyle w:val="CommentReference"/>
-              </w:rPr>
-              <w:commentReference w:id="21"/>
-            </w:r>
           </w:p>
         </w:tc>
       </w:tr>
@@ -10384,7 +10392,7 @@
           <w:szCs w:val="24"/>
         </w:rPr>
       </w:pPr>
-      <w:bookmarkStart w:id="22" w:name="_Toc531072410"/>
+      <w:bookmarkStart w:id="20" w:name="_Toc531072410"/>
       <w:r>
         <w:rPr>
           <w:rFonts w:ascii="Times New Roman" w:hAnsi="Times New Roman"/>
@@ -10425,251 +10433,251 @@
         </w:rPr>
         <w:t>for Measurement Data</w:t>
       </w:r>
+      <w:bookmarkEnd w:id="20"/>
+    </w:p>
+    <w:p>
+      <w:pPr>
+        <w:spacing w:after="0" w:line="240" w:lineRule="auto"/>
+        <w:rPr>
+          <w:rFonts w:ascii="Times New Roman" w:eastAsia="Times New Roman" w:hAnsi="Times New Roman" w:cs="Times New Roman"/>
+          <w:sz w:val="24"/>
+          <w:szCs w:val="24"/>
+        </w:rPr>
+      </w:pPr>
+    </w:p>
+    <w:p>
+      <w:pPr>
+        <w:spacing w:after="0" w:line="240" w:lineRule="auto"/>
+        <w:rPr>
+          <w:rFonts w:ascii="Times New Roman" w:eastAsia="Times New Roman" w:hAnsi="Times New Roman" w:cs="Times New Roman"/>
+          <w:color w:val="000000" w:themeColor="text1"/>
+          <w:sz w:val="24"/>
+          <w:szCs w:val="24"/>
+        </w:rPr>
+      </w:pPr>
+      <w:r>
+        <w:rPr>
+          <w:rFonts w:ascii="Times New Roman" w:eastAsia="Times New Roman" w:hAnsi="Times New Roman" w:cs="Times New Roman"/>
+          <w:color w:val="000000" w:themeColor="text1"/>
+          <w:sz w:val="24"/>
+          <w:szCs w:val="24"/>
+        </w:rPr>
+        <w:t xml:space="preserve">The overall quality objective for this project is to generate field data to evaluate the spatial and temporal dynamics of cyanobacterial blooms.  The quality objectives will be maintained by utilizing appropriate quality control measures in both the lab and the field.  Regular calibration of field </w:t>
+      </w:r>
+      <w:r>
+        <w:rPr>
+          <w:rFonts w:ascii="Times New Roman" w:eastAsia="Times New Roman" w:hAnsi="Times New Roman" w:cs="Times New Roman"/>
+          <w:color w:val="000000" w:themeColor="text1"/>
+          <w:sz w:val="24"/>
+          <w:szCs w:val="24"/>
+        </w:rPr>
+        <w:t>instruments (See Section B7 for schedule) should</w:t>
+      </w:r>
+      <w:r>
+        <w:rPr>
+          <w:rFonts w:ascii="Times New Roman" w:eastAsia="Times New Roman" w:hAnsi="Times New Roman" w:cs="Times New Roman"/>
+          <w:color w:val="000000" w:themeColor="text1"/>
+          <w:sz w:val="24"/>
+          <w:szCs w:val="24"/>
+        </w:rPr>
+        <w:t xml:space="preserve"> minimize error produced by the sondes </w:t>
+      </w:r>
+      <w:r>
+        <w:rPr>
+          <w:rFonts w:ascii="Times New Roman" w:eastAsia="Times New Roman" w:hAnsi="Times New Roman" w:cs="Times New Roman"/>
+          <w:color w:val="000000" w:themeColor="text1"/>
+          <w:sz w:val="24"/>
+          <w:szCs w:val="24"/>
+        </w:rPr>
+        <w:t>(see Tables 1 and 2 for</w:t>
+      </w:r>
+      <w:r>
+        <w:rPr>
+          <w:rFonts w:ascii="Times New Roman" w:eastAsia="Times New Roman" w:hAnsi="Times New Roman" w:cs="Times New Roman"/>
+          <w:color w:val="000000" w:themeColor="text1"/>
+          <w:sz w:val="24"/>
+          <w:szCs w:val="24"/>
+        </w:rPr>
+        <w:t xml:space="preserve"> measurement range and resolution).  Rigorous application of QA/QC policies in EPA SOPs (</w:t>
+      </w:r>
+      <w:r>
+        <w:rPr>
+          <w:rFonts w:ascii="Times New Roman" w:eastAsia="Times New Roman" w:hAnsi="Times New Roman" w:cs="Times New Roman"/>
+          <w:color w:val="000000" w:themeColor="text1"/>
+          <w:sz w:val="24"/>
+          <w:szCs w:val="24"/>
+        </w:rPr>
+        <w:t>see Section B4 for</w:t>
+      </w:r>
+      <w:r>
+        <w:rPr>
+          <w:rFonts w:ascii="Times New Roman" w:eastAsia="Times New Roman" w:hAnsi="Times New Roman" w:cs="Times New Roman"/>
+          <w:color w:val="000000" w:themeColor="text1"/>
+          <w:sz w:val="24"/>
+          <w:szCs w:val="24"/>
+        </w:rPr>
+        <w:t xml:space="preserve"> analytical methods) will be applied during laboratory procedures to ensure data quality and minimize instrumentation or procedural error.</w:t>
+      </w:r>
+    </w:p>
+    <w:p>
+      <w:pPr>
+        <w:spacing w:after="0" w:line="240" w:lineRule="auto"/>
+        <w:rPr>
+          <w:rFonts w:ascii="Times New Roman" w:eastAsia="Times New Roman" w:hAnsi="Times New Roman" w:cs="Times New Roman"/>
+          <w:sz w:val="24"/>
+          <w:szCs w:val="24"/>
+        </w:rPr>
+      </w:pPr>
+    </w:p>
+    <w:p>
+      <w:pPr>
+        <w:pStyle w:val="Heading2"/>
+        <w:rPr>
+          <w:rFonts w:ascii="Times New Roman" w:hAnsi="Times New Roman"/>
+          <w:sz w:val="24"/>
+          <w:szCs w:val="24"/>
+        </w:rPr>
+      </w:pPr>
+      <w:bookmarkStart w:id="21" w:name="_Toc531072411"/>
+      <w:r>
+        <w:rPr>
+          <w:rFonts w:ascii="Times New Roman" w:hAnsi="Times New Roman"/>
+          <w:sz w:val="24"/>
+          <w:szCs w:val="24"/>
+        </w:rPr>
+        <w:t>A</w:t>
+      </w:r>
+      <w:r>
+        <w:rPr>
+          <w:rFonts w:ascii="Times New Roman" w:hAnsi="Times New Roman"/>
+          <w:sz w:val="24"/>
+          <w:szCs w:val="24"/>
+        </w:rPr>
+        <w:t>8</w:t>
+      </w:r>
+      <w:r>
+        <w:rPr>
+          <w:rFonts w:ascii="Times New Roman" w:hAnsi="Times New Roman"/>
+          <w:sz w:val="24"/>
+          <w:szCs w:val="24"/>
+        </w:rPr>
+        <w:t xml:space="preserve">. </w:t>
+      </w:r>
+      <w:r>
+        <w:rPr>
+          <w:rFonts w:ascii="Times New Roman" w:hAnsi="Times New Roman"/>
+          <w:sz w:val="24"/>
+          <w:szCs w:val="24"/>
+        </w:rPr>
+        <w:t>Special Training/Certification</w:t>
+      </w:r>
+      <w:r>
+        <w:rPr>
+          <w:rFonts w:ascii="Times New Roman" w:hAnsi="Times New Roman"/>
+          <w:sz w:val="24"/>
+          <w:szCs w:val="24"/>
+        </w:rPr>
+        <w:t>s</w:t>
+      </w:r>
+      <w:bookmarkEnd w:id="21"/>
+    </w:p>
+    <w:p>
+      <w:pPr>
+        <w:spacing w:after="0" w:line="240" w:lineRule="auto"/>
+        <w:rPr>
+          <w:rFonts w:ascii="Times New Roman" w:eastAsia="Times New Roman" w:hAnsi="Times New Roman" w:cs="Times New Roman"/>
+          <w:sz w:val="24"/>
+          <w:szCs w:val="24"/>
+        </w:rPr>
+      </w:pPr>
+    </w:p>
+    <w:p>
+      <w:pPr>
+        <w:spacing w:after="0" w:line="240" w:lineRule="auto"/>
+        <w:rPr>
+          <w:rFonts w:ascii="Times New Roman" w:eastAsia="Times New Roman" w:hAnsi="Times New Roman" w:cs="Times New Roman"/>
+          <w:sz w:val="24"/>
+          <w:szCs w:val="24"/>
+        </w:rPr>
+      </w:pPr>
+      <w:r>
+        <w:rPr>
+          <w:rFonts w:ascii="Times New Roman" w:eastAsia="Times New Roman" w:hAnsi="Times New Roman" w:cs="Times New Roman"/>
+          <w:sz w:val="24"/>
+          <w:szCs w:val="24"/>
+        </w:rPr>
+        <w:t>None of the field tasks require special training or certification.  Standard training using analyzers at A</w:t>
+      </w:r>
+      <w:r>
+        <w:rPr>
+          <w:rFonts w:ascii="Times New Roman" w:eastAsia="Times New Roman" w:hAnsi="Times New Roman" w:cs="Times New Roman"/>
+          <w:sz w:val="24"/>
+          <w:szCs w:val="24"/>
+        </w:rPr>
+        <w:t>CES</w:t>
+      </w:r>
+      <w:r>
+        <w:rPr>
+          <w:rFonts w:ascii="Times New Roman" w:eastAsia="Times New Roman" w:hAnsi="Times New Roman" w:cs="Times New Roman"/>
+          <w:sz w:val="24"/>
+          <w:szCs w:val="24"/>
+        </w:rPr>
+        <w:t>D technicians or others who have expertise with the method.  Training will be documented via the ORD competency forms.</w:t>
+      </w:r>
+    </w:p>
+    <w:p>
+      <w:pPr>
+        <w:spacing w:after="0" w:line="240" w:lineRule="auto"/>
+        <w:rPr>
+          <w:rFonts w:ascii="Times New Roman" w:eastAsia="Times New Roman" w:hAnsi="Times New Roman" w:cs="Times New Roman"/>
+          <w:sz w:val="24"/>
+          <w:szCs w:val="24"/>
+        </w:rPr>
+      </w:pPr>
+    </w:p>
+    <w:p>
+      <w:pPr>
+        <w:pStyle w:val="Heading2"/>
+        <w:rPr>
+          <w:rFonts w:ascii="Times New Roman" w:hAnsi="Times New Roman"/>
+          <w:sz w:val="24"/>
+          <w:szCs w:val="24"/>
+        </w:rPr>
+      </w:pPr>
+      <w:bookmarkStart w:id="22" w:name="_Toc531072412"/>
+      <w:r>
+        <w:rPr>
+          <w:rFonts w:ascii="Times New Roman" w:hAnsi="Times New Roman"/>
+          <w:sz w:val="24"/>
+          <w:szCs w:val="24"/>
+        </w:rPr>
+        <w:t>A</w:t>
+      </w:r>
+      <w:r>
+        <w:rPr>
+          <w:rFonts w:ascii="Times New Roman" w:hAnsi="Times New Roman"/>
+          <w:sz w:val="24"/>
+          <w:szCs w:val="24"/>
+        </w:rPr>
+        <w:t>9</w:t>
+      </w:r>
+      <w:r>
+        <w:rPr>
+          <w:rFonts w:ascii="Times New Roman" w:hAnsi="Times New Roman"/>
+          <w:sz w:val="24"/>
+          <w:szCs w:val="24"/>
+        </w:rPr>
+        <w:t xml:space="preserve">. </w:t>
+      </w:r>
+      <w:r>
+        <w:rPr>
+          <w:rFonts w:ascii="Times New Roman" w:hAnsi="Times New Roman"/>
+          <w:sz w:val="24"/>
+          <w:szCs w:val="24"/>
+        </w:rPr>
+        <w:t xml:space="preserve">Documents and Records </w:t>
+      </w:r>
       <w:bookmarkEnd w:id="22"/>
-    </w:p>
-    <w:p>
-      <w:pPr>
-        <w:spacing w:after="0" w:line="240" w:lineRule="auto"/>
-        <w:rPr>
-          <w:rFonts w:ascii="Times New Roman" w:eastAsia="Times New Roman" w:hAnsi="Times New Roman" w:cs="Times New Roman"/>
-          <w:sz w:val="24"/>
-          <w:szCs w:val="24"/>
-        </w:rPr>
-      </w:pPr>
-    </w:p>
-    <w:p>
-      <w:pPr>
-        <w:spacing w:after="0" w:line="240" w:lineRule="auto"/>
-        <w:rPr>
-          <w:rFonts w:ascii="Times New Roman" w:eastAsia="Times New Roman" w:hAnsi="Times New Roman" w:cs="Times New Roman"/>
-          <w:color w:val="000000" w:themeColor="text1"/>
-          <w:sz w:val="24"/>
-          <w:szCs w:val="24"/>
-        </w:rPr>
-      </w:pPr>
-      <w:r>
-        <w:rPr>
-          <w:rFonts w:ascii="Times New Roman" w:eastAsia="Times New Roman" w:hAnsi="Times New Roman" w:cs="Times New Roman"/>
-          <w:color w:val="000000" w:themeColor="text1"/>
-          <w:sz w:val="24"/>
-          <w:szCs w:val="24"/>
-        </w:rPr>
-        <w:t xml:space="preserve">The overall quality objective for this project is to generate field data to evaluate the spatial and temporal dynamics of cyanobacterial blooms.  The quality objectives will be maintained by utilizing appropriate quality control measures in both the lab and the field.  Regular calibration of field </w:t>
-      </w:r>
-      <w:r>
-        <w:rPr>
-          <w:rFonts w:ascii="Times New Roman" w:eastAsia="Times New Roman" w:hAnsi="Times New Roman" w:cs="Times New Roman"/>
-          <w:color w:val="000000" w:themeColor="text1"/>
-          <w:sz w:val="24"/>
-          <w:szCs w:val="24"/>
-        </w:rPr>
-        <w:t>instruments (See Section B7 for schedule) should</w:t>
-      </w:r>
-      <w:r>
-        <w:rPr>
-          <w:rFonts w:ascii="Times New Roman" w:eastAsia="Times New Roman" w:hAnsi="Times New Roman" w:cs="Times New Roman"/>
-          <w:color w:val="000000" w:themeColor="text1"/>
-          <w:sz w:val="24"/>
-          <w:szCs w:val="24"/>
-        </w:rPr>
-        <w:t xml:space="preserve"> minimize error produced by the sondes </w:t>
-      </w:r>
-      <w:r>
-        <w:rPr>
-          <w:rFonts w:ascii="Times New Roman" w:eastAsia="Times New Roman" w:hAnsi="Times New Roman" w:cs="Times New Roman"/>
-          <w:color w:val="000000" w:themeColor="text1"/>
-          <w:sz w:val="24"/>
-          <w:szCs w:val="24"/>
-        </w:rPr>
-        <w:t>(see Tables 1 and 2 for</w:t>
-      </w:r>
-      <w:r>
-        <w:rPr>
-          <w:rFonts w:ascii="Times New Roman" w:eastAsia="Times New Roman" w:hAnsi="Times New Roman" w:cs="Times New Roman"/>
-          <w:color w:val="000000" w:themeColor="text1"/>
-          <w:sz w:val="24"/>
-          <w:szCs w:val="24"/>
-        </w:rPr>
-        <w:t xml:space="preserve"> measurement range and resolution).  Rigorous application of QA/QC policies in EPA SOPs (</w:t>
-      </w:r>
-      <w:r>
-        <w:rPr>
-          <w:rFonts w:ascii="Times New Roman" w:eastAsia="Times New Roman" w:hAnsi="Times New Roman" w:cs="Times New Roman"/>
-          <w:color w:val="000000" w:themeColor="text1"/>
-          <w:sz w:val="24"/>
-          <w:szCs w:val="24"/>
-        </w:rPr>
-        <w:t>see Section B4 for</w:t>
-      </w:r>
-      <w:r>
-        <w:rPr>
-          <w:rFonts w:ascii="Times New Roman" w:eastAsia="Times New Roman" w:hAnsi="Times New Roman" w:cs="Times New Roman"/>
-          <w:color w:val="000000" w:themeColor="text1"/>
-          <w:sz w:val="24"/>
-          <w:szCs w:val="24"/>
-        </w:rPr>
-        <w:t xml:space="preserve"> analytical methods) will be applied during laboratory procedures to ensure data quality and minimize instrumentation or procedural error.</w:t>
-      </w:r>
-    </w:p>
-    <w:p>
-      <w:pPr>
-        <w:spacing w:after="0" w:line="240" w:lineRule="auto"/>
-        <w:rPr>
-          <w:rFonts w:ascii="Times New Roman" w:eastAsia="Times New Roman" w:hAnsi="Times New Roman" w:cs="Times New Roman"/>
-          <w:sz w:val="24"/>
-          <w:szCs w:val="24"/>
-        </w:rPr>
-      </w:pPr>
-    </w:p>
-    <w:p>
-      <w:pPr>
-        <w:pStyle w:val="Heading2"/>
-        <w:rPr>
-          <w:rFonts w:ascii="Times New Roman" w:hAnsi="Times New Roman"/>
-          <w:sz w:val="24"/>
-          <w:szCs w:val="24"/>
-        </w:rPr>
-      </w:pPr>
-      <w:bookmarkStart w:id="23" w:name="_Toc531072411"/>
-      <w:r>
-        <w:rPr>
-          <w:rFonts w:ascii="Times New Roman" w:hAnsi="Times New Roman"/>
-          <w:sz w:val="24"/>
-          <w:szCs w:val="24"/>
-        </w:rPr>
-        <w:t>A</w:t>
-      </w:r>
-      <w:r>
-        <w:rPr>
-          <w:rFonts w:ascii="Times New Roman" w:hAnsi="Times New Roman"/>
-          <w:sz w:val="24"/>
-          <w:szCs w:val="24"/>
-        </w:rPr>
-        <w:t>8</w:t>
-      </w:r>
-      <w:r>
-        <w:rPr>
-          <w:rFonts w:ascii="Times New Roman" w:hAnsi="Times New Roman"/>
-          <w:sz w:val="24"/>
-          <w:szCs w:val="24"/>
-        </w:rPr>
-        <w:t xml:space="preserve">. </w:t>
-      </w:r>
-      <w:r>
-        <w:rPr>
-          <w:rFonts w:ascii="Times New Roman" w:hAnsi="Times New Roman"/>
-          <w:sz w:val="24"/>
-          <w:szCs w:val="24"/>
-        </w:rPr>
-        <w:t>Special Training/Certification</w:t>
-      </w:r>
-      <w:r>
-        <w:rPr>
-          <w:rFonts w:ascii="Times New Roman" w:hAnsi="Times New Roman"/>
-          <w:sz w:val="24"/>
-          <w:szCs w:val="24"/>
-        </w:rPr>
-        <w:t>s</w:t>
-      </w:r>
-      <w:bookmarkEnd w:id="23"/>
-    </w:p>
-    <w:p>
-      <w:pPr>
-        <w:spacing w:after="0" w:line="240" w:lineRule="auto"/>
-        <w:rPr>
-          <w:rFonts w:ascii="Times New Roman" w:eastAsia="Times New Roman" w:hAnsi="Times New Roman" w:cs="Times New Roman"/>
-          <w:sz w:val="24"/>
-          <w:szCs w:val="24"/>
-        </w:rPr>
-      </w:pPr>
-    </w:p>
-    <w:p>
-      <w:pPr>
-        <w:spacing w:after="0" w:line="240" w:lineRule="auto"/>
-        <w:rPr>
-          <w:rFonts w:ascii="Times New Roman" w:eastAsia="Times New Roman" w:hAnsi="Times New Roman" w:cs="Times New Roman"/>
-          <w:sz w:val="24"/>
-          <w:szCs w:val="24"/>
-        </w:rPr>
-      </w:pPr>
-      <w:r>
-        <w:rPr>
-          <w:rFonts w:ascii="Times New Roman" w:eastAsia="Times New Roman" w:hAnsi="Times New Roman" w:cs="Times New Roman"/>
-          <w:sz w:val="24"/>
-          <w:szCs w:val="24"/>
-        </w:rPr>
-        <w:t>None of the field tasks require special training or certification.  Standard training using analyzers at A</w:t>
-      </w:r>
-      <w:r>
-        <w:rPr>
-          <w:rFonts w:ascii="Times New Roman" w:eastAsia="Times New Roman" w:hAnsi="Times New Roman" w:cs="Times New Roman"/>
-          <w:sz w:val="24"/>
-          <w:szCs w:val="24"/>
-        </w:rPr>
-        <w:t>CES</w:t>
-      </w:r>
-      <w:r>
-        <w:rPr>
-          <w:rFonts w:ascii="Times New Roman" w:eastAsia="Times New Roman" w:hAnsi="Times New Roman" w:cs="Times New Roman"/>
-          <w:sz w:val="24"/>
-          <w:szCs w:val="24"/>
-        </w:rPr>
-        <w:t>D technicians or others who have expertise with the method.  Training will be documented via the ORD competency forms.</w:t>
-      </w:r>
-    </w:p>
-    <w:p>
-      <w:pPr>
-        <w:spacing w:after="0" w:line="240" w:lineRule="auto"/>
-        <w:rPr>
-          <w:rFonts w:ascii="Times New Roman" w:eastAsia="Times New Roman" w:hAnsi="Times New Roman" w:cs="Times New Roman"/>
-          <w:sz w:val="24"/>
-          <w:szCs w:val="24"/>
-        </w:rPr>
-      </w:pPr>
-    </w:p>
-    <w:p>
-      <w:pPr>
-        <w:pStyle w:val="Heading2"/>
-        <w:rPr>
-          <w:rFonts w:ascii="Times New Roman" w:hAnsi="Times New Roman"/>
-          <w:sz w:val="24"/>
-          <w:szCs w:val="24"/>
-        </w:rPr>
-      </w:pPr>
-      <w:bookmarkStart w:id="24" w:name="_Toc531072412"/>
-      <w:r>
-        <w:rPr>
-          <w:rFonts w:ascii="Times New Roman" w:hAnsi="Times New Roman"/>
-          <w:sz w:val="24"/>
-          <w:szCs w:val="24"/>
-        </w:rPr>
-        <w:t>A</w:t>
-      </w:r>
-      <w:r>
-        <w:rPr>
-          <w:rFonts w:ascii="Times New Roman" w:hAnsi="Times New Roman"/>
-          <w:sz w:val="24"/>
-          <w:szCs w:val="24"/>
-        </w:rPr>
-        <w:t>9</w:t>
-      </w:r>
-      <w:r>
-        <w:rPr>
-          <w:rFonts w:ascii="Times New Roman" w:hAnsi="Times New Roman"/>
-          <w:sz w:val="24"/>
-          <w:szCs w:val="24"/>
-        </w:rPr>
-        <w:t xml:space="preserve">. </w:t>
-      </w:r>
-      <w:r>
-        <w:rPr>
-          <w:rFonts w:ascii="Times New Roman" w:hAnsi="Times New Roman"/>
-          <w:sz w:val="24"/>
-          <w:szCs w:val="24"/>
-        </w:rPr>
-        <w:t xml:space="preserve">Documents and Records </w:t>
-      </w:r>
-      <w:bookmarkEnd w:id="24"/>
     </w:p>
     <w:p>
       <w:pPr>
@@ -11085,7 +11093,7 @@
           <w:szCs w:val="24"/>
         </w:rPr>
       </w:pPr>
-      <w:bookmarkStart w:id="25" w:name="_Toc531072413"/>
+      <w:bookmarkStart w:id="23" w:name="_Toc531072413"/>
       <w:r>
         <w:rPr>
           <w:rFonts w:ascii="Times New Roman" w:eastAsia="Times New Roman" w:hAnsi="Times New Roman" w:cs="Times New Roman"/>
@@ -11111,7 +11119,7 @@
         </w:rPr>
         <w:t>ACQUISITION</w:t>
       </w:r>
-      <w:bookmarkEnd w:id="25"/>
+      <w:bookmarkEnd w:id="23"/>
     </w:p>
     <w:p>
       <w:pPr>
@@ -11132,7 +11140,7 @@
           <w:szCs w:val="24"/>
         </w:rPr>
       </w:pPr>
-      <w:bookmarkStart w:id="26" w:name="_Toc531072414"/>
+      <w:bookmarkStart w:id="24" w:name="_Toc531072414"/>
       <w:r>
         <w:rPr>
           <w:rFonts w:ascii="Times New Roman" w:hAnsi="Times New Roman"/>
@@ -11141,7 +11149,7 @@
         </w:rPr>
         <w:t>B1. Experimental Design</w:t>
       </w:r>
-      <w:bookmarkEnd w:id="26"/>
+      <w:bookmarkEnd w:id="24"/>
     </w:p>
     <w:p>
       <w:pPr>
@@ -11646,7 +11654,7 @@
           <w:szCs w:val="24"/>
         </w:rPr>
       </w:pPr>
-      <w:bookmarkStart w:id="27" w:name="_Toc531072415"/>
+      <w:bookmarkStart w:id="25" w:name="_Toc531072415"/>
       <w:r>
         <w:rPr>
           <w:rFonts w:ascii="Times New Roman" w:hAnsi="Times New Roman"/>
@@ -11655,31 +11663,48 @@
         </w:rPr>
         <w:t>B2. Sampling Methods</w:t>
       </w:r>
-      <w:bookmarkEnd w:id="27"/>
-    </w:p>
-    <w:p>
-      <w:pPr>
-        <w:rPr>
-          <w:rFonts w:ascii="Times New Roman" w:eastAsia="Times New Roman" w:hAnsi="Times New Roman" w:cs="Times New Roman"/>
-          <w:sz w:val="24"/>
-          <w:szCs w:val="24"/>
-        </w:rPr>
-      </w:pPr>
-      <w:r>
-        <w:rPr>
-          <w:rFonts w:ascii="Times New Roman" w:eastAsia="Times New Roman" w:hAnsi="Times New Roman" w:cs="Times New Roman"/>
-          <w:sz w:val="24"/>
-          <w:szCs w:val="24"/>
-        </w:rPr>
-        <w:br/>
-      </w:r>
-      <w:r>
-        <w:rPr>
-          <w:rFonts w:ascii="Times New Roman" w:eastAsia="Times New Roman" w:hAnsi="Times New Roman" w:cs="Times New Roman"/>
-          <w:sz w:val="24"/>
-          <w:szCs w:val="24"/>
-        </w:rPr>
-        <w:t xml:space="preserve">Physical and biological parameters will be measured using a YSI </w:t>
+      <w:bookmarkEnd w:id="25"/>
+    </w:p>
+    <w:p>
+      <w:pPr>
+        <w:rPr>
+          <w:rFonts w:ascii="Times New Roman" w:eastAsia="Times New Roman" w:hAnsi="Times New Roman" w:cs="Times New Roman"/>
+          <w:sz w:val="24"/>
+          <w:szCs w:val="24"/>
+        </w:rPr>
+      </w:pPr>
+    </w:p>
+    <w:p>
+      <w:pPr>
+        <w:rPr>
+          <w:rFonts w:ascii="Times New Roman" w:eastAsia="Times New Roman" w:hAnsi="Times New Roman" w:cs="Times New Roman"/>
+          <w:sz w:val="24"/>
+          <w:szCs w:val="24"/>
+        </w:rPr>
+      </w:pPr>
+      <w:r>
+        <w:rPr>
+          <w:rFonts w:ascii="Times New Roman" w:eastAsia="Times New Roman" w:hAnsi="Times New Roman" w:cs="Times New Roman"/>
+          <w:sz w:val="24"/>
+          <w:szCs w:val="24"/>
+        </w:rPr>
+        <w:t xml:space="preserve">Physical and biological parameters will be measured </w:t>
+      </w:r>
+      <w:r>
+        <w:rPr>
+          <w:rFonts w:ascii="Times New Roman" w:eastAsia="Times New Roman" w:hAnsi="Times New Roman" w:cs="Times New Roman"/>
+          <w:sz w:val="24"/>
+          <w:szCs w:val="24"/>
+        </w:rPr>
+        <w:t xml:space="preserve">on the buoy </w:t>
+      </w:r>
+      <w:r>
+        <w:rPr>
+          <w:rFonts w:ascii="Times New Roman" w:eastAsia="Times New Roman" w:hAnsi="Times New Roman" w:cs="Times New Roman"/>
+          <w:sz w:val="24"/>
+          <w:szCs w:val="24"/>
+        </w:rPr>
+        <w:t xml:space="preserve">using a YSI </w:t>
       </w:r>
       <w:r>
         <w:rPr>
@@ -11753,7 +11778,7 @@
         </w:rPr>
         <w:t>from the buoy is first sent to the vendors data portal (</w:t>
       </w:r>
-      <w:hyperlink r:id="rId24" w:history="1">
+      <w:hyperlink r:id="rId20" w:history="1">
         <w:r>
           <w:rPr>
             <w:rStyle w:val="Hyperlink"/>
@@ -11826,23 +11851,7 @@
           <w:sz w:val="24"/>
           <w:szCs w:val="24"/>
         </w:rPr>
-        <w:t>A depth profile at 1m increments of physical parameters</w:t>
-      </w:r>
-      <w:r>
-        <w:rPr>
-          <w:rFonts w:ascii="Times New Roman" w:eastAsia="Times New Roman" w:hAnsi="Times New Roman" w:cs="Times New Roman"/>
-          <w:sz w:val="24"/>
-          <w:szCs w:val="24"/>
-        </w:rPr>
-        <w:t xml:space="preserve"> (temperature, conductivity, dissolved oxygen, and pH)</w:t>
-      </w:r>
-      <w:r>
-        <w:rPr>
-          <w:rFonts w:ascii="Times New Roman" w:eastAsia="Times New Roman" w:hAnsi="Times New Roman" w:cs="Times New Roman"/>
-          <w:sz w:val="24"/>
-          <w:szCs w:val="24"/>
-        </w:rPr>
-        <w:t xml:space="preserve"> will also be taken at the buoy location using a handheld YSI multiparameter sonde. </w:t>
+        <w:t xml:space="preserve">A depth profile will also be taken at the buoy location using a handheld YSI multiparameter sonde. </w:t>
       </w:r>
     </w:p>
     <w:p>
@@ -12154,7 +12163,7 @@
           <w:szCs w:val="24"/>
         </w:rPr>
       </w:pPr>
-      <w:bookmarkStart w:id="28" w:name="_Toc531072416"/>
+      <w:bookmarkStart w:id="26" w:name="_Toc531072416"/>
       <w:r>
         <w:rPr>
           <w:rFonts w:ascii="Times New Roman" w:hAnsi="Times New Roman"/>
@@ -12163,7 +12172,7 @@
         </w:rPr>
         <w:t>B3. Sample Handling and Chain of Custody</w:t>
       </w:r>
-      <w:bookmarkEnd w:id="28"/>
+      <w:bookmarkEnd w:id="26"/>
     </w:p>
     <w:p>
       <w:pPr>
@@ -12944,7 +12953,7 @@
           <w:szCs w:val="24"/>
         </w:rPr>
       </w:pPr>
-      <w:bookmarkStart w:id="29" w:name="_Toc531072417"/>
+      <w:bookmarkStart w:id="27" w:name="_Toc531072417"/>
       <w:r>
         <w:rPr>
           <w:rFonts w:ascii="Times New Roman" w:hAnsi="Times New Roman"/>
@@ -12953,7 +12962,7 @@
         </w:rPr>
         <w:t>B4. Analytical Methods</w:t>
       </w:r>
-      <w:bookmarkEnd w:id="29"/>
+      <w:bookmarkEnd w:id="27"/>
       <w:r>
         <w:rPr>
           <w:rFonts w:ascii="Times New Roman" w:hAnsi="Times New Roman"/>
@@ -13382,7 +13391,7 @@
           <w:szCs w:val="24"/>
         </w:rPr>
       </w:pPr>
-      <w:bookmarkStart w:id="30" w:name="_Toc531072418"/>
+      <w:bookmarkStart w:id="28" w:name="_Toc531072418"/>
       <w:r>
         <w:rPr>
           <w:rFonts w:ascii="Times New Roman" w:hAnsi="Times New Roman"/>
@@ -13391,7 +13400,7 @@
         </w:rPr>
         <w:t>B5. Quality Control</w:t>
       </w:r>
-      <w:bookmarkEnd w:id="30"/>
+      <w:bookmarkEnd w:id="28"/>
     </w:p>
     <w:p>
       <w:pPr>
@@ -13456,7 +13465,7 @@
           <w:szCs w:val="24"/>
         </w:rPr>
       </w:pPr>
-      <w:bookmarkStart w:id="31" w:name="_Toc531072419"/>
+      <w:bookmarkStart w:id="29" w:name="_Toc531072419"/>
       <w:r>
         <w:rPr>
           <w:rFonts w:ascii="Times New Roman" w:hAnsi="Times New Roman"/>
@@ -13481,6 +13490,348 @@
         </w:rPr>
         <w:t>. Instrument/Equipment Calibration, Testing, Inspection, Maintenance</w:t>
       </w:r>
+      <w:bookmarkEnd w:id="29"/>
+    </w:p>
+    <w:p>
+      <w:pPr>
+        <w:spacing w:after="0" w:line="240" w:lineRule="auto"/>
+        <w:rPr>
+          <w:rFonts w:ascii="Times New Roman" w:eastAsia="Times New Roman" w:hAnsi="Times New Roman" w:cs="Times New Roman"/>
+          <w:sz w:val="24"/>
+          <w:szCs w:val="24"/>
+        </w:rPr>
+      </w:pPr>
+    </w:p>
+    <w:p>
+      <w:pPr>
+        <w:spacing w:after="0" w:line="240" w:lineRule="auto"/>
+        <w:rPr>
+          <w:rFonts w:ascii="Times New Roman" w:eastAsia="Times New Roman" w:hAnsi="Times New Roman" w:cs="Times New Roman"/>
+          <w:sz w:val="24"/>
+          <w:szCs w:val="24"/>
+        </w:rPr>
+      </w:pPr>
+      <w:r>
+        <w:rPr>
+          <w:rFonts w:ascii="Times New Roman" w:eastAsia="Times New Roman" w:hAnsi="Times New Roman" w:cs="Times New Roman"/>
+          <w:sz w:val="24"/>
+          <w:szCs w:val="24"/>
+        </w:rPr>
+        <w:t xml:space="preserve">All analytical equipment </w:t>
+      </w:r>
+      <w:r>
+        <w:rPr>
+          <w:rFonts w:ascii="Times New Roman" w:eastAsia="Times New Roman" w:hAnsi="Times New Roman" w:cs="Times New Roman"/>
+          <w:sz w:val="24"/>
+          <w:szCs w:val="24"/>
+        </w:rPr>
+        <w:t>(</w:t>
+      </w:r>
+      <w:r>
+        <w:rPr>
+          <w:rFonts w:ascii="Times New Roman" w:eastAsia="Times New Roman" w:hAnsi="Times New Roman" w:cs="Times New Roman"/>
+          <w:sz w:val="24"/>
+          <w:szCs w:val="24"/>
+        </w:rPr>
+        <w:t>flow</w:t>
+      </w:r>
+      <w:r>
+        <w:rPr>
+          <w:rFonts w:ascii="Times New Roman" w:eastAsia="Times New Roman" w:hAnsi="Times New Roman" w:cs="Times New Roman"/>
+          <w:sz w:val="24"/>
+          <w:szCs w:val="24"/>
+        </w:rPr>
+        <w:t xml:space="preserve"> injection</w:t>
+      </w:r>
+      <w:r>
+        <w:rPr>
+          <w:rFonts w:ascii="Times New Roman" w:eastAsia="Times New Roman" w:hAnsi="Times New Roman" w:cs="Times New Roman"/>
+          <w:sz w:val="24"/>
+          <w:szCs w:val="24"/>
+        </w:rPr>
+        <w:t xml:space="preserve"> autoanalyzer, fluorometer, and microplate reader), sondes, pipettes, and balances are maintained in accordance with manufacturer standards by ACESD. The Secchi disk will be inspected for proper rope attachment before each use.</w:t>
+      </w:r>
+      <w:r>
+        <w:rPr>
+          <w:rFonts w:ascii="Times New Roman" w:eastAsia="Times New Roman" w:hAnsi="Times New Roman" w:cs="Times New Roman"/>
+          <w:sz w:val="24"/>
+          <w:szCs w:val="24"/>
+        </w:rPr>
+        <w:t xml:space="preserve"> </w:t>
+      </w:r>
+      <w:r>
+        <w:rPr>
+          <w:rFonts w:ascii="Times New Roman" w:eastAsia="Times New Roman" w:hAnsi="Times New Roman" w:cs="Times New Roman"/>
+          <w:sz w:val="24"/>
+          <w:szCs w:val="24"/>
+        </w:rPr>
+        <w:t>Fluorometer accuracy will be assessed before each sample run using a secondary solid calibration standard. Other analytical equipment will be calibrated before each sample run by the designated operator at ACESD.</w:t>
+      </w:r>
+    </w:p>
+    <w:p>
+      <w:pPr>
+        <w:spacing w:after="0" w:line="240" w:lineRule="auto"/>
+        <w:rPr>
+          <w:rFonts w:ascii="Times New Roman" w:eastAsia="Times New Roman" w:hAnsi="Times New Roman" w:cs="Times New Roman"/>
+          <w:sz w:val="24"/>
+          <w:szCs w:val="24"/>
+        </w:rPr>
+      </w:pPr>
+    </w:p>
+    <w:p>
+      <w:pPr>
+        <w:spacing w:after="0" w:line="240" w:lineRule="auto"/>
+        <w:rPr>
+          <w:rFonts w:ascii="Times New Roman" w:eastAsia="Times New Roman" w:hAnsi="Times New Roman" w:cs="Times New Roman"/>
+          <w:sz w:val="24"/>
+          <w:szCs w:val="24"/>
+        </w:rPr>
+      </w:pPr>
+      <w:r>
+        <w:rPr>
+          <w:rFonts w:ascii="Times New Roman" w:eastAsia="Times New Roman" w:hAnsi="Times New Roman" w:cs="Times New Roman"/>
+          <w:sz w:val="24"/>
+          <w:szCs w:val="24"/>
+        </w:rPr>
+        <w:t xml:space="preserve">The </w:t>
+      </w:r>
+      <w:r>
+        <w:rPr>
+          <w:rFonts w:ascii="Times New Roman" w:eastAsia="Times New Roman" w:hAnsi="Times New Roman" w:cs="Times New Roman"/>
+          <w:sz w:val="24"/>
+          <w:szCs w:val="24"/>
+        </w:rPr>
+        <w:t>YSI mul</w:t>
+      </w:r>
+      <w:r>
+        <w:rPr>
+          <w:rFonts w:ascii="Times New Roman" w:eastAsia="Times New Roman" w:hAnsi="Times New Roman" w:cs="Times New Roman"/>
+          <w:sz w:val="24"/>
+          <w:szCs w:val="24"/>
+        </w:rPr>
+        <w:t>tiparameter sondes</w:t>
+      </w:r>
+      <w:r>
+        <w:rPr>
+          <w:rFonts w:ascii="Times New Roman" w:eastAsia="Times New Roman" w:hAnsi="Times New Roman" w:cs="Times New Roman"/>
+          <w:sz w:val="24"/>
+          <w:szCs w:val="24"/>
+        </w:rPr>
+        <w:t xml:space="preserve"> will be calibrated</w:t>
+      </w:r>
+      <w:r>
+        <w:rPr>
+          <w:rFonts w:ascii="Times New Roman" w:eastAsia="Times New Roman" w:hAnsi="Times New Roman" w:cs="Times New Roman"/>
+          <w:sz w:val="24"/>
+          <w:szCs w:val="24"/>
+        </w:rPr>
+        <w:t xml:space="preserve"> </w:t>
+      </w:r>
+      <w:r>
+        <w:rPr>
+          <w:rFonts w:ascii="Times New Roman" w:eastAsia="Times New Roman" w:hAnsi="Times New Roman" w:cs="Times New Roman"/>
+          <w:sz w:val="24"/>
+          <w:szCs w:val="24"/>
+        </w:rPr>
+        <w:t xml:space="preserve">with known standards and checked before each </w:t>
+      </w:r>
+      <w:r>
+        <w:rPr>
+          <w:rFonts w:ascii="Times New Roman" w:eastAsia="Times New Roman" w:hAnsi="Times New Roman" w:cs="Times New Roman"/>
+          <w:sz w:val="24"/>
+          <w:szCs w:val="24"/>
+        </w:rPr>
+        <w:t xml:space="preserve">use.  The handheld and FLAMe mounted sonde will be calibrated prior to each sampling trip. </w:t>
+      </w:r>
+      <w:r>
+        <w:rPr>
+          <w:rFonts w:ascii="Times New Roman" w:eastAsia="Times New Roman" w:hAnsi="Times New Roman" w:cs="Times New Roman"/>
+          <w:sz w:val="24"/>
+          <w:szCs w:val="24"/>
+        </w:rPr>
+        <w:t xml:space="preserve">The buoys will be deployed from May/June through November/December and thus can be calibrated only prior to initial deployment.  </w:t>
+      </w:r>
+      <w:r>
+        <w:rPr>
+          <w:rFonts w:ascii="Times New Roman" w:eastAsia="Times New Roman" w:hAnsi="Times New Roman" w:cs="Times New Roman"/>
+          <w:sz w:val="24"/>
+          <w:szCs w:val="24"/>
+        </w:rPr>
+        <w:t>Since the buoy mounted sondes will be calibrated only once, they will be checked for drift with a calibrated handheld sonde.</w:t>
+      </w:r>
+      <w:r>
+        <w:rPr>
+          <w:rFonts w:ascii="Times New Roman" w:eastAsia="Times New Roman" w:hAnsi="Times New Roman" w:cs="Times New Roman"/>
+          <w:sz w:val="24"/>
+          <w:szCs w:val="24"/>
+        </w:rPr>
+        <w:t xml:space="preserve"> </w:t>
+      </w:r>
+      <w:r>
+        <w:rPr>
+          <w:rFonts w:ascii="Times New Roman" w:eastAsia="Times New Roman" w:hAnsi="Times New Roman" w:cs="Times New Roman"/>
+          <w:sz w:val="24"/>
+          <w:szCs w:val="24"/>
+        </w:rPr>
+        <w:t>Additionally</w:t>
+      </w:r>
+      <w:r>
+        <w:rPr>
+          <w:rFonts w:ascii="Times New Roman" w:eastAsia="Times New Roman" w:hAnsi="Times New Roman" w:cs="Times New Roman"/>
+          <w:sz w:val="24"/>
+          <w:szCs w:val="24"/>
+        </w:rPr>
+        <w:t>,</w:t>
+      </w:r>
+      <w:r>
+        <w:rPr>
+          <w:rFonts w:ascii="Times New Roman" w:eastAsia="Times New Roman" w:hAnsi="Times New Roman" w:cs="Times New Roman"/>
+          <w:sz w:val="24"/>
+          <w:szCs w:val="24"/>
+        </w:rPr>
+        <w:t xml:space="preserve"> we will re</w:t>
+      </w:r>
+      <w:r>
+        <w:rPr>
+          <w:rFonts w:ascii="Times New Roman" w:eastAsia="Times New Roman" w:hAnsi="Times New Roman" w:cs="Times New Roman"/>
+          <w:sz w:val="24"/>
+          <w:szCs w:val="24"/>
+        </w:rPr>
+        <w:t xml:space="preserve">place EXO2 sondes </w:t>
+      </w:r>
+      <w:r>
+        <w:rPr>
+          <w:rFonts w:ascii="Times New Roman" w:eastAsia="Times New Roman" w:hAnsi="Times New Roman" w:cs="Times New Roman"/>
+          <w:sz w:val="24"/>
+          <w:szCs w:val="24"/>
+        </w:rPr>
+        <w:t xml:space="preserve">on the buoys </w:t>
+      </w:r>
+      <w:r>
+        <w:rPr>
+          <w:rFonts w:ascii="Times New Roman" w:eastAsia="Times New Roman" w:hAnsi="Times New Roman" w:cs="Times New Roman"/>
+          <w:sz w:val="24"/>
+          <w:szCs w:val="24"/>
+        </w:rPr>
+        <w:t xml:space="preserve">with freshly </w:t>
+      </w:r>
+      <w:r>
+        <w:rPr>
+          <w:rFonts w:ascii="Times New Roman" w:eastAsia="Times New Roman" w:hAnsi="Times New Roman" w:cs="Times New Roman"/>
+          <w:sz w:val="24"/>
+          <w:szCs w:val="24"/>
+        </w:rPr>
+        <w:t>calibrate</w:t>
+      </w:r>
+      <w:r>
+        <w:rPr>
+          <w:rFonts w:ascii="Times New Roman" w:eastAsia="Times New Roman" w:hAnsi="Times New Roman" w:cs="Times New Roman"/>
+          <w:sz w:val="24"/>
+          <w:szCs w:val="24"/>
+        </w:rPr>
+        <w:t>d sondes</w:t>
+      </w:r>
+      <w:r>
+        <w:rPr>
+          <w:rFonts w:ascii="Times New Roman" w:eastAsia="Times New Roman" w:hAnsi="Times New Roman" w:cs="Times New Roman"/>
+          <w:sz w:val="24"/>
+          <w:szCs w:val="24"/>
+        </w:rPr>
+        <w:t xml:space="preserve"> </w:t>
+      </w:r>
+      <w:r>
+        <w:rPr>
+          <w:rFonts w:ascii="Times New Roman" w:eastAsia="Times New Roman" w:hAnsi="Times New Roman" w:cs="Times New Roman"/>
+          <w:sz w:val="24"/>
+          <w:szCs w:val="24"/>
+        </w:rPr>
+        <w:t>every 8-12 weeks or if the handheld sonde is showing greater tha</w:t>
+      </w:r>
+      <w:r>
+        <w:rPr>
+          <w:rFonts w:ascii="Times New Roman" w:eastAsia="Times New Roman" w:hAnsi="Times New Roman" w:cs="Times New Roman"/>
+          <w:sz w:val="24"/>
+          <w:szCs w:val="24"/>
+        </w:rPr>
+        <w:t>n</w:t>
+      </w:r>
+      <w:r>
+        <w:rPr>
+          <w:rFonts w:ascii="Times New Roman" w:eastAsia="Times New Roman" w:hAnsi="Times New Roman" w:cs="Times New Roman"/>
+          <w:sz w:val="24"/>
+          <w:szCs w:val="24"/>
+        </w:rPr>
+        <w:t xml:space="preserve"> 20% deviation</w:t>
+      </w:r>
+      <w:r>
+        <w:rPr>
+          <w:rFonts w:ascii="Times New Roman" w:eastAsia="Times New Roman" w:hAnsi="Times New Roman" w:cs="Times New Roman"/>
+          <w:sz w:val="24"/>
+          <w:szCs w:val="24"/>
+        </w:rPr>
+        <w:t xml:space="preserve"> from the buoy sonde. </w:t>
+      </w:r>
+      <w:commentRangeStart w:id="30"/>
+      <w:r>
+        <w:rPr>
+          <w:rFonts w:ascii="Times New Roman" w:eastAsia="Times New Roman" w:hAnsi="Times New Roman" w:cs="Times New Roman"/>
+          <w:sz w:val="24"/>
+          <w:szCs w:val="24"/>
+        </w:rPr>
+        <w:t>Table with sensor specific deviation?</w:t>
+      </w:r>
+      <w:commentRangeEnd w:id="30"/>
+      <w:r>
+        <w:rPr>
+          <w:rStyle w:val="CommentReference"/>
+        </w:rPr>
+        <w:commentReference w:id="30"/>
+      </w:r>
+    </w:p>
+    <w:p>
+      <w:pPr>
+        <w:pStyle w:val="Heading2"/>
+        <w:rPr>
+          <w:rFonts w:ascii="Times New Roman" w:hAnsi="Times New Roman"/>
+          <w:sz w:val="24"/>
+          <w:szCs w:val="24"/>
+        </w:rPr>
+      </w:pPr>
+      <w:bookmarkStart w:id="31" w:name="_Toc531072420"/>
+    </w:p>
+    <w:p>
+      <w:pPr>
+        <w:pStyle w:val="Heading2"/>
+        <w:rPr>
+          <w:rFonts w:ascii="Times New Roman" w:hAnsi="Times New Roman"/>
+          <w:sz w:val="24"/>
+          <w:szCs w:val="24"/>
+        </w:rPr>
+      </w:pPr>
+      <w:r>
+        <w:rPr>
+          <w:rFonts w:ascii="Times New Roman" w:hAnsi="Times New Roman"/>
+          <w:sz w:val="24"/>
+          <w:szCs w:val="24"/>
+        </w:rPr>
+        <w:t>B</w:t>
+      </w:r>
+      <w:r>
+        <w:rPr>
+          <w:rFonts w:ascii="Times New Roman" w:hAnsi="Times New Roman"/>
+          <w:sz w:val="24"/>
+          <w:szCs w:val="24"/>
+        </w:rPr>
+        <w:t>8</w:t>
+      </w:r>
+      <w:r>
+        <w:rPr>
+          <w:rFonts w:ascii="Times New Roman" w:hAnsi="Times New Roman"/>
+          <w:sz w:val="24"/>
+          <w:szCs w:val="24"/>
+        </w:rPr>
+        <w:t>. Inspection/Acceptance of Supplies and Consumables</w:t>
+      </w:r>
       <w:bookmarkEnd w:id="31"/>
     </w:p>
     <w:p>
@@ -13508,276 +13859,34 @@
           <w:sz w:val="24"/>
           <w:szCs w:val="24"/>
         </w:rPr>
-        <w:t xml:space="preserve">All analytical equipment </w:t>
-      </w:r>
-      <w:r>
-        <w:rPr>
-          <w:rFonts w:ascii="Times New Roman" w:eastAsia="Times New Roman" w:hAnsi="Times New Roman" w:cs="Times New Roman"/>
-          <w:sz w:val="24"/>
-          <w:szCs w:val="24"/>
-        </w:rPr>
-        <w:t>(</w:t>
-      </w:r>
-      <w:r>
-        <w:rPr>
-          <w:rFonts w:ascii="Times New Roman" w:eastAsia="Times New Roman" w:hAnsi="Times New Roman" w:cs="Times New Roman"/>
-          <w:sz w:val="24"/>
-          <w:szCs w:val="24"/>
-        </w:rPr>
-        <w:t>flow</w:t>
-      </w:r>
-      <w:r>
-        <w:rPr>
-          <w:rFonts w:ascii="Times New Roman" w:eastAsia="Times New Roman" w:hAnsi="Times New Roman" w:cs="Times New Roman"/>
-          <w:sz w:val="24"/>
-          <w:szCs w:val="24"/>
-        </w:rPr>
-        <w:t xml:space="preserve"> injection</w:t>
-      </w:r>
-      <w:r>
-        <w:rPr>
-          <w:rFonts w:ascii="Times New Roman" w:eastAsia="Times New Roman" w:hAnsi="Times New Roman" w:cs="Times New Roman"/>
-          <w:sz w:val="24"/>
-          <w:szCs w:val="24"/>
-        </w:rPr>
-        <w:t xml:space="preserve"> autoanalyzer, fluorometer, and microplate reader), sondes, pipettes, and balances are maintained in accordance with manufacturer standards by ACESD. The Secchi disk will be inspected for proper rope attachment before each use.</w:t>
-      </w:r>
-      <w:r>
-        <w:rPr>
-          <w:rFonts w:ascii="Times New Roman" w:eastAsia="Times New Roman" w:hAnsi="Times New Roman" w:cs="Times New Roman"/>
-          <w:sz w:val="24"/>
-          <w:szCs w:val="24"/>
-        </w:rPr>
-        <w:t xml:space="preserve"> </w:t>
-      </w:r>
-      <w:r>
-        <w:rPr>
-          <w:rFonts w:ascii="Times New Roman" w:eastAsia="Times New Roman" w:hAnsi="Times New Roman" w:cs="Times New Roman"/>
-          <w:sz w:val="24"/>
-          <w:szCs w:val="24"/>
-        </w:rPr>
-        <w:t>Fluorometer accuracy will be assessed before each sample run using a secondary solid calibration standard. Other analytical equipment will be calibrated before each sample run by the designated operator at ACESD.</w:t>
-      </w:r>
-    </w:p>
-    <w:p>
-      <w:pPr>
-        <w:spacing w:after="0" w:line="240" w:lineRule="auto"/>
-        <w:rPr>
-          <w:rFonts w:ascii="Times New Roman" w:eastAsia="Times New Roman" w:hAnsi="Times New Roman" w:cs="Times New Roman"/>
-          <w:sz w:val="24"/>
-          <w:szCs w:val="24"/>
-        </w:rPr>
-      </w:pPr>
-    </w:p>
-    <w:p>
-      <w:pPr>
-        <w:spacing w:after="0" w:line="240" w:lineRule="auto"/>
-        <w:rPr>
-          <w:rFonts w:ascii="Times New Roman" w:eastAsia="Times New Roman" w:hAnsi="Times New Roman" w:cs="Times New Roman"/>
-          <w:sz w:val="24"/>
-          <w:szCs w:val="24"/>
-        </w:rPr>
-      </w:pPr>
-      <w:r>
-        <w:rPr>
-          <w:rFonts w:ascii="Times New Roman" w:eastAsia="Times New Roman" w:hAnsi="Times New Roman" w:cs="Times New Roman"/>
-          <w:sz w:val="24"/>
-          <w:szCs w:val="24"/>
-        </w:rPr>
-        <w:t xml:space="preserve">The </w:t>
-      </w:r>
-      <w:r>
-        <w:rPr>
-          <w:rFonts w:ascii="Times New Roman" w:eastAsia="Times New Roman" w:hAnsi="Times New Roman" w:cs="Times New Roman"/>
-          <w:sz w:val="24"/>
-          <w:szCs w:val="24"/>
-        </w:rPr>
-        <w:t>YSI mul</w:t>
-      </w:r>
-      <w:r>
-        <w:rPr>
-          <w:rFonts w:ascii="Times New Roman" w:eastAsia="Times New Roman" w:hAnsi="Times New Roman" w:cs="Times New Roman"/>
-          <w:sz w:val="24"/>
-          <w:szCs w:val="24"/>
-        </w:rPr>
-        <w:t>tiparameter sondes</w:t>
-      </w:r>
-      <w:r>
-        <w:rPr>
-          <w:rFonts w:ascii="Times New Roman" w:eastAsia="Times New Roman" w:hAnsi="Times New Roman" w:cs="Times New Roman"/>
-          <w:sz w:val="24"/>
-          <w:szCs w:val="24"/>
-        </w:rPr>
-        <w:t xml:space="preserve"> will be calibrated</w:t>
-      </w:r>
-      <w:r>
-        <w:rPr>
-          <w:rFonts w:ascii="Times New Roman" w:eastAsia="Times New Roman" w:hAnsi="Times New Roman" w:cs="Times New Roman"/>
-          <w:sz w:val="24"/>
-          <w:szCs w:val="24"/>
-        </w:rPr>
-        <w:t xml:space="preserve"> </w:t>
-      </w:r>
-      <w:r>
-        <w:rPr>
-          <w:rFonts w:ascii="Times New Roman" w:eastAsia="Times New Roman" w:hAnsi="Times New Roman" w:cs="Times New Roman"/>
-          <w:sz w:val="24"/>
-          <w:szCs w:val="24"/>
-        </w:rPr>
-        <w:t xml:space="preserve">with known standards and checked before each </w:t>
-      </w:r>
-      <w:r>
-        <w:rPr>
-          <w:rFonts w:ascii="Times New Roman" w:eastAsia="Times New Roman" w:hAnsi="Times New Roman" w:cs="Times New Roman"/>
-          <w:sz w:val="24"/>
-          <w:szCs w:val="24"/>
-        </w:rPr>
-        <w:t xml:space="preserve">use.  The handheld and FLAMe mounted sonde will be calibrated prior to each sampling trip. </w:t>
-      </w:r>
-      <w:r>
-        <w:rPr>
-          <w:rFonts w:ascii="Times New Roman" w:eastAsia="Times New Roman" w:hAnsi="Times New Roman" w:cs="Times New Roman"/>
-          <w:sz w:val="24"/>
-          <w:szCs w:val="24"/>
-        </w:rPr>
-        <w:t xml:space="preserve">The buoys will be deployed from May/June through November/December and thus can be calibrated only prior to initial deployment.  </w:t>
-      </w:r>
-      <w:r>
-        <w:rPr>
-          <w:rFonts w:ascii="Times New Roman" w:eastAsia="Times New Roman" w:hAnsi="Times New Roman" w:cs="Times New Roman"/>
-          <w:sz w:val="24"/>
-          <w:szCs w:val="24"/>
-        </w:rPr>
-        <w:t>Since the buoy mounted sondes will be calibrated only once, they will be checked for drift with a calibrated handheld sonde.</w:t>
-      </w:r>
-      <w:r>
-        <w:rPr>
-          <w:rFonts w:ascii="Times New Roman" w:eastAsia="Times New Roman" w:hAnsi="Times New Roman" w:cs="Times New Roman"/>
-          <w:sz w:val="24"/>
-          <w:szCs w:val="24"/>
-        </w:rPr>
-        <w:t xml:space="preserve"> </w:t>
-      </w:r>
-      <w:r>
-        <w:rPr>
-          <w:rFonts w:ascii="Times New Roman" w:eastAsia="Times New Roman" w:hAnsi="Times New Roman" w:cs="Times New Roman"/>
-          <w:sz w:val="24"/>
-          <w:szCs w:val="24"/>
-        </w:rPr>
-        <w:t>Additionally</w:t>
-      </w:r>
-      <w:r>
-        <w:rPr>
-          <w:rFonts w:ascii="Times New Roman" w:eastAsia="Times New Roman" w:hAnsi="Times New Roman" w:cs="Times New Roman"/>
-          <w:sz w:val="24"/>
-          <w:szCs w:val="24"/>
-        </w:rPr>
-        <w:t>,</w:t>
-      </w:r>
-      <w:r>
-        <w:rPr>
-          <w:rFonts w:ascii="Times New Roman" w:eastAsia="Times New Roman" w:hAnsi="Times New Roman" w:cs="Times New Roman"/>
-          <w:sz w:val="24"/>
-          <w:szCs w:val="24"/>
-        </w:rPr>
-        <w:t xml:space="preserve"> we will re</w:t>
-      </w:r>
-      <w:r>
-        <w:rPr>
-          <w:rFonts w:ascii="Times New Roman" w:eastAsia="Times New Roman" w:hAnsi="Times New Roman" w:cs="Times New Roman"/>
-          <w:sz w:val="24"/>
-          <w:szCs w:val="24"/>
-        </w:rPr>
-        <w:t xml:space="preserve">place EXO2 sondes </w:t>
-      </w:r>
-      <w:r>
-        <w:rPr>
-          <w:rFonts w:ascii="Times New Roman" w:eastAsia="Times New Roman" w:hAnsi="Times New Roman" w:cs="Times New Roman"/>
-          <w:sz w:val="24"/>
-          <w:szCs w:val="24"/>
-        </w:rPr>
-        <w:t xml:space="preserve">on the buoys </w:t>
-      </w:r>
-      <w:r>
-        <w:rPr>
-          <w:rFonts w:ascii="Times New Roman" w:eastAsia="Times New Roman" w:hAnsi="Times New Roman" w:cs="Times New Roman"/>
-          <w:sz w:val="24"/>
-          <w:szCs w:val="24"/>
-        </w:rPr>
-        <w:t xml:space="preserve">with freshly </w:t>
-      </w:r>
-      <w:r>
-        <w:rPr>
-          <w:rFonts w:ascii="Times New Roman" w:eastAsia="Times New Roman" w:hAnsi="Times New Roman" w:cs="Times New Roman"/>
-          <w:sz w:val="24"/>
-          <w:szCs w:val="24"/>
-        </w:rPr>
-        <w:t>calibrate</w:t>
-      </w:r>
-      <w:r>
-        <w:rPr>
-          <w:rFonts w:ascii="Times New Roman" w:eastAsia="Times New Roman" w:hAnsi="Times New Roman" w:cs="Times New Roman"/>
-          <w:sz w:val="24"/>
-          <w:szCs w:val="24"/>
-        </w:rPr>
-        <w:t>d sondes</w:t>
-      </w:r>
-      <w:r>
-        <w:rPr>
-          <w:rFonts w:ascii="Times New Roman" w:eastAsia="Times New Roman" w:hAnsi="Times New Roman" w:cs="Times New Roman"/>
-          <w:sz w:val="24"/>
-          <w:szCs w:val="24"/>
-        </w:rPr>
-        <w:t xml:space="preserve"> </w:t>
-      </w:r>
-      <w:r>
-        <w:rPr>
-          <w:rFonts w:ascii="Times New Roman" w:eastAsia="Times New Roman" w:hAnsi="Times New Roman" w:cs="Times New Roman"/>
-          <w:sz w:val="24"/>
-          <w:szCs w:val="24"/>
-        </w:rPr>
-        <w:t>every 8-12 weeks or if the handheld sonde is showing greater tha</w:t>
-      </w:r>
-      <w:r>
-        <w:rPr>
-          <w:rFonts w:ascii="Times New Roman" w:eastAsia="Times New Roman" w:hAnsi="Times New Roman" w:cs="Times New Roman"/>
-          <w:sz w:val="24"/>
-          <w:szCs w:val="24"/>
-        </w:rPr>
-        <w:t>n</w:t>
-      </w:r>
-      <w:r>
-        <w:rPr>
-          <w:rFonts w:ascii="Times New Roman" w:eastAsia="Times New Roman" w:hAnsi="Times New Roman" w:cs="Times New Roman"/>
-          <w:sz w:val="24"/>
-          <w:szCs w:val="24"/>
-        </w:rPr>
-        <w:t xml:space="preserve"> 20% deviation</w:t>
-      </w:r>
-      <w:r>
-        <w:rPr>
-          <w:rFonts w:ascii="Times New Roman" w:eastAsia="Times New Roman" w:hAnsi="Times New Roman" w:cs="Times New Roman"/>
-          <w:sz w:val="24"/>
-          <w:szCs w:val="24"/>
-        </w:rPr>
-        <w:t xml:space="preserve"> from the buoy sonde. </w:t>
-      </w:r>
-      <w:commentRangeStart w:id="32"/>
-      <w:r>
-        <w:rPr>
-          <w:rFonts w:ascii="Times New Roman" w:eastAsia="Times New Roman" w:hAnsi="Times New Roman" w:cs="Times New Roman"/>
-          <w:sz w:val="24"/>
-          <w:szCs w:val="24"/>
-        </w:rPr>
-        <w:t>Table with sensor specific deviation?</w:t>
-      </w:r>
-      <w:commentRangeEnd w:id="32"/>
-      <w:r>
-        <w:rPr>
-          <w:rStyle w:val="CommentReference"/>
-        </w:rPr>
-        <w:commentReference w:id="32"/>
-      </w:r>
+        <w:t>All research team members are responsible for ensuring all necessary supplies and consumables (i.e. pH buffers and conductivity standards) are available when needed</w:t>
+      </w:r>
+      <w:r>
+        <w:rPr>
+          <w:rFonts w:ascii="Times New Roman" w:eastAsia="Times New Roman" w:hAnsi="Times New Roman" w:cs="Times New Roman"/>
+          <w:sz w:val="24"/>
+          <w:szCs w:val="24"/>
+        </w:rPr>
+        <w:t xml:space="preserve"> and in an acceptable condition</w:t>
+      </w:r>
+      <w:r>
+        <w:rPr>
+          <w:rFonts w:ascii="Times New Roman" w:eastAsia="Times New Roman" w:hAnsi="Times New Roman" w:cs="Times New Roman"/>
+          <w:sz w:val="24"/>
+          <w:szCs w:val="24"/>
+        </w:rPr>
+        <w:t>.</w:t>
+      </w:r>
+    </w:p>
+    <w:p>
+      <w:pPr>
+        <w:spacing w:after="0" w:line="240" w:lineRule="auto"/>
+        <w:rPr>
+          <w:rFonts w:ascii="Times New Roman" w:eastAsia="Times New Roman" w:hAnsi="Times New Roman" w:cs="Times New Roman"/>
+          <w:sz w:val="24"/>
+          <w:szCs w:val="24"/>
+        </w:rPr>
+      </w:pPr>
     </w:p>
     <w:p>
       <w:pPr>
@@ -13788,24 +13897,22 @@
           <w:szCs w:val="24"/>
         </w:rPr>
       </w:pPr>
-      <w:bookmarkStart w:id="33" w:name="_Toc531072420"/>
-    </w:p>
-    <w:p>
-      <w:pPr>
-        <w:pStyle w:val="Heading2"/>
+      <w:bookmarkStart w:id="32" w:name="_Toc531072421"/>
+      <w:r>
         <w:rPr>
           <w:rFonts w:ascii="Times New Roman" w:hAnsi="Times New Roman"/>
           <w:sz w:val="24"/>
           <w:szCs w:val="24"/>
         </w:rPr>
-      </w:pPr>
+        <w:t>B</w:t>
+      </w:r>
       <w:r>
         <w:rPr>
           <w:rFonts w:ascii="Times New Roman" w:hAnsi="Times New Roman"/>
           <w:sz w:val="24"/>
           <w:szCs w:val="24"/>
         </w:rPr>
-        <w:t>B</w:t>
+        <w:t>9</w:t>
       </w:r>
       <w:r>
         <w:rPr>
@@ -13813,107 +13920,9 @@
           <w:sz w:val="24"/>
           <w:szCs w:val="24"/>
         </w:rPr>
-        <w:t>8</w:t>
-      </w:r>
-      <w:r>
-        <w:rPr>
-          <w:rFonts w:ascii="Times New Roman" w:hAnsi="Times New Roman"/>
-          <w:sz w:val="24"/>
-          <w:szCs w:val="24"/>
-        </w:rPr>
-        <w:t>. Inspection/Acceptance of Supplies and Consumables</w:t>
-      </w:r>
-      <w:bookmarkEnd w:id="33"/>
-    </w:p>
-    <w:p>
-      <w:pPr>
-        <w:spacing w:after="0" w:line="240" w:lineRule="auto"/>
-        <w:rPr>
-          <w:rFonts w:ascii="Times New Roman" w:eastAsia="Times New Roman" w:hAnsi="Times New Roman" w:cs="Times New Roman"/>
-          <w:sz w:val="24"/>
-          <w:szCs w:val="24"/>
-        </w:rPr>
-      </w:pPr>
-    </w:p>
-    <w:p>
-      <w:pPr>
-        <w:spacing w:after="0" w:line="240" w:lineRule="auto"/>
-        <w:rPr>
-          <w:rFonts w:ascii="Times New Roman" w:eastAsia="Times New Roman" w:hAnsi="Times New Roman" w:cs="Times New Roman"/>
-          <w:sz w:val="24"/>
-          <w:szCs w:val="24"/>
-        </w:rPr>
-      </w:pPr>
-      <w:r>
-        <w:rPr>
-          <w:rFonts w:ascii="Times New Roman" w:eastAsia="Times New Roman" w:hAnsi="Times New Roman" w:cs="Times New Roman"/>
-          <w:sz w:val="24"/>
-          <w:szCs w:val="24"/>
-        </w:rPr>
-        <w:t>All research team members are responsible for ensuring all necessary supplies and consumables (i.e. pH buffers and conductivity standards) are available when needed</w:t>
-      </w:r>
-      <w:r>
-        <w:rPr>
-          <w:rFonts w:ascii="Times New Roman" w:eastAsia="Times New Roman" w:hAnsi="Times New Roman" w:cs="Times New Roman"/>
-          <w:sz w:val="24"/>
-          <w:szCs w:val="24"/>
-        </w:rPr>
-        <w:t xml:space="preserve"> and in an acceptable condition</w:t>
-      </w:r>
-      <w:r>
-        <w:rPr>
-          <w:rFonts w:ascii="Times New Roman" w:eastAsia="Times New Roman" w:hAnsi="Times New Roman" w:cs="Times New Roman"/>
-          <w:sz w:val="24"/>
-          <w:szCs w:val="24"/>
-        </w:rPr>
-        <w:t>.</w:t>
-      </w:r>
-    </w:p>
-    <w:p>
-      <w:pPr>
-        <w:spacing w:after="0" w:line="240" w:lineRule="auto"/>
-        <w:rPr>
-          <w:rFonts w:ascii="Times New Roman" w:eastAsia="Times New Roman" w:hAnsi="Times New Roman" w:cs="Times New Roman"/>
-          <w:sz w:val="24"/>
-          <w:szCs w:val="24"/>
-        </w:rPr>
-      </w:pPr>
-    </w:p>
-    <w:p>
-      <w:pPr>
-        <w:pStyle w:val="Heading2"/>
-        <w:rPr>
-          <w:rFonts w:ascii="Times New Roman" w:hAnsi="Times New Roman"/>
-          <w:sz w:val="24"/>
-          <w:szCs w:val="24"/>
-        </w:rPr>
-      </w:pPr>
-      <w:bookmarkStart w:id="34" w:name="_Toc531072421"/>
-      <w:r>
-        <w:rPr>
-          <w:rFonts w:ascii="Times New Roman" w:hAnsi="Times New Roman"/>
-          <w:sz w:val="24"/>
-          <w:szCs w:val="24"/>
-        </w:rPr>
-        <w:t>B</w:t>
-      </w:r>
-      <w:r>
-        <w:rPr>
-          <w:rFonts w:ascii="Times New Roman" w:hAnsi="Times New Roman"/>
-          <w:sz w:val="24"/>
-          <w:szCs w:val="24"/>
-        </w:rPr>
-        <w:t>9</w:t>
-      </w:r>
-      <w:r>
-        <w:rPr>
-          <w:rFonts w:ascii="Times New Roman" w:hAnsi="Times New Roman"/>
-          <w:sz w:val="24"/>
-          <w:szCs w:val="24"/>
-        </w:rPr>
         <w:t>. Non-direct Measurements</w:t>
       </w:r>
-      <w:bookmarkEnd w:id="34"/>
+      <w:bookmarkEnd w:id="32"/>
     </w:p>
     <w:p>
       <w:pPr>
@@ -14051,7 +14060,7 @@
           <w:szCs w:val="24"/>
         </w:rPr>
       </w:pPr>
-      <w:bookmarkStart w:id="35" w:name="_Toc531072422"/>
+      <w:bookmarkStart w:id="33" w:name="_Toc531072422"/>
       <w:r>
         <w:rPr>
           <w:rFonts w:ascii="Times New Roman" w:hAnsi="Times New Roman"/>
@@ -14076,7 +14085,7 @@
         </w:rPr>
         <w:t>. Data Management</w:t>
       </w:r>
-      <w:bookmarkEnd w:id="35"/>
+      <w:bookmarkEnd w:id="33"/>
     </w:p>
     <w:p>
       <w:pPr>
@@ -14403,7 +14412,7 @@
           <w:szCs w:val="24"/>
         </w:rPr>
       </w:pPr>
-      <w:bookmarkStart w:id="36" w:name="_Toc531072423"/>
+      <w:bookmarkStart w:id="34" w:name="_Toc531072423"/>
       <w:r>
         <w:rPr>
           <w:rFonts w:ascii="Times New Roman" w:eastAsia="Times New Roman" w:hAnsi="Times New Roman" w:cs="Times New Roman"/>
@@ -14412,7 +14421,7 @@
         </w:rPr>
         <w:t>C. ASSESSMENTS AND OVERSIGHT</w:t>
       </w:r>
-      <w:bookmarkEnd w:id="36"/>
+      <w:bookmarkEnd w:id="34"/>
     </w:p>
     <w:p>
       <w:pPr>
@@ -14433,7 +14442,7 @@
           <w:szCs w:val="24"/>
         </w:rPr>
       </w:pPr>
-      <w:bookmarkStart w:id="37" w:name="_Toc531072424"/>
+      <w:bookmarkStart w:id="35" w:name="_Toc531072424"/>
       <w:r>
         <w:rPr>
           <w:rFonts w:ascii="Times New Roman" w:hAnsi="Times New Roman"/>
@@ -14443,6 +14452,200 @@
         <w:lastRenderedPageBreak/>
         <w:t>C1. Assessments and Response Actions</w:t>
       </w:r>
+      <w:bookmarkEnd w:id="35"/>
+    </w:p>
+    <w:p>
+      <w:pPr>
+        <w:spacing w:after="0" w:line="240" w:lineRule="auto"/>
+        <w:rPr>
+          <w:rFonts w:ascii="Times New Roman" w:eastAsia="Times New Roman" w:hAnsi="Times New Roman" w:cs="Times New Roman"/>
+          <w:sz w:val="24"/>
+          <w:szCs w:val="24"/>
+        </w:rPr>
+      </w:pPr>
+    </w:p>
+    <w:p>
+      <w:pPr>
+        <w:spacing w:after="0" w:line="240" w:lineRule="auto"/>
+        <w:rPr>
+          <w:rFonts w:ascii="Times New Roman" w:eastAsia="Times New Roman" w:hAnsi="Times New Roman" w:cs="Times New Roman"/>
+          <w:sz w:val="24"/>
+          <w:szCs w:val="24"/>
+        </w:rPr>
+      </w:pPr>
+      <w:r>
+        <w:rPr>
+          <w:rFonts w:ascii="Times New Roman" w:eastAsia="Times New Roman" w:hAnsi="Times New Roman" w:cs="Times New Roman"/>
+          <w:sz w:val="24"/>
+          <w:szCs w:val="24"/>
+        </w:rPr>
+        <w:t xml:space="preserve">The project </w:t>
+      </w:r>
+      <w:r>
+        <w:rPr>
+          <w:rFonts w:ascii="Times New Roman" w:eastAsia="Times New Roman" w:hAnsi="Times New Roman" w:cs="Times New Roman"/>
+          <w:sz w:val="24"/>
+          <w:szCs w:val="24"/>
+        </w:rPr>
+        <w:t>co-</w:t>
+      </w:r>
+      <w:r>
+        <w:rPr>
+          <w:rFonts w:ascii="Times New Roman" w:eastAsia="Times New Roman" w:hAnsi="Times New Roman" w:cs="Times New Roman"/>
+          <w:sz w:val="24"/>
+          <w:szCs w:val="24"/>
+        </w:rPr>
+        <w:t>lead</w:t>
+      </w:r>
+      <w:r>
+        <w:rPr>
+          <w:rFonts w:ascii="Times New Roman" w:eastAsia="Times New Roman" w:hAnsi="Times New Roman" w:cs="Times New Roman"/>
+          <w:sz w:val="24"/>
+          <w:szCs w:val="24"/>
+        </w:rPr>
+        <w:t>s (Shivers and Hollister)</w:t>
+      </w:r>
+      <w:r>
+        <w:rPr>
+          <w:rFonts w:ascii="Times New Roman" w:eastAsia="Times New Roman" w:hAnsi="Times New Roman" w:cs="Times New Roman"/>
+          <w:sz w:val="24"/>
+          <w:szCs w:val="24"/>
+        </w:rPr>
+        <w:t xml:space="preserve"> will be responsible for overall oversight of the project. Th</w:t>
+      </w:r>
+      <w:r>
+        <w:rPr>
+          <w:rFonts w:ascii="Times New Roman" w:eastAsia="Times New Roman" w:hAnsi="Times New Roman" w:cs="Times New Roman"/>
+          <w:sz w:val="24"/>
+          <w:szCs w:val="24"/>
+        </w:rPr>
+        <w:t xml:space="preserve">ey </w:t>
+      </w:r>
+      <w:r>
+        <w:rPr>
+          <w:rFonts w:ascii="Times New Roman" w:eastAsia="Times New Roman" w:hAnsi="Times New Roman" w:cs="Times New Roman"/>
+          <w:sz w:val="24"/>
+          <w:szCs w:val="24"/>
+        </w:rPr>
+        <w:t>will also initiate action in response to QA/QC issues. This research project falls into QA Category B. Assessments are not required but may occur at the discretion of management and/or QA staff, in which case they will be discussed, scheduled, and conducted at the convenience of QA manager and the project staff.</w:t>
+      </w:r>
+    </w:p>
+    <w:p>
+      <w:pPr>
+        <w:spacing w:after="0" w:line="240" w:lineRule="auto"/>
+        <w:rPr>
+          <w:rFonts w:ascii="Times New Roman" w:eastAsia="Times New Roman" w:hAnsi="Times New Roman" w:cs="Times New Roman"/>
+          <w:sz w:val="24"/>
+          <w:szCs w:val="24"/>
+        </w:rPr>
+      </w:pPr>
+    </w:p>
+    <w:p>
+      <w:pPr>
+        <w:pStyle w:val="Heading2"/>
+        <w:rPr>
+          <w:rFonts w:ascii="Times New Roman" w:hAnsi="Times New Roman"/>
+          <w:sz w:val="24"/>
+          <w:szCs w:val="24"/>
+        </w:rPr>
+      </w:pPr>
+      <w:bookmarkStart w:id="36" w:name="_Toc531072425"/>
+      <w:r>
+        <w:rPr>
+          <w:rFonts w:ascii="Times New Roman" w:hAnsi="Times New Roman"/>
+          <w:sz w:val="24"/>
+          <w:szCs w:val="24"/>
+        </w:rPr>
+        <w:t>C2. Reports to Manag</w:t>
+      </w:r>
+      <w:r>
+        <w:rPr>
+          <w:rFonts w:ascii="Times New Roman" w:hAnsi="Times New Roman"/>
+          <w:sz w:val="24"/>
+          <w:szCs w:val="24"/>
+        </w:rPr>
+        <w:t>e</w:t>
+      </w:r>
+      <w:r>
+        <w:rPr>
+          <w:rFonts w:ascii="Times New Roman" w:hAnsi="Times New Roman"/>
+          <w:sz w:val="24"/>
+          <w:szCs w:val="24"/>
+        </w:rPr>
+        <w:t>ment</w:t>
+      </w:r>
+      <w:bookmarkEnd w:id="36"/>
+    </w:p>
+    <w:p>
+      <w:pPr>
+        <w:spacing w:after="0" w:line="240" w:lineRule="auto"/>
+        <w:rPr>
+          <w:rFonts w:ascii="Times New Roman" w:eastAsia="Times New Roman" w:hAnsi="Times New Roman" w:cs="Times New Roman"/>
+          <w:sz w:val="24"/>
+          <w:szCs w:val="24"/>
+        </w:rPr>
+      </w:pPr>
+    </w:p>
+    <w:p>
+      <w:pPr>
+        <w:spacing w:after="0" w:line="240" w:lineRule="auto"/>
+        <w:rPr>
+          <w:rFonts w:ascii="Times New Roman" w:eastAsia="Times New Roman" w:hAnsi="Times New Roman" w:cs="Times New Roman"/>
+          <w:sz w:val="24"/>
+          <w:szCs w:val="24"/>
+        </w:rPr>
+      </w:pPr>
+      <w:r>
+        <w:rPr>
+          <w:rFonts w:ascii="Times New Roman" w:eastAsia="Times New Roman" w:hAnsi="Times New Roman" w:cs="Times New Roman"/>
+          <w:sz w:val="24"/>
+          <w:szCs w:val="24"/>
+        </w:rPr>
+        <w:t xml:space="preserve">Annual reports will be provided to </w:t>
+      </w:r>
+      <w:r>
+        <w:rPr>
+          <w:rFonts w:ascii="Times New Roman" w:eastAsia="Times New Roman" w:hAnsi="Times New Roman" w:cs="Times New Roman"/>
+          <w:sz w:val="24"/>
+          <w:szCs w:val="24"/>
+        </w:rPr>
+        <w:t>management</w:t>
+      </w:r>
+      <w:r>
+        <w:rPr>
+          <w:rFonts w:ascii="Times New Roman" w:eastAsia="Times New Roman" w:hAnsi="Times New Roman" w:cs="Times New Roman"/>
+          <w:sz w:val="24"/>
+          <w:szCs w:val="24"/>
+        </w:rPr>
+        <w:t>, if requested, as a measure of accountability and a barometer of project success.</w:t>
+      </w:r>
+    </w:p>
+    <w:p>
+      <w:pPr>
+        <w:pStyle w:val="Heading1"/>
+        <w:rPr>
+          <w:rFonts w:ascii="Times New Roman" w:eastAsia="Times New Roman" w:hAnsi="Times New Roman" w:cs="Times New Roman"/>
+          <w:sz w:val="24"/>
+          <w:szCs w:val="24"/>
+        </w:rPr>
+      </w:pPr>
+      <w:bookmarkStart w:id="37" w:name="_Toc531072426"/>
+      <w:r>
+        <w:rPr>
+          <w:rFonts w:ascii="Times New Roman" w:eastAsia="Times New Roman" w:hAnsi="Times New Roman" w:cs="Times New Roman"/>
+          <w:sz w:val="24"/>
+          <w:szCs w:val="24"/>
+        </w:rPr>
+        <w:t>D. DATA VALIDATIO</w:t>
+      </w:r>
+      <w:r>
+        <w:rPr>
+          <w:rFonts w:ascii="Times New Roman" w:eastAsia="Times New Roman" w:hAnsi="Times New Roman" w:cs="Times New Roman"/>
+          <w:sz w:val="24"/>
+          <w:szCs w:val="24"/>
+        </w:rPr>
+        <w:t>N AND USABILITY</w:t>
+      </w:r>
       <w:bookmarkEnd w:id="37"/>
     </w:p>
     <w:p>
@@ -14457,82 +14660,6 @@
     </w:p>
     <w:p>
       <w:pPr>
-        <w:spacing w:after="0" w:line="240" w:lineRule="auto"/>
-        <w:rPr>
-          <w:rFonts w:ascii="Times New Roman" w:eastAsia="Times New Roman" w:hAnsi="Times New Roman" w:cs="Times New Roman"/>
-          <w:sz w:val="24"/>
-          <w:szCs w:val="24"/>
-        </w:rPr>
-      </w:pPr>
-      <w:r>
-        <w:rPr>
-          <w:rFonts w:ascii="Times New Roman" w:eastAsia="Times New Roman" w:hAnsi="Times New Roman" w:cs="Times New Roman"/>
-          <w:sz w:val="24"/>
-          <w:szCs w:val="24"/>
-        </w:rPr>
-        <w:t xml:space="preserve">The project </w:t>
-      </w:r>
-      <w:r>
-        <w:rPr>
-          <w:rFonts w:ascii="Times New Roman" w:eastAsia="Times New Roman" w:hAnsi="Times New Roman" w:cs="Times New Roman"/>
-          <w:sz w:val="24"/>
-          <w:szCs w:val="24"/>
-        </w:rPr>
-        <w:t>co-</w:t>
-      </w:r>
-      <w:r>
-        <w:rPr>
-          <w:rFonts w:ascii="Times New Roman" w:eastAsia="Times New Roman" w:hAnsi="Times New Roman" w:cs="Times New Roman"/>
-          <w:sz w:val="24"/>
-          <w:szCs w:val="24"/>
-        </w:rPr>
-        <w:t>lead</w:t>
-      </w:r>
-      <w:r>
-        <w:rPr>
-          <w:rFonts w:ascii="Times New Roman" w:eastAsia="Times New Roman" w:hAnsi="Times New Roman" w:cs="Times New Roman"/>
-          <w:sz w:val="24"/>
-          <w:szCs w:val="24"/>
-        </w:rPr>
-        <w:t>s (Shivers and Hollister)</w:t>
-      </w:r>
-      <w:r>
-        <w:rPr>
-          <w:rFonts w:ascii="Times New Roman" w:eastAsia="Times New Roman" w:hAnsi="Times New Roman" w:cs="Times New Roman"/>
-          <w:sz w:val="24"/>
-          <w:szCs w:val="24"/>
-        </w:rPr>
-        <w:t xml:space="preserve"> will be responsible for overall oversight of the project. Th</w:t>
-      </w:r>
-      <w:r>
-        <w:rPr>
-          <w:rFonts w:ascii="Times New Roman" w:eastAsia="Times New Roman" w:hAnsi="Times New Roman" w:cs="Times New Roman"/>
-          <w:sz w:val="24"/>
-          <w:szCs w:val="24"/>
-        </w:rPr>
-        <w:t xml:space="preserve">ey </w:t>
-      </w:r>
-      <w:r>
-        <w:rPr>
-          <w:rFonts w:ascii="Times New Roman" w:eastAsia="Times New Roman" w:hAnsi="Times New Roman" w:cs="Times New Roman"/>
-          <w:sz w:val="24"/>
-          <w:szCs w:val="24"/>
-        </w:rPr>
-        <w:t>will also initiate action in response to QA/QC issues. This research project falls into QA Category B. Assessments are not required but may occur at the discretion of management and/or QA staff, in which case they will be discussed, scheduled, and conducted at the convenience of QA manager and the project staff.</w:t>
-      </w:r>
-    </w:p>
-    <w:p>
-      <w:pPr>
-        <w:spacing w:after="0" w:line="240" w:lineRule="auto"/>
-        <w:rPr>
-          <w:rFonts w:ascii="Times New Roman" w:eastAsia="Times New Roman" w:hAnsi="Times New Roman" w:cs="Times New Roman"/>
-          <w:sz w:val="24"/>
-          <w:szCs w:val="24"/>
-        </w:rPr>
-      </w:pPr>
-    </w:p>
-    <w:p>
-      <w:pPr>
         <w:pStyle w:val="Heading2"/>
         <w:rPr>
           <w:rFonts w:ascii="Times New Roman" w:hAnsi="Times New Roman"/>
@@ -14540,14 +14667,14 @@
           <w:szCs w:val="24"/>
         </w:rPr>
       </w:pPr>
-      <w:bookmarkStart w:id="38" w:name="_Toc531072425"/>
+      <w:bookmarkStart w:id="38" w:name="_Toc531072427"/>
       <w:r>
         <w:rPr>
           <w:rFonts w:ascii="Times New Roman" w:hAnsi="Times New Roman"/>
           <w:sz w:val="24"/>
           <w:szCs w:val="24"/>
         </w:rPr>
-        <w:t>C2. Reports to Manag</w:t>
+        <w:t>D1</w:t>
       </w:r>
       <w:r>
         <w:rPr>
@@ -14555,7 +14682,7 @@
           <w:sz w:val="24"/>
           <w:szCs w:val="24"/>
         </w:rPr>
-        <w:t>e</w:t>
+        <w:t>/D2</w:t>
       </w:r>
       <w:r>
         <w:rPr>
@@ -14563,135 +14690,17 @@
           <w:sz w:val="24"/>
           <w:szCs w:val="24"/>
         </w:rPr>
-        <w:t>ment</w:t>
+        <w:t>. Data Review, Verification, and Validation</w:t>
+      </w:r>
+      <w:r>
+        <w:rPr>
+          <w:rFonts w:ascii="Times New Roman" w:hAnsi="Times New Roman"/>
+          <w:sz w:val="24"/>
+          <w:szCs w:val="24"/>
+        </w:rPr>
+        <w:t>/Verification and Validation Methods</w:t>
       </w:r>
       <w:bookmarkEnd w:id="38"/>
-    </w:p>
-    <w:p>
-      <w:pPr>
-        <w:spacing w:after="0" w:line="240" w:lineRule="auto"/>
-        <w:rPr>
-          <w:rFonts w:ascii="Times New Roman" w:eastAsia="Times New Roman" w:hAnsi="Times New Roman" w:cs="Times New Roman"/>
-          <w:sz w:val="24"/>
-          <w:szCs w:val="24"/>
-        </w:rPr>
-      </w:pPr>
-    </w:p>
-    <w:p>
-      <w:pPr>
-        <w:spacing w:after="0" w:line="240" w:lineRule="auto"/>
-        <w:rPr>
-          <w:rFonts w:ascii="Times New Roman" w:eastAsia="Times New Roman" w:hAnsi="Times New Roman" w:cs="Times New Roman"/>
-          <w:sz w:val="24"/>
-          <w:szCs w:val="24"/>
-        </w:rPr>
-      </w:pPr>
-      <w:r>
-        <w:rPr>
-          <w:rFonts w:ascii="Times New Roman" w:eastAsia="Times New Roman" w:hAnsi="Times New Roman" w:cs="Times New Roman"/>
-          <w:sz w:val="24"/>
-          <w:szCs w:val="24"/>
-        </w:rPr>
-        <w:t xml:space="preserve">Annual reports will be provided to </w:t>
-      </w:r>
-      <w:r>
-        <w:rPr>
-          <w:rFonts w:ascii="Times New Roman" w:eastAsia="Times New Roman" w:hAnsi="Times New Roman" w:cs="Times New Roman"/>
-          <w:sz w:val="24"/>
-          <w:szCs w:val="24"/>
-        </w:rPr>
-        <w:t>management</w:t>
-      </w:r>
-      <w:r>
-        <w:rPr>
-          <w:rFonts w:ascii="Times New Roman" w:eastAsia="Times New Roman" w:hAnsi="Times New Roman" w:cs="Times New Roman"/>
-          <w:sz w:val="24"/>
-          <w:szCs w:val="24"/>
-        </w:rPr>
-        <w:t>, if requested, as a measure of accountability and a barometer of project success.</w:t>
-      </w:r>
-    </w:p>
-    <w:p>
-      <w:pPr>
-        <w:pStyle w:val="Heading1"/>
-        <w:rPr>
-          <w:rFonts w:ascii="Times New Roman" w:eastAsia="Times New Roman" w:hAnsi="Times New Roman" w:cs="Times New Roman"/>
-          <w:sz w:val="24"/>
-          <w:szCs w:val="24"/>
-        </w:rPr>
-      </w:pPr>
-      <w:bookmarkStart w:id="39" w:name="_Toc531072426"/>
-      <w:r>
-        <w:rPr>
-          <w:rFonts w:ascii="Times New Roman" w:eastAsia="Times New Roman" w:hAnsi="Times New Roman" w:cs="Times New Roman"/>
-          <w:sz w:val="24"/>
-          <w:szCs w:val="24"/>
-        </w:rPr>
-        <w:t>D. DATA VALIDATIO</w:t>
-      </w:r>
-      <w:r>
-        <w:rPr>
-          <w:rFonts w:ascii="Times New Roman" w:eastAsia="Times New Roman" w:hAnsi="Times New Roman" w:cs="Times New Roman"/>
-          <w:sz w:val="24"/>
-          <w:szCs w:val="24"/>
-        </w:rPr>
-        <w:t>N AND USABILITY</w:t>
-      </w:r>
-      <w:bookmarkEnd w:id="39"/>
-    </w:p>
-    <w:p>
-      <w:pPr>
-        <w:spacing w:after="0" w:line="240" w:lineRule="auto"/>
-        <w:rPr>
-          <w:rFonts w:ascii="Times New Roman" w:eastAsia="Times New Roman" w:hAnsi="Times New Roman" w:cs="Times New Roman"/>
-          <w:sz w:val="24"/>
-          <w:szCs w:val="24"/>
-        </w:rPr>
-      </w:pPr>
-    </w:p>
-    <w:p>
-      <w:pPr>
-        <w:pStyle w:val="Heading2"/>
-        <w:rPr>
-          <w:rFonts w:ascii="Times New Roman" w:hAnsi="Times New Roman"/>
-          <w:sz w:val="24"/>
-          <w:szCs w:val="24"/>
-        </w:rPr>
-      </w:pPr>
-      <w:bookmarkStart w:id="40" w:name="_Toc531072427"/>
-      <w:r>
-        <w:rPr>
-          <w:rFonts w:ascii="Times New Roman" w:hAnsi="Times New Roman"/>
-          <w:sz w:val="24"/>
-          <w:szCs w:val="24"/>
-        </w:rPr>
-        <w:t>D1</w:t>
-      </w:r>
-      <w:r>
-        <w:rPr>
-          <w:rFonts w:ascii="Times New Roman" w:hAnsi="Times New Roman"/>
-          <w:sz w:val="24"/>
-          <w:szCs w:val="24"/>
-        </w:rPr>
-        <w:t>/D2</w:t>
-      </w:r>
-      <w:r>
-        <w:rPr>
-          <w:rFonts w:ascii="Times New Roman" w:hAnsi="Times New Roman"/>
-          <w:sz w:val="24"/>
-          <w:szCs w:val="24"/>
-        </w:rPr>
-        <w:t>. Data Review, Verification, and Validation</w:t>
-      </w:r>
-      <w:r>
-        <w:rPr>
-          <w:rFonts w:ascii="Times New Roman" w:hAnsi="Times New Roman"/>
-          <w:sz w:val="24"/>
-          <w:szCs w:val="24"/>
-        </w:rPr>
-        <w:t>/Verification and Validation Methods</w:t>
-      </w:r>
-      <w:bookmarkEnd w:id="40"/>
     </w:p>
     <w:p>
       <w:pPr>
@@ -14940,7 +14949,7 @@
           <w:szCs w:val="24"/>
         </w:rPr>
       </w:pPr>
-      <w:bookmarkStart w:id="41" w:name="_Toc531072428"/>
+      <w:bookmarkStart w:id="39" w:name="_Toc531072428"/>
       <w:r>
         <w:rPr>
           <w:rFonts w:ascii="Times New Roman" w:hAnsi="Times New Roman"/>
@@ -14965,7 +14974,7 @@
         </w:rPr>
         <w:t>. Analysis and Reconciliation with User Requirements</w:t>
       </w:r>
-      <w:bookmarkEnd w:id="41"/>
+      <w:bookmarkEnd w:id="39"/>
     </w:p>
     <w:p>
       <w:pPr>
@@ -15022,7 +15031,7 @@
           <w:szCs w:val="24"/>
         </w:rPr>
       </w:pPr>
-      <w:bookmarkStart w:id="42" w:name="_Toc531072429"/>
+      <w:bookmarkStart w:id="40" w:name="_Toc531072429"/>
       <w:r>
         <w:rPr>
           <w:rFonts w:ascii="Times New Roman" w:eastAsia="Times New Roman" w:hAnsi="Times New Roman" w:cs="Times New Roman"/>
@@ -15032,7 +15041,7 @@
         <w:lastRenderedPageBreak/>
         <w:t xml:space="preserve">E. References </w:t>
       </w:r>
-      <w:bookmarkEnd w:id="42"/>
+      <w:bookmarkEnd w:id="40"/>
     </w:p>
     <w:p>
       <w:pPr>
@@ -16087,15 +16096,7 @@
                 <w:sz w:val="24"/>
                 <w:szCs w:val="24"/>
               </w:rPr>
-              <w:t xml:space="preserve">2 </w:t>
-            </w:r>
-            <w:r>
-              <w:rPr>
-                <w:rFonts w:ascii="Times New Roman" w:eastAsia="Times New Roman" w:hAnsi="Times New Roman" w:cs="Times New Roman"/>
-                <w:sz w:val="24"/>
-                <w:szCs w:val="24"/>
-              </w:rPr>
-              <w:t>µS/cm</w:t>
+              <w:t>2 µS/cm</w:t>
             </w:r>
             <w:r>
               <w:rPr>
@@ -16126,39 +16127,7 @@
                 <w:sz w:val="24"/>
                 <w:szCs w:val="24"/>
               </w:rPr>
-              <w:t xml:space="preserve">Range-dependent (0.1 </w:t>
-            </w:r>
-            <w:r>
-              <w:rPr>
-                <w:rFonts w:ascii="Times New Roman" w:eastAsia="Times New Roman" w:hAnsi="Times New Roman" w:cs="Times New Roman"/>
-                <w:sz w:val="24"/>
-                <w:szCs w:val="24"/>
-              </w:rPr>
-              <w:t>µS/cm</w:t>
-            </w:r>
-            <w:r>
-              <w:rPr>
-                <w:rFonts w:ascii="Times New Roman" w:eastAsia="Times New Roman" w:hAnsi="Times New Roman" w:cs="Times New Roman"/>
-                <w:sz w:val="24"/>
-                <w:szCs w:val="24"/>
-              </w:rPr>
-              <w:t xml:space="preserve"> -10 </w:t>
-            </w:r>
-            <w:r>
-              <w:rPr>
-                <w:rFonts w:ascii="Times New Roman" w:eastAsia="Times New Roman" w:hAnsi="Times New Roman" w:cs="Times New Roman"/>
-                <w:sz w:val="24"/>
-                <w:szCs w:val="24"/>
-              </w:rPr>
-              <w:t>µS/cm</w:t>
-            </w:r>
-            <w:r>
-              <w:rPr>
-                <w:rFonts w:ascii="Times New Roman" w:eastAsia="Times New Roman" w:hAnsi="Times New Roman" w:cs="Times New Roman"/>
-                <w:sz w:val="24"/>
-                <w:szCs w:val="24"/>
-              </w:rPr>
-              <w:t>)</w:t>
+              <w:t>Range-dependent (0.1 µS/cm -10 µS/cm)</w:t>
             </w:r>
           </w:p>
         </w:tc>
@@ -16918,7 +16887,7 @@
           <w:szCs w:val="24"/>
         </w:rPr>
       </w:pPr>
-      <w:commentRangeStart w:id="43"/>
+      <w:commentRangeStart w:id="41"/>
       <w:r>
         <w:rPr>
           <w:rFonts w:ascii="Times New Roman" w:hAnsi="Times New Roman" w:cs="Times New Roman"/>
@@ -16937,12 +16906,12 @@
         </w:rPr>
         <w:t>ISO Sensor Check List</w:t>
       </w:r>
-      <w:commentRangeEnd w:id="43"/>
+      <w:commentRangeEnd w:id="41"/>
       <w:r>
         <w:rPr>
           <w:rStyle w:val="CommentReference"/>
         </w:rPr>
-        <w:commentReference w:id="43"/>
+        <w:commentReference w:id="41"/>
       </w:r>
     </w:p>
     <w:p>
@@ -19061,7 +19030,7 @@
           <v:shape id="_x0000_i1025" type="#_x0000_t75" style="width:459pt;height:594pt" o:ole="">
             <v:imagedata r:id="rId27" o:title=""/>
           </v:shape>
-          <o:OLEObject Type="Embed" ProgID="AcroExch.Document.DC" ShapeID="_x0000_i1025" DrawAspect="Content" ObjectID="_1685279992" r:id="rId28"/>
+          <o:OLEObject Type="Embed" ProgID="AcroExch.Document.DC" ShapeID="_x0000_i1025" DrawAspect="Content" ObjectID="_1686467277" r:id="rId28"/>
         </w:object>
       </w:r>
     </w:p>
@@ -19078,67 +19047,23 @@
 
 <file path=word/comments.xml><?xml version="1.0" encoding="utf-8"?>
 <w:comments xmlns:wpc="http://schemas.microsoft.com/office/word/2010/wordprocessingCanvas" xmlns:cx="http://schemas.microsoft.com/office/drawing/2014/chartex" xmlns:cx1="http://schemas.microsoft.com/office/drawing/2015/9/8/chartex" xmlns:cx2="http://schemas.microsoft.com/office/drawing/2015/10/21/chartex" xmlns:cx3="http://schemas.microsoft.com/office/drawing/2016/5/9/chartex" xmlns:cx4="http://schemas.microsoft.com/office/drawing/2016/5/10/chartex" xmlns:cx5="http://schemas.microsoft.com/office/drawing/2016/5/11/chartex" xmlns:cx6="http://schemas.microsoft.com/office/drawing/2016/5/12/chartex" xmlns:cx7="http://schemas.microsoft.com/office/drawing/2016/5/13/chartex" xmlns:cx8="http://schemas.microsoft.com/office/drawing/2016/5/14/chartex" xmlns:mc="http://schemas.openxmlformats.org/markup-compatibility/2006" xmlns:aink="http://schemas.microsoft.com/office/drawing/2016/ink" xmlns:am3d="http://schemas.microsoft.com/office/drawing/2017/model3d" xmlns:o="urn:schemas-microsoft-com:office:office" xmlns:r="http://schemas.openxmlformats.org/officeDocument/2006/relationships" xmlns:m="http://schemas.openxmlformats.org/officeDocument/2006/math" xmlns:v="urn:schemas-microsoft-com:vml" xmlns:wp14="http://schemas.microsoft.com/office/word/2010/wordprocessingDrawing" xmlns:wp="http://schemas.openxmlformats.org/drawingml/2006/wordprocessingDrawing" xmlns:w10="urn:schemas-microsoft-com:office:word" xmlns:w="http://schemas.openxmlformats.org/wordprocessingml/2006/main" xmlns:w14="http://schemas.microsoft.com/office/word/2010/wordml" xmlns:w15="http://schemas.microsoft.com/office/word/2012/wordml" xmlns:w16cex="http://schemas.microsoft.com/office/word/2018/wordml/cex" xmlns:w16cid="http://schemas.microsoft.com/office/word/2016/wordml/cid" xmlns:w16="http://schemas.microsoft.com/office/word/2018/wordml" xmlns:w16se="http://schemas.microsoft.com/office/word/2015/wordml/symex" xmlns:wpg="http://schemas.microsoft.com/office/word/2010/wordprocessingGroup" xmlns:wpi="http://schemas.microsoft.com/office/word/2010/wordprocessingInk" xmlns:wne="http://schemas.microsoft.com/office/word/2006/wordml" xmlns:wps="http://schemas.microsoft.com/office/word/2010/wordprocessingShape" mc:Ignorable="w14 w15 w16se w16cid w16 w16cex wp14">
-  <w:comment w:id="20" w:author="Hollister, Jeff" w:date="2021-02-03T11:02:00Z" w:initials="HJ">
+  <w:comment w:id="30" w:author="Hollister, Jeff [2]" w:date="2021-06-15T14:24:00Z" w:initials="HJ">
     <w:p>
       <w:pPr>
         <w:pStyle w:val="CommentText"/>
       </w:pPr>
       <w:r>
-        <w:t>I like the chart, but where should it go.  I don't see it referenced.  Also I added a third year.  Wherever this is referenced we should put language in about a third year and contigent upon changes at the Center and NPD level to allow for this year.</w:t>
-      </w:r>
-      <w:r>
         <w:rPr>
           <w:rStyle w:val="CommentReference"/>
         </w:rPr>
         <w:annotationRef/>
       </w:r>
       <w:r>
-        <w:rPr>
-          <w:rStyle w:val="CommentReference"/>
-        </w:rPr>
-        <w:annotationRef/>
+        <w:t>Do we want to do this?</w:t>
       </w:r>
     </w:p>
   </w:comment>
-  <w:comment w:id="21" w:author="Hollister, Jeff" w:date="2021-02-04T13:28:00Z" w:initials="HJ">
-    <w:p>
-      <w:pPr>
-        <w:pStyle w:val="CommentText"/>
-      </w:pPr>
-      <w:r>
-        <w:t>Also, I think I messed it up!</w:t>
-      </w:r>
-      <w:r>
-        <w:rPr>
-          <w:rStyle w:val="CommentReference"/>
-        </w:rPr>
-        <w:annotationRef/>
-      </w:r>
-      <w:r>
-        <w:rPr>
-          <w:rStyle w:val="CommentReference"/>
-        </w:rPr>
-        <w:annotationRef/>
-      </w:r>
-    </w:p>
-  </w:comment>
-  <w:comment w:id="32" w:author="Hollister, Jeff [2]" w:date="2021-06-15T14:24:00Z" w:initials="HJ">
-    <w:p>
-      <w:pPr>
-        <w:pStyle w:val="CommentText"/>
-      </w:pPr>
-      <w:r>
-        <w:rPr>
-          <w:rStyle w:val="CommentReference"/>
-        </w:rPr>
-        <w:annotationRef/>
-      </w:r>
-      <w:r>
-        <w:t>Do we want to do this?</w:t>
-      </w:r>
-    </w:p>
-  </w:comment>
-  <w:comment w:id="43" w:author="Hollister, Jeff [2]" w:date="2021-06-15T14:12:00Z" w:initials="HJ">
+  <w:comment w:id="41" w:author="Hollister, Jeff [2]" w:date="2021-06-15T14:12:00Z" w:initials="HJ">
     <w:p>
       <w:pPr>
         <w:pStyle w:val="CommentText"/>
@@ -19159,8 +19084,6 @@
 
 <file path=word/commentsExtended.xml><?xml version="1.0" encoding="utf-8"?>
 <w15:commentsEx xmlns:wpc="http://schemas.microsoft.com/office/word/2010/wordprocessingCanvas" xmlns:cx="http://schemas.microsoft.com/office/drawing/2014/chartex" xmlns:cx1="http://schemas.microsoft.com/office/drawing/2015/9/8/chartex" xmlns:cx2="http://schemas.microsoft.com/office/drawing/2015/10/21/chartex" xmlns:cx3="http://schemas.microsoft.com/office/drawing/2016/5/9/chartex" xmlns:cx4="http://schemas.microsoft.com/office/drawing/2016/5/10/chartex" xmlns:cx5="http://schemas.microsoft.com/office/drawing/2016/5/11/chartex" xmlns:cx6="http://schemas.microsoft.com/office/drawing/2016/5/12/chartex" xmlns:cx7="http://schemas.microsoft.com/office/drawing/2016/5/13/chartex" xmlns:cx8="http://schemas.microsoft.com/office/drawing/2016/5/14/chartex" xmlns:mc="http://schemas.openxmlformats.org/markup-compatibility/2006" xmlns:aink="http://schemas.microsoft.com/office/drawing/2016/ink" xmlns:am3d="http://schemas.microsoft.com/office/drawing/2017/model3d" xmlns:o="urn:schemas-microsoft-com:office:office" xmlns:r="http://schemas.openxmlformats.org/officeDocument/2006/relationships" xmlns:m="http://schemas.openxmlformats.org/officeDocument/2006/math" xmlns:v="urn:schemas-microsoft-com:vml" xmlns:wp14="http://schemas.microsoft.com/office/word/2010/wordprocessingDrawing" xmlns:wp="http://schemas.openxmlformats.org/drawingml/2006/wordprocessingDrawing" xmlns:w10="urn:schemas-microsoft-com:office:word" xmlns:w="http://schemas.openxmlformats.org/wordprocessingml/2006/main" xmlns:w14="http://schemas.microsoft.com/office/word/2010/wordml" xmlns:w15="http://schemas.microsoft.com/office/word/2012/wordml" xmlns:w16cex="http://schemas.microsoft.com/office/word/2018/wordml/cex" xmlns:w16cid="http://schemas.microsoft.com/office/word/2016/wordml/cid" xmlns:w16="http://schemas.microsoft.com/office/word/2018/wordml" xmlns:w16se="http://schemas.microsoft.com/office/word/2015/wordml/symex" xmlns:wpg="http://schemas.microsoft.com/office/word/2010/wordprocessingGroup" xmlns:wpi="http://schemas.microsoft.com/office/word/2010/wordprocessingInk" xmlns:wne="http://schemas.microsoft.com/office/word/2006/wordml" xmlns:wps="http://schemas.microsoft.com/office/word/2010/wordprocessingShape" mc:Ignorable="w14 w15 w16se w16cid w16 w16cex wp14">
-  <w15:commentEx w15:paraId="13F56A9C" w15:done="1"/>
-  <w15:commentEx w15:paraId="6BADA182" w15:paraIdParent="13F56A9C" w15:done="1"/>
   <w15:commentEx w15:paraId="5E2CA5E0" w15:done="0"/>
   <w15:commentEx w15:paraId="2AB80461" w15:done="0"/>
 </w15:commentsEx>
@@ -19168,8 +19091,6 @@
 
 <file path=word/commentsExtensible.xml><?xml version="1.0" encoding="utf-8"?>
 <w16cex:commentsExtensible xmlns:wpc="http://schemas.microsoft.com/office/word/2010/wordprocessingCanvas" xmlns:cx="http://schemas.microsoft.com/office/drawing/2014/chartex" xmlns:cx1="http://schemas.microsoft.com/office/drawing/2015/9/8/chartex" xmlns:cx2="http://schemas.microsoft.com/office/drawing/2015/10/21/chartex" xmlns:cx3="http://schemas.microsoft.com/office/drawing/2016/5/9/chartex" xmlns:cx4="http://schemas.microsoft.com/office/drawing/2016/5/10/chartex" xmlns:cx5="http://schemas.microsoft.com/office/drawing/2016/5/11/chartex" xmlns:cx6="http://schemas.microsoft.com/office/drawing/2016/5/12/chartex" xmlns:cx7="http://schemas.microsoft.com/office/drawing/2016/5/13/chartex" xmlns:cx8="http://schemas.microsoft.com/office/drawing/2016/5/14/chartex" xmlns:mc="http://schemas.openxmlformats.org/markup-compatibility/2006" xmlns:aink="http://schemas.microsoft.com/office/drawing/2016/ink" xmlns:am3d="http://schemas.microsoft.com/office/drawing/2017/model3d" xmlns:o="urn:schemas-microsoft-com:office:office" xmlns:r="http://schemas.openxmlformats.org/officeDocument/2006/relationships" xmlns:m="http://schemas.openxmlformats.org/officeDocument/2006/math" xmlns:v="urn:schemas-microsoft-com:vml" xmlns:wp14="http://schemas.microsoft.com/office/word/2010/wordprocessingDrawing" xmlns:wp="http://schemas.openxmlformats.org/drawingml/2006/wordprocessingDrawing" xmlns:w10="urn:schemas-microsoft-com:office:word" xmlns:w="http://schemas.openxmlformats.org/wordprocessingml/2006/main" xmlns:w14="http://schemas.microsoft.com/office/word/2010/wordml" xmlns:w15="http://schemas.microsoft.com/office/word/2012/wordml" xmlns:w16cex="http://schemas.microsoft.com/office/word/2018/wordml/cex" xmlns:w16cid="http://schemas.microsoft.com/office/word/2016/wordml/cid" xmlns:w16="http://schemas.microsoft.com/office/word/2018/wordml" xmlns:w16se="http://schemas.microsoft.com/office/word/2015/wordml/symex" xmlns:wpg="http://schemas.microsoft.com/office/word/2010/wordprocessingGroup" xmlns:wpi="http://schemas.microsoft.com/office/word/2010/wordprocessingInk" xmlns:wne="http://schemas.microsoft.com/office/word/2006/wordml" xmlns:wps="http://schemas.microsoft.com/office/word/2010/wordprocessingShape" mc:Ignorable="w14 w15 w16se w16cid w16 w16cex wp14">
-  <w16cex:commentExtensible w16cex:durableId="6ED53729" w16cex:dateUtc="2021-02-03T16:02:00Z"/>
-  <w16cex:commentExtensible w16cex:durableId="3D223DBF" w16cex:dateUtc="2021-02-04T18:28:00Z"/>
   <w16cex:commentExtensible w16cex:durableId="24733688" w16cex:dateUtc="2021-06-15T18:24:00Z"/>
   <w16cex:commentExtensible w16cex:durableId="247333BF" w16cex:dateUtc="2021-06-15T18:12:00Z"/>
 </w16cex:commentsExtensible>
@@ -19177,8 +19098,6 @@
 
 <file path=word/commentsIds.xml><?xml version="1.0" encoding="utf-8"?>
 <w16cid:commentsIds xmlns:wpc="http://schemas.microsoft.com/office/word/2010/wordprocessingCanvas" xmlns:cx="http://schemas.microsoft.com/office/drawing/2014/chartex" xmlns:cx1="http://schemas.microsoft.com/office/drawing/2015/9/8/chartex" xmlns:cx2="http://schemas.microsoft.com/office/drawing/2015/10/21/chartex" xmlns:cx3="http://schemas.microsoft.com/office/drawing/2016/5/9/chartex" xmlns:cx4="http://schemas.microsoft.com/office/drawing/2016/5/10/chartex" xmlns:cx5="http://schemas.microsoft.com/office/drawing/2016/5/11/chartex" xmlns:cx6="http://schemas.microsoft.com/office/drawing/2016/5/12/chartex" xmlns:cx7="http://schemas.microsoft.com/office/drawing/2016/5/13/chartex" xmlns:cx8="http://schemas.microsoft.com/office/drawing/2016/5/14/chartex" xmlns:mc="http://schemas.openxmlformats.org/markup-compatibility/2006" xmlns:aink="http://schemas.microsoft.com/office/drawing/2016/ink" xmlns:am3d="http://schemas.microsoft.com/office/drawing/2017/model3d" xmlns:o="urn:schemas-microsoft-com:office:office" xmlns:r="http://schemas.openxmlformats.org/officeDocument/2006/relationships" xmlns:m="http://schemas.openxmlformats.org/officeDocument/2006/math" xmlns:v="urn:schemas-microsoft-com:vml" xmlns:wp14="http://schemas.microsoft.com/office/word/2010/wordprocessingDrawing" xmlns:wp="http://schemas.openxmlformats.org/drawingml/2006/wordprocessingDrawing" xmlns:w10="urn:schemas-microsoft-com:office:word" xmlns:w="http://schemas.openxmlformats.org/wordprocessingml/2006/main" xmlns:w14="http://schemas.microsoft.com/office/word/2010/wordml" xmlns:w15="http://schemas.microsoft.com/office/word/2012/wordml" xmlns:w16cex="http://schemas.microsoft.com/office/word/2018/wordml/cex" xmlns:w16cid="http://schemas.microsoft.com/office/word/2016/wordml/cid" xmlns:w16="http://schemas.microsoft.com/office/word/2018/wordml" xmlns:w16se="http://schemas.microsoft.com/office/word/2015/wordml/symex" xmlns:wpg="http://schemas.microsoft.com/office/word/2010/wordprocessingGroup" xmlns:wpi="http://schemas.microsoft.com/office/word/2010/wordprocessingInk" xmlns:wne="http://schemas.microsoft.com/office/word/2006/wordml" xmlns:wps="http://schemas.microsoft.com/office/word/2010/wordprocessingShape" mc:Ignorable="w14 w15 w16se w16cid w16 w16cex wp14">
-  <w16cid:commentId w16cid:paraId="13F56A9C" w16cid:durableId="6ED53729"/>
-  <w16cid:commentId w16cid:paraId="6BADA182" w16cid:durableId="3D223DBF"/>
   <w16cid:commentId w16cid:paraId="5E2CA5E0" w16cid:durableId="24733688"/>
   <w16cid:commentId w16cid:paraId="2AB80461" w16cid:durableId="247333BF"/>
 </w16cid:commentsIds>
@@ -19262,6 +19181,7 @@
           <w:docPart w:val="C8FC16F84C57445E99B9F5B4D26F0921"/>
         </w:placeholder>
       </w:sdtPr>
+      <w:sdtEndPr/>
       <w:sdtContent>
         <w:r>
           <w:rPr>
@@ -19494,6 +19414,7 @@
         <w:docPartUnique/>
       </w:docPartObj>
     </w:sdtPr>
+    <w:sdtEndPr/>
     <w:sdtContent>
       <w:p>
         <w:pPr>
@@ -20165,9 +20086,6 @@
 
 <file path=word/people.xml><?xml version="1.0" encoding="utf-8"?>
 <w15:people xmlns:wpc="http://schemas.microsoft.com/office/word/2010/wordprocessingCanvas" xmlns:cx="http://schemas.microsoft.com/office/drawing/2014/chartex" xmlns:cx1="http://schemas.microsoft.com/office/drawing/2015/9/8/chartex" xmlns:cx2="http://schemas.microsoft.com/office/drawing/2015/10/21/chartex" xmlns:cx3="http://schemas.microsoft.com/office/drawing/2016/5/9/chartex" xmlns:cx4="http://schemas.microsoft.com/office/drawing/2016/5/10/chartex" xmlns:cx5="http://schemas.microsoft.com/office/drawing/2016/5/11/chartex" xmlns:cx6="http://schemas.microsoft.com/office/drawing/2016/5/12/chartex" xmlns:cx7="http://schemas.microsoft.com/office/drawing/2016/5/13/chartex" xmlns:cx8="http://schemas.microsoft.com/office/drawing/2016/5/14/chartex" xmlns:mc="http://schemas.openxmlformats.org/markup-compatibility/2006" xmlns:aink="http://schemas.microsoft.com/office/drawing/2016/ink" xmlns:am3d="http://schemas.microsoft.com/office/drawing/2017/model3d" xmlns:o="urn:schemas-microsoft-com:office:office" xmlns:r="http://schemas.openxmlformats.org/officeDocument/2006/relationships" xmlns:m="http://schemas.openxmlformats.org/officeDocument/2006/math" xmlns:v="urn:schemas-microsoft-com:vml" xmlns:wp14="http://schemas.microsoft.com/office/word/2010/wordprocessingDrawing" xmlns:wp="http://schemas.openxmlformats.org/drawingml/2006/wordprocessingDrawing" xmlns:w10="urn:schemas-microsoft-com:office:word" xmlns:w="http://schemas.openxmlformats.org/wordprocessingml/2006/main" xmlns:w14="http://schemas.microsoft.com/office/word/2010/wordml" xmlns:w15="http://schemas.microsoft.com/office/word/2012/wordml" xmlns:w16cex="http://schemas.microsoft.com/office/word/2018/wordml/cex" xmlns:w16cid="http://schemas.microsoft.com/office/word/2016/wordml/cid" xmlns:w16="http://schemas.microsoft.com/office/word/2018/wordml" xmlns:w16se="http://schemas.microsoft.com/office/word/2015/wordml/symex" xmlns:wpg="http://schemas.microsoft.com/office/word/2010/wordprocessingGroup" xmlns:wpi="http://schemas.microsoft.com/office/word/2010/wordprocessingInk" xmlns:wne="http://schemas.microsoft.com/office/word/2006/wordml" xmlns:wps="http://schemas.microsoft.com/office/word/2010/wordprocessingShape" mc:Ignorable="w14 w15 w16se w16cid w16 w16cex wp14">
-  <w15:person w15:author="Hollister, Jeff">
-    <w15:presenceInfo w15:providerId="AD" w15:userId="S::hollister.jeff@epa.gov::90904e2a-aa82-465e-9922-afce4bc6d524"/>
-  </w15:person>
   <w15:person w15:author="Hollister, Jeff [2]">
     <w15:presenceInfo w15:providerId="AD" w15:userId="S::Hollister.Jeff@epa.gov::90904e2a-aa82-465e-9922-afce4bc6d524"/>
   </w15:person>
@@ -20628,6 +20546,7 @@
   <w:style w:type="character" w:default="1" w:styleId="DefaultParagraphFont">
     <w:name w:val="Default Paragraph Font"/>
     <w:uiPriority w:val="1"/>
+    <w:semiHidden/>
     <w:unhideWhenUsed/>
   </w:style>
   <w:style w:type="table" w:default="1" w:styleId="TableNormal">
@@ -21381,6 +21300,7 @@
   </w:compat>
   <w:rsids>
     <w:rsidRoot w:val="00DD0C6C"/>
+    <w:rsid w:val="00062457"/>
     <w:rsid w:val="000A36E3"/>
     <w:rsid w:val="001105E1"/>
     <w:rsid w:val="00192D3E"/>
@@ -22257,8 +22177,42 @@
 </file>
 
 <file path=customXml/item1.xml><?xml version="1.0" encoding="utf-8"?>
-<?mso-contentType ?>
-<SharedContentType xmlns="Microsoft.SharePoint.Taxonomy.ContentTypeSync" SourceId="29f62856-1543-49d4-a736-4569d363f533" ContentTypeId="0x0101" PreviousValue="false"/>
+<p:properties xmlns:p="http://schemas.microsoft.com/office/2006/metadata/properties" xmlns:xsi="http://www.w3.org/2001/XMLSchema-instance" xmlns:pc="http://schemas.microsoft.com/office/infopath/2007/PartnerControls">
+  <documentManagement>
+    <_Source xmlns="http://schemas.microsoft.com/sharepoint/v3/fields" xsi:nil="true"/>
+    <Language xmlns="http://schemas.microsoft.com/sharepoint/v3">English</Language>
+    <j747ac98061d40f0aa7bd47e1db5675d xmlns="4ffa91fb-a0ff-4ac5-b2db-65c790d184a4">
+      <Terms xmlns="http://schemas.microsoft.com/office/infopath/2007/PartnerControls"/>
+    </j747ac98061d40f0aa7bd47e1db5675d>
+    <External_x0020_Contributor xmlns="4ffa91fb-a0ff-4ac5-b2db-65c790d184a4" xsi:nil="true"/>
+    <TaxKeywordTaxHTField xmlns="4ffa91fb-a0ff-4ac5-b2db-65c790d184a4">
+      <Terms xmlns="http://schemas.microsoft.com/office/infopath/2007/PartnerControls"/>
+    </TaxKeywordTaxHTField>
+    <Record xmlns="4ffa91fb-a0ff-4ac5-b2db-65c790d184a4">Shared</Record>
+    <Rights xmlns="4ffa91fb-a0ff-4ac5-b2db-65c790d184a4" xsi:nil="true"/>
+    <Document_x0020_Creation_x0020_Date xmlns="4ffa91fb-a0ff-4ac5-b2db-65c790d184a4">2017-03-27T13:16:46+00:00</Document_x0020_Creation_x0020_Date>
+    <EPA_x0020_Office xmlns="4ffa91fb-a0ff-4ac5-b2db-65c790d184a4" xsi:nil="true"/>
+    <CategoryDescription xmlns="http://schemas.microsoft.com/sharepoint.v3" xsi:nil="true"/>
+    <Identifier xmlns="4ffa91fb-a0ff-4ac5-b2db-65c790d184a4" xsi:nil="true"/>
+    <_Coverage xmlns="http://schemas.microsoft.com/sharepoint/v3/fields" xsi:nil="true"/>
+    <Creator xmlns="4ffa91fb-a0ff-4ac5-b2db-65c790d184a4">
+      <UserInfo>
+        <DisplayName/>
+        <AccountId xsi:nil="true"/>
+        <AccountType/>
+      </UserInfo>
+    </Creator>
+    <EPA_x0020_Related_x0020_Documents xmlns="4ffa91fb-a0ff-4ac5-b2db-65c790d184a4" xsi:nil="true"/>
+    <EPA_x0020_Contributor xmlns="4ffa91fb-a0ff-4ac5-b2db-65c790d184a4">
+      <UserInfo>
+        <DisplayName/>
+        <AccountId xsi:nil="true"/>
+        <AccountType/>
+      </UserInfo>
+    </EPA_x0020_Contributor>
+    <TaxCatchAll xmlns="4ffa91fb-a0ff-4ac5-b2db-65c790d184a4"/>
+  </documentManagement>
+</p:properties>
 </file>
 
 <file path=customXml/item2.xml><?xml version="1.0" encoding="utf-8"?>
@@ -22660,49 +22614,11 @@
 </file>
 
 <file path=customXml/item3.xml><?xml version="1.0" encoding="utf-8"?>
-<p:properties xmlns:p="http://schemas.microsoft.com/office/2006/metadata/properties" xmlns:xsi="http://www.w3.org/2001/XMLSchema-instance" xmlns:pc="http://schemas.microsoft.com/office/infopath/2007/PartnerControls">
-  <documentManagement>
-    <_Source xmlns="http://schemas.microsoft.com/sharepoint/v3/fields" xsi:nil="true"/>
-    <Language xmlns="http://schemas.microsoft.com/sharepoint/v3">English</Language>
-    <j747ac98061d40f0aa7bd47e1db5675d xmlns="4ffa91fb-a0ff-4ac5-b2db-65c790d184a4">
-      <Terms xmlns="http://schemas.microsoft.com/office/infopath/2007/PartnerControls"/>
-    </j747ac98061d40f0aa7bd47e1db5675d>
-    <External_x0020_Contributor xmlns="4ffa91fb-a0ff-4ac5-b2db-65c790d184a4" xsi:nil="true"/>
-    <TaxKeywordTaxHTField xmlns="4ffa91fb-a0ff-4ac5-b2db-65c790d184a4">
-      <Terms xmlns="http://schemas.microsoft.com/office/infopath/2007/PartnerControls"/>
-    </TaxKeywordTaxHTField>
-    <Record xmlns="4ffa91fb-a0ff-4ac5-b2db-65c790d184a4">Shared</Record>
-    <Rights xmlns="4ffa91fb-a0ff-4ac5-b2db-65c790d184a4" xsi:nil="true"/>
-    <Document_x0020_Creation_x0020_Date xmlns="4ffa91fb-a0ff-4ac5-b2db-65c790d184a4">2017-03-27T13:16:46+00:00</Document_x0020_Creation_x0020_Date>
-    <EPA_x0020_Office xmlns="4ffa91fb-a0ff-4ac5-b2db-65c790d184a4" xsi:nil="true"/>
-    <CategoryDescription xmlns="http://schemas.microsoft.com/sharepoint.v3" xsi:nil="true"/>
-    <Identifier xmlns="4ffa91fb-a0ff-4ac5-b2db-65c790d184a4" xsi:nil="true"/>
-    <_Coverage xmlns="http://schemas.microsoft.com/sharepoint/v3/fields" xsi:nil="true"/>
-    <Creator xmlns="4ffa91fb-a0ff-4ac5-b2db-65c790d184a4">
-      <UserInfo>
-        <DisplayName/>
-        <AccountId xsi:nil="true"/>
-        <AccountType/>
-      </UserInfo>
-    </Creator>
-    <EPA_x0020_Related_x0020_Documents xmlns="4ffa91fb-a0ff-4ac5-b2db-65c790d184a4" xsi:nil="true"/>
-    <EPA_x0020_Contributor xmlns="4ffa91fb-a0ff-4ac5-b2db-65c790d184a4">
-      <UserInfo>
-        <DisplayName/>
-        <AccountId xsi:nil="true"/>
-        <AccountType/>
-      </UserInfo>
-    </EPA_x0020_Contributor>
-    <TaxCatchAll xmlns="4ffa91fb-a0ff-4ac5-b2db-65c790d184a4"/>
-  </documentManagement>
-</p:properties>
+<?mso-contentType ?>
+<SharedContentType xmlns="Microsoft.SharePoint.Taxonomy.ContentTypeSync" SourceId="29f62856-1543-49d4-a736-4569d363f533" ContentTypeId="0x0101" PreviousValue="false"/>
 </file>
 
 <file path=customXml/item4.xml><?xml version="1.0" encoding="utf-8"?>
-<b:Sources xmlns:b="http://schemas.openxmlformats.org/officeDocument/2006/bibliography" xmlns="http://schemas.openxmlformats.org/officeDocument/2006/bibliography" SelectedStyle="\APASixthEditionOfficeOnline.xsl" StyleName="APA" Version="6"/>
-</file>
-
-<file path=customXml/item5.xml><?xml version="1.0" encoding="utf-8"?>
 <?mso-contentType ?>
 <FormTemplates xmlns="http://schemas.microsoft.com/sharepoint/v3/contenttype/forms">
   <Display>DocumentLibraryForm</Display>
@@ -22711,10 +22627,19 @@
 </FormTemplates>
 </file>
 
+<file path=customXml/item5.xml><?xml version="1.0" encoding="utf-8"?>
+<b:Sources xmlns:b="http://schemas.openxmlformats.org/officeDocument/2006/bibliography" xmlns="http://schemas.openxmlformats.org/officeDocument/2006/bibliography" SelectedStyle="\APASixthEditionOfficeOnline.xsl" StyleName="APA" Version="6"/>
+</file>
+
 <file path=customXml/itemProps1.xml><?xml version="1.0" encoding="utf-8"?>
-<ds:datastoreItem xmlns:ds="http://schemas.openxmlformats.org/officeDocument/2006/customXml" ds:itemID="{BBC59D78-FC7B-4F2B-917E-AC30680C183A}">
+<ds:datastoreItem xmlns:ds="http://schemas.openxmlformats.org/officeDocument/2006/customXml" ds:itemID="{CFCF5BD0-FE81-48D4-A9F7-0082349E5EF3}">
   <ds:schemaRefs>
-    <ds:schemaRef ds:uri="Microsoft.SharePoint.Taxonomy.ContentTypeSync"/>
+    <ds:schemaRef ds:uri="http://schemas.microsoft.com/office/2006/metadata/properties"/>
+    <ds:schemaRef ds:uri="http://schemas.microsoft.com/office/infopath/2007/PartnerControls"/>
+    <ds:schemaRef ds:uri="http://schemas.microsoft.com/sharepoint/v3/fields"/>
+    <ds:schemaRef ds:uri="http://schemas.microsoft.com/sharepoint/v3"/>
+    <ds:schemaRef ds:uri="4ffa91fb-a0ff-4ac5-b2db-65c790d184a4"/>
+    <ds:schemaRef ds:uri="http://schemas.microsoft.com/sharepoint.v3"/>
   </ds:schemaRefs>
 </ds:datastoreItem>
 </file>
@@ -22742,30 +22667,25 @@
 </file>
 
 <file path=customXml/itemProps3.xml><?xml version="1.0" encoding="utf-8"?>
-<ds:datastoreItem xmlns:ds="http://schemas.openxmlformats.org/officeDocument/2006/customXml" ds:itemID="{CFCF5BD0-FE81-48D4-A9F7-0082349E5EF3}">
+<ds:datastoreItem xmlns:ds="http://schemas.openxmlformats.org/officeDocument/2006/customXml" ds:itemID="{BBC59D78-FC7B-4F2B-917E-AC30680C183A}">
   <ds:schemaRefs>
-    <ds:schemaRef ds:uri="http://schemas.microsoft.com/office/2006/metadata/properties"/>
-    <ds:schemaRef ds:uri="http://schemas.microsoft.com/office/infopath/2007/PartnerControls"/>
-    <ds:schemaRef ds:uri="http://schemas.microsoft.com/sharepoint/v3/fields"/>
-    <ds:schemaRef ds:uri="http://schemas.microsoft.com/sharepoint/v3"/>
-    <ds:schemaRef ds:uri="4ffa91fb-a0ff-4ac5-b2db-65c790d184a4"/>
-    <ds:schemaRef ds:uri="http://schemas.microsoft.com/sharepoint.v3"/>
+    <ds:schemaRef ds:uri="Microsoft.SharePoint.Taxonomy.ContentTypeSync"/>
   </ds:schemaRefs>
 </ds:datastoreItem>
 </file>
 
 <file path=customXml/itemProps4.xml><?xml version="1.0" encoding="utf-8"?>
+<ds:datastoreItem xmlns:ds="http://schemas.openxmlformats.org/officeDocument/2006/customXml" ds:itemID="{531A6203-BF92-4096-A2E6-4F31B1133613}">
+  <ds:schemaRefs>
+    <ds:schemaRef ds:uri="http://schemas.microsoft.com/sharepoint/v3/contenttype/forms"/>
+  </ds:schemaRefs>
+</ds:datastoreItem>
+</file>
+
+<file path=customXml/itemProps5.xml><?xml version="1.0" encoding="utf-8"?>
 <ds:datastoreItem xmlns:ds="http://schemas.openxmlformats.org/officeDocument/2006/customXml" ds:itemID="{00CC6EC5-F5B9-49C6-8C05-E64F6077A324}">
   <ds:schemaRefs>
     <ds:schemaRef ds:uri="http://schemas.openxmlformats.org/officeDocument/2006/bibliography"/>
   </ds:schemaRefs>
 </ds:datastoreItem>
-</file>
-
-<file path=customXml/itemProps5.xml><?xml version="1.0" encoding="utf-8"?>
-<ds:datastoreItem xmlns:ds="http://schemas.openxmlformats.org/officeDocument/2006/customXml" ds:itemID="{531A6203-BF92-4096-A2E6-4F31B1133613}">
-  <ds:schemaRefs>
-    <ds:schemaRef ds:uri="http://schemas.microsoft.com/sharepoint/v3/contenttype/forms"/>
-  </ds:schemaRefs>
-</ds:datastoreItem>
 </file>
</xml_diff>

<commit_message>
draft QAPP getting close.
</commit_message>
<xml_diff>
--- a/docs/hi_res_draft_qapp.docx
+++ b/docs/hi_res_draft_qapp.docx
@@ -278,7 +278,6 @@
             <w:docPart w:val="2FE346D3AD024EB69AB3FC080A20C40D"/>
           </w:placeholder>
         </w:sdtPr>
-        <w:sdtEndPr/>
         <w:sdtContent>
           <w:r>
             <w:rPr>
@@ -386,7 +385,6 @@
             <w14:uncheckedState w14:val="2610" w14:font="MS Gothic"/>
           </w14:checkbox>
         </w:sdtPr>
-        <w:sdtEndPr/>
         <w:sdtContent>
           <w:r>
             <w:rPr>
@@ -446,7 +444,6 @@
             <w14:uncheckedState w14:val="2610" w14:font="MS Gothic"/>
           </w14:checkbox>
         </w:sdtPr>
-        <w:sdtEndPr/>
         <w:sdtContent>
           <w:r>
             <w:rPr>
@@ -565,7 +562,6 @@
           <w:showingPlcHdr/>
           <w:text/>
         </w:sdtPr>
-        <w:sdtEndPr/>
         <w:sdtContent>
           <w:r>
             <w:rPr>
@@ -697,7 +693,6 @@
             <w14:uncheckedState w14:val="2610" w14:font="MS Gothic"/>
           </w14:checkbox>
         </w:sdtPr>
-        <w:sdtEndPr/>
         <w:sdtContent>
           <w:r>
             <w:rPr>
@@ -739,7 +734,6 @@
             <w14:uncheckedState w14:val="2610" w14:font="MS Gothic"/>
           </w14:checkbox>
         </w:sdtPr>
-        <w:sdtEndPr/>
         <w:sdtContent>
           <w:r>
             <w:rPr>
@@ -773,7 +767,6 @@
           <w:showingPlcHdr/>
           <w:text/>
         </w:sdtPr>
-        <w:sdtEndPr/>
         <w:sdtContent>
           <w:r>
             <w:rPr>
@@ -948,7 +941,6 @@
             <w14:uncheckedState w14:val="2610" w14:font="MS Gothic"/>
           </w14:checkbox>
         </w:sdtPr>
-        <w:sdtEndPr/>
         <w:sdtContent>
           <w:r>
             <w:rPr>
@@ -1046,7 +1038,6 @@
             <w14:uncheckedState w14:val="2610" w14:font="MS Gothic"/>
           </w14:checkbox>
         </w:sdtPr>
-        <w:sdtEndPr/>
         <w:sdtContent>
           <w:r>
             <w:rPr>
@@ -1098,7 +1089,6 @@
             <w14:uncheckedState w14:val="2610" w14:font="MS Gothic"/>
           </w14:checkbox>
         </w:sdtPr>
-        <w:sdtEndPr/>
         <w:sdtContent>
           <w:r>
             <w:rPr>
@@ -1129,7 +1119,6 @@
             <w14:uncheckedState w14:val="2610" w14:font="MS Gothic"/>
           </w14:checkbox>
         </w:sdtPr>
-        <w:sdtEndPr/>
         <w:sdtContent>
           <w:r>
             <w:rPr>
@@ -1160,7 +1149,6 @@
             <w14:uncheckedState w14:val="2610" w14:font="MS Gothic"/>
           </w14:checkbox>
         </w:sdtPr>
-        <w:sdtEndPr/>
         <w:sdtContent>
           <w:r>
             <w:rPr>
@@ -1191,7 +1179,6 @@
             <w14:uncheckedState w14:val="2610" w14:font="MS Gothic"/>
           </w14:checkbox>
         </w:sdtPr>
-        <w:sdtEndPr/>
         <w:sdtContent>
           <w:r>
             <w:rPr>
@@ -1236,7 +1223,6 @@
             <w14:uncheckedState w14:val="2610" w14:font="MS Gothic"/>
           </w14:checkbox>
         </w:sdtPr>
-        <w:sdtEndPr/>
         <w:sdtContent>
           <w:r>
             <w:rPr>
@@ -1274,7 +1260,6 @@
             <w14:uncheckedState w14:val="2610" w14:font="MS Gothic"/>
           </w14:checkbox>
         </w:sdtPr>
-        <w:sdtEndPr/>
         <w:sdtContent>
           <w:r>
             <w:rPr>
@@ -1312,7 +1297,6 @@
             <w14:uncheckedState w14:val="2610" w14:font="MS Gothic"/>
           </w14:checkbox>
         </w:sdtPr>
-        <w:sdtEndPr/>
         <w:sdtContent>
           <w:r>
             <w:rPr>
@@ -1350,7 +1334,6 @@
             <w14:uncheckedState w14:val="2610" w14:font="MS Gothic"/>
           </w14:checkbox>
         </w:sdtPr>
-        <w:sdtEndPr/>
         <w:sdtContent>
           <w:r>
             <w:rPr>
@@ -1404,7 +1387,6 @@
             <w14:uncheckedState w14:val="2610" w14:font="MS Gothic"/>
           </w14:checkbox>
         </w:sdtPr>
-        <w:sdtEndPr/>
         <w:sdtContent>
           <w:r>
             <w:rPr>
@@ -1449,7 +1431,6 @@
             <w14:uncheckedState w14:val="2610" w14:font="MS Gothic"/>
           </w14:checkbox>
         </w:sdtPr>
-        <w:sdtEndPr/>
         <w:sdtContent>
           <w:r>
             <w:rPr>
@@ -1487,7 +1468,6 @@
             <w14:uncheckedState w14:val="2610" w14:font="MS Gothic"/>
           </w14:checkbox>
         </w:sdtPr>
-        <w:sdtEndPr/>
         <w:sdtContent>
           <w:r>
             <w:rPr>
@@ -1525,7 +1505,6 @@
             <w14:uncheckedState w14:val="2610" w14:font="MS Gothic"/>
           </w14:checkbox>
         </w:sdtPr>
-        <w:sdtEndPr/>
         <w:sdtContent>
           <w:r>
             <w:rPr>
@@ -1993,7 +1972,6 @@
             <w:docPart w:val="F1691CDA5B904E939C7AEFE49C41F225"/>
           </w:placeholder>
         </w:sdtPr>
-        <w:sdtEndPr/>
         <w:sdtContent>
           <w:r>
             <w:rPr>
@@ -2170,7 +2148,6 @@
             <w:docPart w:val="40A16B6534654D5EA0F068B1A6EDB76D"/>
           </w:placeholder>
         </w:sdtPr>
-        <w:sdtEndPr/>
         <w:sdtContent>
           <w:r>
             <w:rPr>
@@ -2316,7 +2293,6 @@
         </w:placeholder>
         <w:showingPlcHdr/>
       </w:sdtPr>
-      <w:sdtEndPr/>
       <w:sdtContent>
         <w:p>
           <w:pPr>
@@ -5112,6 +5088,8 @@
                 <w:szCs w:val="24"/>
               </w:rPr>
             </w:pPr>
+            <w:proofErr w:type="spellStart"/>
+            <w:proofErr w:type="gramStart"/>
             <w:r>
               <w:rPr>
                 <w:rFonts w:ascii="Times New Roman" w:eastAsia="Times New Roman" w:hAnsi="Times New Roman" w:cs="Times New Roman"/>
@@ -5122,6 +5100,8 @@
               </w:rPr>
               <w:t>City,State</w:t>
             </w:r>
+            <w:proofErr w:type="spellEnd"/>
+            <w:proofErr w:type="gramEnd"/>
           </w:p>
         </w:tc>
         <w:tc>
@@ -5192,8 +5172,18 @@
                 <w:sz w:val="24"/>
                 <w:szCs w:val="24"/>
               </w:rPr>
-              <w:t>ORD Project Co-lead</w:t>
-            </w:r>
+              <w:t>ORD Project Co-</w:t>
+            </w:r>
+            <w:proofErr w:type="gramStart"/>
+            <w:r>
+              <w:rPr>
+                <w:rFonts w:ascii="Times New Roman" w:eastAsia="Times New Roman" w:hAnsi="Times New Roman" w:cs="Times New Roman"/>
+                <w:sz w:val="24"/>
+                <w:szCs w:val="24"/>
+              </w:rPr>
+              <w:t>lead</w:t>
+            </w:r>
+            <w:proofErr w:type="gramEnd"/>
           </w:p>
         </w:tc>
         <w:tc>
@@ -5304,8 +5294,18 @@
                 <w:sz w:val="24"/>
                 <w:szCs w:val="24"/>
               </w:rPr>
-              <w:t>ORD Project Co-lead</w:t>
-            </w:r>
+              <w:t>ORD Project Co-</w:t>
+            </w:r>
+            <w:proofErr w:type="gramStart"/>
+            <w:r>
+              <w:rPr>
+                <w:rFonts w:ascii="Times New Roman" w:eastAsia="Times New Roman" w:hAnsi="Times New Roman" w:cs="Times New Roman"/>
+                <w:sz w:val="24"/>
+                <w:szCs w:val="24"/>
+              </w:rPr>
+              <w:t>lead</w:t>
+            </w:r>
+            <w:proofErr w:type="gramEnd"/>
           </w:p>
         </w:tc>
         <w:tc>
@@ -6543,7 +6543,7 @@
           <w:sz w:val="24"/>
           <w:szCs w:val="24"/>
         </w:rPr>
-        <w:t xml:space="preserve">Anthropogenic influences have contributed to eutrophication of </w:t>
+        <w:t>Cyanobacteria are</w:t>
       </w:r>
       <w:r>
         <w:rPr>
@@ -6552,7 +6552,7 @@
           <w:sz w:val="24"/>
           <w:szCs w:val="24"/>
         </w:rPr>
-        <w:t>water</w:t>
+        <w:t xml:space="preserve"> a</w:t>
       </w:r>
       <w:r>
         <w:rPr>
@@ -6561,7 +6561,7 @@
           <w:sz w:val="24"/>
           <w:szCs w:val="24"/>
         </w:rPr>
-        <w:t xml:space="preserve"> resources</w:t>
+        <w:t xml:space="preserve"> </w:t>
       </w:r>
       <w:r>
         <w:rPr>
@@ -6570,7 +6570,7 @@
           <w:sz w:val="24"/>
           <w:szCs w:val="24"/>
         </w:rPr>
-        <w:t xml:space="preserve"> within the United States</w:t>
+        <w:t>normal</w:t>
       </w:r>
       <w:r>
         <w:rPr>
@@ -6579,7 +6579,7 @@
           <w:sz w:val="24"/>
           <w:szCs w:val="24"/>
         </w:rPr>
-        <w:t xml:space="preserve"> by introducing </w:t>
+        <w:t>,</w:t>
       </w:r>
       <w:r>
         <w:rPr>
@@ -6588,7 +6588,7 @@
           <w:sz w:val="24"/>
           <w:szCs w:val="24"/>
         </w:rPr>
-        <w:t>nitrogen and phosphorus</w:t>
+        <w:t xml:space="preserve"> ubiquitous </w:t>
       </w:r>
       <w:r>
         <w:rPr>
@@ -6597,7 +6597,7 @@
           <w:sz w:val="24"/>
           <w:szCs w:val="24"/>
         </w:rPr>
-        <w:t xml:space="preserve"> to those waterbodies</w:t>
+        <w:t>component of the natural environment</w:t>
       </w:r>
       <w:r>
         <w:rPr>
@@ -6606,7 +6606,7 @@
           <w:sz w:val="24"/>
           <w:szCs w:val="24"/>
         </w:rPr>
-        <w:t xml:space="preserve">. </w:t>
+        <w:t>,</w:t>
       </w:r>
       <w:r>
         <w:rPr>
@@ -6615,7 +6615,7 @@
           <w:sz w:val="24"/>
           <w:szCs w:val="24"/>
         </w:rPr>
-        <w:t>Cyanobacteria are a component of the natural environment but</w:t>
+        <w:t xml:space="preserve"> but</w:t>
       </w:r>
       <w:r>
         <w:rPr>
@@ -6678,7 +6678,7 @@
           <w:sz w:val="24"/>
           <w:szCs w:val="24"/>
         </w:rPr>
-        <w:t xml:space="preserve"> are a particular area of interest </w:t>
+        <w:t xml:space="preserve"> are a </w:t>
       </w:r>
       <w:r>
         <w:rPr>
@@ -6687,6 +6687,15 @@
           <w:sz w:val="24"/>
           <w:szCs w:val="24"/>
         </w:rPr>
+        <w:t xml:space="preserve">high priority research topic </w:t>
+      </w:r>
+      <w:r>
+        <w:rPr>
+          <w:rFonts w:ascii="Times New Roman" w:eastAsia="Times New Roman" w:hAnsi="Times New Roman" w:cs="Times New Roman"/>
+          <w:color w:val="000000" w:themeColor="text1"/>
+          <w:sz w:val="24"/>
+          <w:szCs w:val="24"/>
+        </w:rPr>
         <w:t xml:space="preserve">for </w:t>
       </w:r>
       <w:r>
@@ -6696,7 +6705,7 @@
           <w:sz w:val="24"/>
           <w:szCs w:val="24"/>
         </w:rPr>
-        <w:t xml:space="preserve">SSWR 4.3.1. Understanding </w:t>
+        <w:t xml:space="preserve">ORD’s </w:t>
       </w:r>
       <w:r>
         <w:rPr>
@@ -6705,6 +6714,33 @@
           <w:sz w:val="24"/>
           <w:szCs w:val="24"/>
         </w:rPr>
+        <w:t xml:space="preserve">Safe and Sustainable Water Resources </w:t>
+      </w:r>
+      <w:r>
+        <w:rPr>
+          <w:rFonts w:ascii="Times New Roman" w:eastAsia="Times New Roman" w:hAnsi="Times New Roman" w:cs="Times New Roman"/>
+          <w:color w:val="000000" w:themeColor="text1"/>
+          <w:sz w:val="24"/>
+          <w:szCs w:val="24"/>
+        </w:rPr>
+        <w:t>(SSWR) program</w:t>
+      </w:r>
+      <w:r>
+        <w:rPr>
+          <w:rFonts w:ascii="Times New Roman" w:eastAsia="Times New Roman" w:hAnsi="Times New Roman" w:cs="Times New Roman"/>
+          <w:color w:val="000000" w:themeColor="text1"/>
+          <w:sz w:val="24"/>
+          <w:szCs w:val="24"/>
+        </w:rPr>
+        <w:t xml:space="preserve">. Understanding </w:t>
+      </w:r>
+      <w:r>
+        <w:rPr>
+          <w:rFonts w:ascii="Times New Roman" w:eastAsia="Times New Roman" w:hAnsi="Times New Roman" w:cs="Times New Roman"/>
+          <w:color w:val="000000" w:themeColor="text1"/>
+          <w:sz w:val="24"/>
+          <w:szCs w:val="24"/>
+        </w:rPr>
         <w:t>these blooms</w:t>
       </w:r>
       <w:r>
@@ -6714,7 +6750,7 @@
           <w:sz w:val="24"/>
           <w:szCs w:val="24"/>
         </w:rPr>
-        <w:t xml:space="preserve"> is important because HABs have the potential to produce toxins, such as microcystin, and to reduce O</w:t>
+        <w:t xml:space="preserve"> is important</w:t>
       </w:r>
       <w:r>
         <w:rPr>
@@ -6722,6 +6758,24 @@
           <w:color w:val="000000" w:themeColor="text1"/>
           <w:sz w:val="24"/>
           <w:szCs w:val="24"/>
+        </w:rPr>
+        <w:t>,</w:t>
+      </w:r>
+      <w:r>
+        <w:rPr>
+          <w:rFonts w:ascii="Times New Roman" w:eastAsia="Times New Roman" w:hAnsi="Times New Roman" w:cs="Times New Roman"/>
+          <w:color w:val="000000" w:themeColor="text1"/>
+          <w:sz w:val="24"/>
+          <w:szCs w:val="24"/>
+        </w:rPr>
+        <w:t xml:space="preserve"> because HABs have the potential to produce toxins, such as microcystin, and to reduce O</w:t>
+      </w:r>
+      <w:r>
+        <w:rPr>
+          <w:rFonts w:ascii="Times New Roman" w:eastAsia="Times New Roman" w:hAnsi="Times New Roman" w:cs="Times New Roman"/>
+          <w:color w:val="000000" w:themeColor="text1"/>
+          <w:sz w:val="24"/>
+          <w:szCs w:val="24"/>
           <w:vertAlign w:val="subscript"/>
         </w:rPr>
         <w:t xml:space="preserve">2 </w:t>
@@ -6733,7 +6787,7 @@
           <w:sz w:val="24"/>
           <w:szCs w:val="24"/>
         </w:rPr>
-        <w:t>levels upon</w:t>
+        <w:t xml:space="preserve">levels </w:t>
       </w:r>
       <w:r>
         <w:rPr>
@@ -6742,7 +6796,7 @@
           <w:sz w:val="24"/>
           <w:szCs w:val="24"/>
         </w:rPr>
-        <w:t xml:space="preserve"> collapse leading to hypoxia.  These effects can negatively affect</w:t>
+        <w:t>leading to hypoxia.  These effects can negatively affect</w:t>
       </w:r>
       <w:r>
         <w:rPr>
@@ -6892,6 +6946,31 @@
       <w:pPr>
         <w:pStyle w:val="ListParagraph"/>
         <w:numPr>
+          <w:ilvl w:val="0"/>
+          <w:numId w:val="1"/>
+        </w:numPr>
+        <w:spacing w:after="0" w:line="240" w:lineRule="auto"/>
+        <w:rPr>
+          <w:rFonts w:ascii="Times New Roman" w:eastAsia="Times New Roman" w:hAnsi="Times New Roman" w:cs="Times New Roman"/>
+          <w:color w:val="000000" w:themeColor="text1"/>
+          <w:sz w:val="24"/>
+          <w:szCs w:val="24"/>
+        </w:rPr>
+      </w:pPr>
+      <w:r>
+        <w:rPr>
+          <w:rFonts w:ascii="Times New Roman" w:eastAsia="Times New Roman" w:hAnsi="Times New Roman" w:cs="Times New Roman"/>
+          <w:color w:val="000000" w:themeColor="text1"/>
+          <w:sz w:val="24"/>
+          <w:szCs w:val="24"/>
+        </w:rPr>
+        <w:t>Are toxins produced in the blooms?</w:t>
+      </w:r>
+    </w:p>
+    <w:p>
+      <w:pPr>
+        <w:pStyle w:val="ListParagraph"/>
+        <w:numPr>
           <w:ilvl w:val="1"/>
           <w:numId w:val="1"/>
         </w:numPr>
@@ -6910,7 +6989,32 @@
           <w:sz w:val="24"/>
           <w:szCs w:val="24"/>
         </w:rPr>
-        <w:t xml:space="preserve">  Does land use affect bloom dynamics?</w:t>
+        <w:t xml:space="preserve"> Do toxins vary spatially and temporally?</w:t>
+      </w:r>
+    </w:p>
+    <w:p>
+      <w:pPr>
+        <w:pStyle w:val="ListParagraph"/>
+        <w:numPr>
+          <w:ilvl w:val="1"/>
+          <w:numId w:val="1"/>
+        </w:numPr>
+        <w:spacing w:after="0" w:line="240" w:lineRule="auto"/>
+        <w:rPr>
+          <w:rFonts w:ascii="Times New Roman" w:eastAsia="Times New Roman" w:hAnsi="Times New Roman" w:cs="Times New Roman"/>
+          <w:color w:val="000000" w:themeColor="text1"/>
+          <w:sz w:val="24"/>
+          <w:szCs w:val="24"/>
+        </w:rPr>
+      </w:pPr>
+      <w:r>
+        <w:rPr>
+          <w:rFonts w:ascii="Times New Roman" w:eastAsia="Times New Roman" w:hAnsi="Times New Roman" w:cs="Times New Roman"/>
+          <w:color w:val="000000" w:themeColor="text1"/>
+          <w:sz w:val="24"/>
+          <w:szCs w:val="24"/>
+        </w:rPr>
+        <w:t xml:space="preserve"> How does toxin production relate to algal indicators?</w:t>
       </w:r>
     </w:p>
     <w:p>
@@ -6935,24 +7039,17 @@
           <w:sz w:val="24"/>
           <w:szCs w:val="24"/>
         </w:rPr>
-        <w:t>Are toxins produced in the blooms?</w:t>
-      </w:r>
-    </w:p>
-    <w:p>
-      <w:pPr>
-        <w:pStyle w:val="ListParagraph"/>
-        <w:numPr>
-          <w:ilvl w:val="1"/>
-          <w:numId w:val="1"/>
-        </w:numPr>
-        <w:spacing w:after="0" w:line="240" w:lineRule="auto"/>
+        <w:t xml:space="preserve">What chemical and physical </w:t>
+      </w:r>
+      <w:r>
         <w:rPr>
           <w:rFonts w:ascii="Times New Roman" w:eastAsia="Times New Roman" w:hAnsi="Times New Roman" w:cs="Times New Roman"/>
           <w:color w:val="000000" w:themeColor="text1"/>
           <w:sz w:val="24"/>
           <w:szCs w:val="24"/>
         </w:rPr>
-      </w:pPr>
+        <w:t xml:space="preserve">measurements </w:t>
+      </w:r>
       <w:r>
         <w:rPr>
           <w:rFonts w:ascii="Times New Roman" w:eastAsia="Times New Roman" w:hAnsi="Times New Roman" w:cs="Times New Roman"/>
@@ -6960,24 +7057,17 @@
           <w:sz w:val="24"/>
           <w:szCs w:val="24"/>
         </w:rPr>
-        <w:t xml:space="preserve"> Do toxins vary spatially and temporally?</w:t>
-      </w:r>
-    </w:p>
-    <w:p>
-      <w:pPr>
-        <w:pStyle w:val="ListParagraph"/>
-        <w:numPr>
-          <w:ilvl w:val="1"/>
-          <w:numId w:val="1"/>
-        </w:numPr>
-        <w:spacing w:after="0" w:line="240" w:lineRule="auto"/>
+        <w:t xml:space="preserve">(i.e. temperature and pH) best predict HAB </w:t>
+      </w:r>
+      <w:r>
         <w:rPr>
           <w:rFonts w:ascii="Times New Roman" w:eastAsia="Times New Roman" w:hAnsi="Times New Roman" w:cs="Times New Roman"/>
           <w:color w:val="000000" w:themeColor="text1"/>
           <w:sz w:val="24"/>
           <w:szCs w:val="24"/>
         </w:rPr>
-      </w:pPr>
+        <w:t>events</w:t>
+      </w:r>
       <w:r>
         <w:rPr>
           <w:rFonts w:ascii="Times New Roman" w:eastAsia="Times New Roman" w:hAnsi="Times New Roman" w:cs="Times New Roman"/>
@@ -6985,7 +7075,7 @@
           <w:sz w:val="24"/>
           <w:szCs w:val="24"/>
         </w:rPr>
-        <w:t xml:space="preserve"> How does toxin production relate to algal indicators?</w:t>
+        <w:t>?</w:t>
       </w:r>
     </w:p>
     <w:p>
@@ -7003,6 +7093,7 @@
           <w:szCs w:val="24"/>
         </w:rPr>
       </w:pPr>
+      <w:commentRangeStart w:id="19"/>
       <w:r>
         <w:rPr>
           <w:rFonts w:ascii="Times New Roman" w:eastAsia="Times New Roman" w:hAnsi="Times New Roman" w:cs="Times New Roman"/>
@@ -7010,51 +7101,61 @@
           <w:sz w:val="24"/>
           <w:szCs w:val="24"/>
         </w:rPr>
-        <w:t xml:space="preserve">What chemical and physical </w:t>
-      </w:r>
-      <w:r>
-        <w:rPr>
-          <w:rFonts w:ascii="Times New Roman" w:eastAsia="Times New Roman" w:hAnsi="Times New Roman" w:cs="Times New Roman"/>
-          <w:color w:val="000000" w:themeColor="text1"/>
-          <w:sz w:val="24"/>
-          <w:szCs w:val="24"/>
-        </w:rPr>
-        <w:t xml:space="preserve">measurements </w:t>
-      </w:r>
-      <w:r>
-        <w:rPr>
-          <w:rFonts w:ascii="Times New Roman" w:eastAsia="Times New Roman" w:hAnsi="Times New Roman" w:cs="Times New Roman"/>
-          <w:color w:val="000000" w:themeColor="text1"/>
-          <w:sz w:val="24"/>
-          <w:szCs w:val="24"/>
-        </w:rPr>
-        <w:t>(i.e. temperature and pH) best predict changes in HAB formation?</w:t>
-      </w:r>
-    </w:p>
-    <w:p>
-      <w:pPr>
-        <w:pStyle w:val="ListParagraph"/>
-        <w:numPr>
-          <w:ilvl w:val="0"/>
-          <w:numId w:val="1"/>
-        </w:numPr>
+        <w:t>How does the cyanobacteria community change over space and time?</w:t>
+      </w:r>
+      <w:commentRangeEnd w:id="19"/>
+      <w:r>
+        <w:rPr>
+          <w:rStyle w:val="CommentReference"/>
+        </w:rPr>
+        <w:commentReference w:id="19"/>
+      </w:r>
+    </w:p>
+    <w:p>
+      <w:pPr>
         <w:spacing w:after="0" w:line="240" w:lineRule="auto"/>
         <w:rPr>
           <w:rFonts w:ascii="Times New Roman" w:eastAsia="Times New Roman" w:hAnsi="Times New Roman" w:cs="Times New Roman"/>
-          <w:color w:val="000000" w:themeColor="text1"/>
-          <w:sz w:val="24"/>
-          <w:szCs w:val="24"/>
-        </w:rPr>
-      </w:pPr>
-      <w:r>
-        <w:rPr>
-          <w:rFonts w:ascii="Times New Roman" w:eastAsia="Times New Roman" w:hAnsi="Times New Roman" w:cs="Times New Roman"/>
-          <w:color w:val="000000" w:themeColor="text1"/>
-          <w:sz w:val="24"/>
-          <w:szCs w:val="24"/>
-        </w:rPr>
-        <w:t>How does the cyanobacteria community change over space and time?</w:t>
-      </w:r>
+          <w:sz w:val="24"/>
+          <w:szCs w:val="24"/>
+        </w:rPr>
+      </w:pPr>
+    </w:p>
+    <w:p>
+      <w:pPr>
+        <w:pStyle w:val="Heading2"/>
+        <w:rPr>
+          <w:rFonts w:ascii="Times New Roman" w:hAnsi="Times New Roman"/>
+          <w:sz w:val="24"/>
+          <w:szCs w:val="24"/>
+        </w:rPr>
+      </w:pPr>
+      <w:bookmarkStart w:id="20" w:name="_Toc531072409"/>
+      <w:r>
+        <w:rPr>
+          <w:rFonts w:ascii="Times New Roman" w:hAnsi="Times New Roman"/>
+          <w:sz w:val="24"/>
+          <w:szCs w:val="24"/>
+        </w:rPr>
+        <w:t>A</w:t>
+      </w:r>
+      <w:r>
+        <w:rPr>
+          <w:rFonts w:ascii="Times New Roman" w:hAnsi="Times New Roman"/>
+          <w:sz w:val="24"/>
+          <w:szCs w:val="24"/>
+        </w:rPr>
+        <w:t>6</w:t>
+      </w:r>
+      <w:r>
+        <w:rPr>
+          <w:rFonts w:ascii="Times New Roman" w:hAnsi="Times New Roman"/>
+          <w:sz w:val="24"/>
+          <w:szCs w:val="24"/>
+        </w:rPr>
+        <w:t>. Project/Task Description</w:t>
+      </w:r>
+      <w:bookmarkEnd w:id="20"/>
     </w:p>
     <w:p>
       <w:pPr>
@@ -7068,42 +7169,6 @@
     </w:p>
     <w:p>
       <w:pPr>
-        <w:pStyle w:val="Heading2"/>
-        <w:rPr>
-          <w:rFonts w:ascii="Times New Roman" w:hAnsi="Times New Roman"/>
-          <w:sz w:val="24"/>
-          <w:szCs w:val="24"/>
-        </w:rPr>
-      </w:pPr>
-      <w:bookmarkStart w:id="19" w:name="_Toc531072409"/>
-      <w:r>
-        <w:rPr>
-          <w:rFonts w:ascii="Times New Roman" w:hAnsi="Times New Roman"/>
-          <w:sz w:val="24"/>
-          <w:szCs w:val="24"/>
-        </w:rPr>
-        <w:t>A</w:t>
-      </w:r>
-      <w:r>
-        <w:rPr>
-          <w:rFonts w:ascii="Times New Roman" w:hAnsi="Times New Roman"/>
-          <w:sz w:val="24"/>
-          <w:szCs w:val="24"/>
-        </w:rPr>
-        <w:t>6</w:t>
-      </w:r>
-      <w:r>
-        <w:rPr>
-          <w:rFonts w:ascii="Times New Roman" w:hAnsi="Times New Roman"/>
-          <w:sz w:val="24"/>
-          <w:szCs w:val="24"/>
-        </w:rPr>
-        <w:t>. Project/Task Description</w:t>
-      </w:r>
-      <w:bookmarkEnd w:id="19"/>
-    </w:p>
-    <w:p>
-      <w:pPr>
         <w:spacing w:after="0" w:line="240" w:lineRule="auto"/>
         <w:rPr>
           <w:rFonts w:ascii="Times New Roman" w:eastAsia="Times New Roman" w:hAnsi="Times New Roman" w:cs="Times New Roman"/>
@@ -7111,16 +7176,6 @@
           <w:szCs w:val="24"/>
         </w:rPr>
       </w:pPr>
-    </w:p>
-    <w:p>
-      <w:pPr>
-        <w:spacing w:after="0" w:line="240" w:lineRule="auto"/>
-        <w:rPr>
-          <w:rFonts w:ascii="Times New Roman" w:eastAsia="Times New Roman" w:hAnsi="Times New Roman" w:cs="Times New Roman"/>
-          <w:sz w:val="24"/>
-          <w:szCs w:val="24"/>
-        </w:rPr>
-      </w:pPr>
       <w:r>
         <w:rPr>
           <w:rFonts w:ascii="Times New Roman" w:eastAsia="Times New Roman" w:hAnsi="Times New Roman" w:cs="Times New Roman"/>
@@ -7191,7 +7246,23 @@
           <w:sz w:val="24"/>
           <w:szCs w:val="24"/>
         </w:rPr>
-        <w:t>eployed to two ponds</w:t>
+        <w:t xml:space="preserve">eployed </w:t>
+      </w:r>
+      <w:r>
+        <w:rPr>
+          <w:rFonts w:ascii="Times New Roman" w:eastAsia="Times New Roman" w:hAnsi="Times New Roman" w:cs="Times New Roman"/>
+          <w:sz w:val="24"/>
+          <w:szCs w:val="24"/>
+        </w:rPr>
+        <w:t xml:space="preserve">in </w:t>
+      </w:r>
+      <w:r>
+        <w:rPr>
+          <w:rFonts w:ascii="Times New Roman" w:eastAsia="Times New Roman" w:hAnsi="Times New Roman" w:cs="Times New Roman"/>
+          <w:sz w:val="24"/>
+          <w:szCs w:val="24"/>
+        </w:rPr>
+        <w:t>two ponds</w:t>
       </w:r>
       <w:r>
         <w:rPr>
@@ -7223,7 +7294,41 @@
           <w:sz w:val="24"/>
           <w:szCs w:val="24"/>
         </w:rPr>
-        <w:t xml:space="preserve">a flow-through system (FLAMe – developed by University of Wisconsin) will </w:t>
+        <w:t>a flow-through system (</w:t>
+      </w:r>
+      <w:r>
+        <w:rPr>
+          <w:rFonts w:ascii="Times New Roman" w:eastAsia="Times New Roman" w:hAnsi="Times New Roman" w:cs="Times New Roman"/>
+          <w:sz w:val="24"/>
+          <w:szCs w:val="24"/>
+        </w:rPr>
+        <w:t>e.g. the Fast Limnological Automated Measurements (</w:t>
+      </w:r>
+      <w:proofErr w:type="spellStart"/>
+      <w:r>
+        <w:rPr>
+          <w:rFonts w:ascii="Times New Roman" w:eastAsia="Times New Roman" w:hAnsi="Times New Roman" w:cs="Times New Roman"/>
+          <w:sz w:val="24"/>
+          <w:szCs w:val="24"/>
+        </w:rPr>
+        <w:t>FLAMe</w:t>
+      </w:r>
+      <w:proofErr w:type="spellEnd"/>
+      <w:r>
+        <w:rPr>
+          <w:rFonts w:ascii="Times New Roman" w:eastAsia="Times New Roman" w:hAnsi="Times New Roman" w:cs="Times New Roman"/>
+          <w:sz w:val="24"/>
+          <w:szCs w:val="24"/>
+        </w:rPr>
+        <w:t>)</w:t>
+      </w:r>
+      <w:r>
+        <w:rPr>
+          <w:rFonts w:ascii="Times New Roman" w:eastAsia="Times New Roman" w:hAnsi="Times New Roman" w:cs="Times New Roman"/>
+          <w:sz w:val="24"/>
+          <w:szCs w:val="24"/>
+        </w:rPr>
+        <w:t xml:space="preserve"> – developed by University of Wisconsin) will </w:t>
       </w:r>
       <w:r>
         <w:rPr>
@@ -7352,7 +7457,7 @@
           <w:sz w:val="24"/>
           <w:szCs w:val="24"/>
         </w:rPr>
-        <w:t xml:space="preserve">ond lacks a surface water </w:t>
+        <w:t xml:space="preserve">ond lacks a surface water connection but does have groundwater connectivity and receives groundwater inflow from an </w:t>
       </w:r>
       <w:r>
         <w:rPr>
@@ -7362,7 +7467,7 @@
           <w:szCs w:val="24"/>
         </w:rPr>
         <w:lastRenderedPageBreak/>
-        <w:t xml:space="preserve">connection but does have groundwater connectivity and receives groundwater inflow from an adjacent pond (Middle Pond).  </w:t>
+        <w:t xml:space="preserve">adjacent pond (Middle Pond).  </w:t>
       </w:r>
       <w:r>
         <w:rPr>
@@ -7499,7 +7604,52 @@
           <w:sz w:val="24"/>
           <w:szCs w:val="24"/>
         </w:rPr>
-        <w:t>Nutrients Solution-Driven Research project, may reduce nitrogen inputs into Shubael Pond and reduce the occurrence of HABs.  This project will</w:t>
+        <w:t xml:space="preserve">ORD’s </w:t>
+      </w:r>
+      <w:r>
+        <w:rPr>
+          <w:rFonts w:ascii="Times New Roman" w:eastAsia="Times New Roman" w:hAnsi="Times New Roman" w:cs="Times New Roman"/>
+          <w:color w:val="000000" w:themeColor="text1"/>
+          <w:sz w:val="24"/>
+          <w:szCs w:val="24"/>
+        </w:rPr>
+        <w:t xml:space="preserve">Nutrients Solution-Driven Research </w:t>
+      </w:r>
+      <w:r>
+        <w:rPr>
+          <w:rFonts w:ascii="Times New Roman" w:eastAsia="Times New Roman" w:hAnsi="Times New Roman" w:cs="Times New Roman"/>
+          <w:color w:val="000000" w:themeColor="text1"/>
+          <w:sz w:val="24"/>
+          <w:szCs w:val="24"/>
+        </w:rPr>
+        <w:t xml:space="preserve">(SDR) </w:t>
+      </w:r>
+      <w:r>
+        <w:rPr>
+          <w:rFonts w:ascii="Times New Roman" w:eastAsia="Times New Roman" w:hAnsi="Times New Roman" w:cs="Times New Roman"/>
+          <w:color w:val="000000" w:themeColor="text1"/>
+          <w:sz w:val="24"/>
+          <w:szCs w:val="24"/>
+        </w:rPr>
+        <w:t>project</w:t>
+      </w:r>
+      <w:r>
+        <w:rPr>
+          <w:rFonts w:ascii="Times New Roman" w:eastAsia="Times New Roman" w:hAnsi="Times New Roman" w:cs="Times New Roman"/>
+          <w:color w:val="000000" w:themeColor="text1"/>
+          <w:sz w:val="24"/>
+          <w:szCs w:val="24"/>
+        </w:rPr>
+        <w:t xml:space="preserve"> in StRAP3</w:t>
+      </w:r>
+      <w:r>
+        <w:rPr>
+          <w:rFonts w:ascii="Times New Roman" w:eastAsia="Times New Roman" w:hAnsi="Times New Roman" w:cs="Times New Roman"/>
+          <w:color w:val="000000" w:themeColor="text1"/>
+          <w:sz w:val="24"/>
+          <w:szCs w:val="24"/>
+        </w:rPr>
+        <w:t>, may reduce nitrogen inputs into Shubael Pond and reduce the occurrence of HABs.  This project will</w:t>
       </w:r>
       <w:r>
         <w:rPr>
@@ -8233,7 +8383,7 @@
               <w:bottom w:val="single" w:sz="4" w:space="0" w:color="auto"/>
               <w:right w:val="single" w:sz="4" w:space="0" w:color="auto"/>
             </w:tcBorders>
-            <w:shd w:val="clear" w:color="auto" w:fill="FFFFFF" w:themeFill="background1"/>
+            <w:shd w:val="clear" w:color="auto" w:fill="FF0000"/>
             <w:hideMark/>
           </w:tcPr>
           <w:p>
@@ -10108,7 +10258,31 @@
                 <w:sz w:val="24"/>
                 <w:szCs w:val="24"/>
               </w:rPr>
-              <w:t xml:space="preserve">and FLAMe </w:t>
+              <w:t xml:space="preserve">and </w:t>
+            </w:r>
+            <w:proofErr w:type="spellStart"/>
+            <w:r>
+              <w:rPr>
+                <w:rFonts w:ascii="Times New Roman" w:eastAsia="Times New Roman" w:hAnsi="Times New Roman" w:cs="Times New Roman"/>
+                <w:b/>
+                <w:bCs/>
+                <w:color w:val="000000" w:themeColor="text1"/>
+                <w:sz w:val="24"/>
+                <w:szCs w:val="24"/>
+              </w:rPr>
+              <w:t>FLAMe</w:t>
+            </w:r>
+            <w:proofErr w:type="spellEnd"/>
+            <w:r>
+              <w:rPr>
+                <w:rFonts w:ascii="Times New Roman" w:eastAsia="Times New Roman" w:hAnsi="Times New Roman" w:cs="Times New Roman"/>
+                <w:b/>
+                <w:bCs/>
+                <w:color w:val="000000" w:themeColor="text1"/>
+                <w:sz w:val="24"/>
+                <w:szCs w:val="24"/>
+              </w:rPr>
+              <w:t xml:space="preserve"> </w:t>
             </w:r>
             <w:r>
               <w:rPr>
@@ -10392,13 +10566,14 @@
           <w:szCs w:val="24"/>
         </w:rPr>
       </w:pPr>
-      <w:bookmarkStart w:id="20" w:name="_Toc531072410"/>
+      <w:bookmarkStart w:id="21" w:name="_Toc531072410"/>
       <w:r>
         <w:rPr>
           <w:rFonts w:ascii="Times New Roman" w:hAnsi="Times New Roman"/>
           <w:sz w:val="24"/>
           <w:szCs w:val="24"/>
         </w:rPr>
+        <w:lastRenderedPageBreak/>
         <w:t>A</w:t>
       </w:r>
       <w:r>
@@ -10433,7 +10608,7 @@
         </w:rPr>
         <w:t>for Measurement Data</w:t>
       </w:r>
-      <w:bookmarkEnd w:id="20"/>
+      <w:bookmarkEnd w:id="21"/>
     </w:p>
     <w:p>
       <w:pPr>
@@ -10462,7 +10637,7 @@
           <w:sz w:val="24"/>
           <w:szCs w:val="24"/>
         </w:rPr>
-        <w:t xml:space="preserve">The overall quality objective for this project is to generate field data to evaluate the spatial and temporal dynamics of cyanobacterial blooms.  The quality objectives will be maintained by utilizing appropriate quality control measures in both the lab and the field.  Regular calibration of field </w:t>
+        <w:t xml:space="preserve">The overall quality objective for this project is to generate field data to </w:t>
       </w:r>
       <w:r>
         <w:rPr>
@@ -10471,6 +10646,24 @@
           <w:sz w:val="24"/>
           <w:szCs w:val="24"/>
         </w:rPr>
+        <w:t xml:space="preserve">understand </w:t>
+      </w:r>
+      <w:r>
+        <w:rPr>
+          <w:rFonts w:ascii="Times New Roman" w:eastAsia="Times New Roman" w:hAnsi="Times New Roman" w:cs="Times New Roman"/>
+          <w:color w:val="000000" w:themeColor="text1"/>
+          <w:sz w:val="24"/>
+          <w:szCs w:val="24"/>
+        </w:rPr>
+        <w:t xml:space="preserve">the spatial and temporal dynamics of cyanobacterial blooms.  The quality objectives will be maintained by utilizing appropriate quality control measures in both the lab and the field.  Regular calibration of field </w:t>
+      </w:r>
+      <w:r>
+        <w:rPr>
+          <w:rFonts w:ascii="Times New Roman" w:eastAsia="Times New Roman" w:hAnsi="Times New Roman" w:cs="Times New Roman"/>
+          <w:color w:val="000000" w:themeColor="text1"/>
+          <w:sz w:val="24"/>
+          <w:szCs w:val="24"/>
+        </w:rPr>
         <w:t>instruments (See Section B7 for schedule) should</w:t>
       </w:r>
       <w:r>
@@ -10538,7 +10731,7 @@
           <w:szCs w:val="24"/>
         </w:rPr>
       </w:pPr>
-      <w:bookmarkStart w:id="21" w:name="_Toc531072411"/>
+      <w:bookmarkStart w:id="22" w:name="_Toc531072411"/>
       <w:r>
         <w:rPr>
           <w:rFonts w:ascii="Times New Roman" w:hAnsi="Times New Roman"/>
@@ -10579,7 +10772,7 @@
         </w:rPr>
         <w:t>s</w:t>
       </w:r>
-      <w:bookmarkEnd w:id="21"/>
+      <w:bookmarkEnd w:id="22"/>
     </w:p>
     <w:p>
       <w:pPr>
@@ -10622,7 +10815,23 @@
           <w:sz w:val="24"/>
           <w:szCs w:val="24"/>
         </w:rPr>
-        <w:t>D technicians or others who have expertise with the method.  Training will be documented via the ORD competency forms.</w:t>
+        <w:t>D</w:t>
+      </w:r>
+      <w:r>
+        <w:rPr>
+          <w:rFonts w:ascii="Times New Roman" w:eastAsia="Times New Roman" w:hAnsi="Times New Roman" w:cs="Times New Roman"/>
+          <w:sz w:val="24"/>
+          <w:szCs w:val="24"/>
+        </w:rPr>
+        <w:t xml:space="preserve"> will be provided by</w:t>
+      </w:r>
+      <w:r>
+        <w:rPr>
+          <w:rFonts w:ascii="Times New Roman" w:eastAsia="Times New Roman" w:hAnsi="Times New Roman" w:cs="Times New Roman"/>
+          <w:sz w:val="24"/>
+          <w:szCs w:val="24"/>
+        </w:rPr>
+        <w:t xml:space="preserve"> technicians or others who have expertise with the method.  Training will be documented via the ORD competency forms.</w:t>
       </w:r>
     </w:p>
     <w:p>
@@ -10644,7 +10853,7 @@
           <w:szCs w:val="24"/>
         </w:rPr>
       </w:pPr>
-      <w:bookmarkStart w:id="22" w:name="_Toc531072412"/>
+      <w:bookmarkStart w:id="23" w:name="_Toc531072412"/>
       <w:r>
         <w:rPr>
           <w:rFonts w:ascii="Times New Roman" w:hAnsi="Times New Roman"/>
@@ -10677,7 +10886,7 @@
         </w:rPr>
         <w:t xml:space="preserve">Documents and Records </w:t>
       </w:r>
-      <w:bookmarkEnd w:id="22"/>
+      <w:bookmarkEnd w:id="23"/>
     </w:p>
     <w:p>
       <w:pPr>
@@ -10776,7 +10985,55 @@
           <w:sz w:val="24"/>
           <w:szCs w:val="24"/>
         </w:rPr>
-        <w:t xml:space="preserve"> these records will be exported to a csv file in the project repository</w:t>
+        <w:t>,</w:t>
+      </w:r>
+      <w:r>
+        <w:rPr>
+          <w:rFonts w:ascii="Times New Roman" w:eastAsia="Times New Roman" w:hAnsi="Times New Roman" w:cs="Times New Roman"/>
+          <w:sz w:val="24"/>
+          <w:szCs w:val="24"/>
+        </w:rPr>
+        <w:t xml:space="preserve"> these records will be exported to a</w:t>
+      </w:r>
+      <w:r>
+        <w:rPr>
+          <w:rFonts w:ascii="Times New Roman" w:eastAsia="Times New Roman" w:hAnsi="Times New Roman" w:cs="Times New Roman"/>
+          <w:sz w:val="24"/>
+          <w:szCs w:val="24"/>
+        </w:rPr>
+        <w:t xml:space="preserve"> comma separated values </w:t>
+      </w:r>
+      <w:r>
+        <w:rPr>
+          <w:rFonts w:ascii="Times New Roman" w:eastAsia="Times New Roman" w:hAnsi="Times New Roman" w:cs="Times New Roman"/>
+          <w:sz w:val="24"/>
+          <w:szCs w:val="24"/>
+        </w:rPr>
+        <w:t>(</w:t>
+      </w:r>
+      <w:r>
+        <w:rPr>
+          <w:rFonts w:ascii="Times New Roman" w:eastAsia="Times New Roman" w:hAnsi="Times New Roman" w:cs="Times New Roman"/>
+          <w:sz w:val="24"/>
+          <w:szCs w:val="24"/>
+        </w:rPr>
+        <w:t>csv</w:t>
+      </w:r>
+      <w:r>
+        <w:rPr>
+          <w:rFonts w:ascii="Times New Roman" w:eastAsia="Times New Roman" w:hAnsi="Times New Roman" w:cs="Times New Roman"/>
+          <w:sz w:val="24"/>
+          <w:szCs w:val="24"/>
+        </w:rPr>
+        <w:t>)</w:t>
+      </w:r>
+      <w:r>
+        <w:rPr>
+          <w:rFonts w:ascii="Times New Roman" w:eastAsia="Times New Roman" w:hAnsi="Times New Roman" w:cs="Times New Roman"/>
+          <w:sz w:val="24"/>
+          <w:szCs w:val="24"/>
+        </w:rPr>
+        <w:t xml:space="preserve"> file in the project repository</w:t>
       </w:r>
       <w:r>
         <w:rPr>
@@ -10808,7 +11065,7 @@
           <w:sz w:val="24"/>
           <w:szCs w:val="24"/>
         </w:rPr>
-        <w:t>project repository as a .csv file.</w:t>
+        <w:t>project repository as a csv file.</w:t>
       </w:r>
     </w:p>
     <w:p>
@@ -11004,7 +11261,79 @@
           <w:sz w:val="24"/>
           <w:szCs w:val="24"/>
         </w:rPr>
-        <w:t>autoanalyzer (analytical chemistry) and microplate reader (ELISA) will output data in spreadsheet form. (See Section A.5 for description of data to be collected). These spreadsheets will be inspected for potential problems before being stored</w:t>
+        <w:t>autoanalyzer (</w:t>
+      </w:r>
+      <w:r>
+        <w:rPr>
+          <w:rFonts w:ascii="Times New Roman" w:eastAsia="Times New Roman" w:hAnsi="Times New Roman" w:cs="Times New Roman"/>
+          <w:sz w:val="24"/>
+          <w:szCs w:val="24"/>
+        </w:rPr>
+        <w:t xml:space="preserve">for </w:t>
+      </w:r>
+      <w:r>
+        <w:rPr>
+          <w:rFonts w:ascii="Times New Roman" w:eastAsia="Times New Roman" w:hAnsi="Times New Roman" w:cs="Times New Roman"/>
+          <w:sz w:val="24"/>
+          <w:szCs w:val="24"/>
+        </w:rPr>
+        <w:t>analytical chemistry) and microplate reader (</w:t>
+      </w:r>
+      <w:r>
+        <w:rPr>
+          <w:rFonts w:ascii="Times New Roman" w:eastAsia="Times New Roman" w:hAnsi="Times New Roman" w:cs="Times New Roman"/>
+          <w:sz w:val="24"/>
+          <w:szCs w:val="24"/>
+        </w:rPr>
+        <w:t xml:space="preserve">for </w:t>
+      </w:r>
+      <w:r>
+        <w:rPr>
+          <w:rFonts w:ascii="Times New Roman" w:eastAsia="Times New Roman" w:hAnsi="Times New Roman" w:cs="Times New Roman"/>
+          <w:sz w:val="24"/>
+          <w:szCs w:val="24"/>
+        </w:rPr>
+        <w:t>enzyme-linked immunosorbent assays</w:t>
+      </w:r>
+      <w:r>
+        <w:rPr>
+          <w:rFonts w:ascii="Times New Roman" w:eastAsia="Times New Roman" w:hAnsi="Times New Roman" w:cs="Times New Roman"/>
+          <w:sz w:val="24"/>
+          <w:szCs w:val="24"/>
+        </w:rPr>
+        <w:t xml:space="preserve"> </w:t>
+      </w:r>
+      <w:r>
+        <w:rPr>
+          <w:rFonts w:ascii="Times New Roman" w:eastAsia="Times New Roman" w:hAnsi="Times New Roman" w:cs="Times New Roman"/>
+          <w:sz w:val="24"/>
+          <w:szCs w:val="24"/>
+        </w:rPr>
+        <w:t>(</w:t>
+      </w:r>
+      <w:r>
+        <w:rPr>
+          <w:rFonts w:ascii="Times New Roman" w:eastAsia="Times New Roman" w:hAnsi="Times New Roman" w:cs="Times New Roman"/>
+          <w:sz w:val="24"/>
+          <w:szCs w:val="24"/>
+        </w:rPr>
+        <w:t>ELISA)</w:t>
+      </w:r>
+      <w:r>
+        <w:rPr>
+          <w:rFonts w:ascii="Times New Roman" w:eastAsia="Times New Roman" w:hAnsi="Times New Roman" w:cs="Times New Roman"/>
+          <w:sz w:val="24"/>
+          <w:szCs w:val="24"/>
+        </w:rPr>
+        <w:t>)</w:t>
+      </w:r>
+      <w:r>
+        <w:rPr>
+          <w:rFonts w:ascii="Times New Roman" w:eastAsia="Times New Roman" w:hAnsi="Times New Roman" w:cs="Times New Roman"/>
+          <w:sz w:val="24"/>
+          <w:szCs w:val="24"/>
+        </w:rPr>
+        <w:t xml:space="preserve"> will output data in spreadsheet form. (See Section A.5 for description of data to be collected). These spreadsheets will be inspected for potential problems before being stored</w:t>
       </w:r>
       <w:r>
         <w:rPr>
@@ -11028,7 +11357,7 @@
           <w:sz w:val="24"/>
           <w:szCs w:val="24"/>
         </w:rPr>
-        <w:t xml:space="preserve">.csv </w:t>
+        <w:t xml:space="preserve">csv </w:t>
       </w:r>
       <w:r>
         <w:rPr>
@@ -11093,33 +11422,63 @@
           <w:szCs w:val="24"/>
         </w:rPr>
       </w:pPr>
-      <w:bookmarkStart w:id="23" w:name="_Toc531072413"/>
-      <w:r>
-        <w:rPr>
-          <w:rFonts w:ascii="Times New Roman" w:eastAsia="Times New Roman" w:hAnsi="Times New Roman" w:cs="Times New Roman"/>
+      <w:bookmarkStart w:id="24" w:name="_Toc531072413"/>
+      <w:r>
+        <w:rPr>
+          <w:rFonts w:ascii="Times New Roman" w:eastAsia="Times New Roman" w:hAnsi="Times New Roman" w:cs="Times New Roman"/>
+          <w:sz w:val="24"/>
+          <w:szCs w:val="24"/>
+        </w:rPr>
+        <w:t>B. DATA GENERATION</w:t>
+      </w:r>
+      <w:r>
+        <w:rPr>
+          <w:rFonts w:ascii="Times New Roman" w:eastAsia="Times New Roman" w:hAnsi="Times New Roman" w:cs="Times New Roman"/>
+          <w:sz w:val="24"/>
+          <w:szCs w:val="24"/>
+        </w:rPr>
+        <w:t xml:space="preserve"> AND </w:t>
+      </w:r>
+      <w:r>
+        <w:rPr>
+          <w:rFonts w:ascii="Times New Roman" w:eastAsia="Times New Roman" w:hAnsi="Times New Roman" w:cs="Times New Roman"/>
+          <w:sz w:val="24"/>
+          <w:szCs w:val="24"/>
+        </w:rPr>
+        <w:t>ACQUISITION</w:t>
+      </w:r>
+      <w:bookmarkEnd w:id="24"/>
+    </w:p>
+    <w:p>
+      <w:pPr>
+        <w:spacing w:after="0" w:line="240" w:lineRule="auto"/>
+        <w:rPr>
+          <w:rFonts w:ascii="Times New Roman" w:eastAsia="Times New Roman" w:hAnsi="Times New Roman" w:cs="Times New Roman"/>
+          <w:sz w:val="24"/>
+          <w:szCs w:val="24"/>
+        </w:rPr>
+      </w:pPr>
+    </w:p>
+    <w:p>
+      <w:pPr>
+        <w:pStyle w:val="Heading2"/>
+        <w:rPr>
+          <w:rFonts w:ascii="Times New Roman" w:hAnsi="Times New Roman"/>
+          <w:sz w:val="24"/>
+          <w:szCs w:val="24"/>
+        </w:rPr>
+      </w:pPr>
+      <w:bookmarkStart w:id="25" w:name="_Toc531072414"/>
+      <w:r>
+        <w:rPr>
+          <w:rFonts w:ascii="Times New Roman" w:hAnsi="Times New Roman"/>
           <w:sz w:val="24"/>
           <w:szCs w:val="24"/>
         </w:rPr>
         <w:lastRenderedPageBreak/>
-        <w:t>B. DATA GENERATION</w:t>
-      </w:r>
-      <w:r>
-        <w:rPr>
-          <w:rFonts w:ascii="Times New Roman" w:eastAsia="Times New Roman" w:hAnsi="Times New Roman" w:cs="Times New Roman"/>
-          <w:sz w:val="24"/>
-          <w:szCs w:val="24"/>
-        </w:rPr>
-        <w:t xml:space="preserve"> AND </w:t>
-      </w:r>
-      <w:r>
-        <w:rPr>
-          <w:rFonts w:ascii="Times New Roman" w:eastAsia="Times New Roman" w:hAnsi="Times New Roman" w:cs="Times New Roman"/>
-          <w:sz w:val="24"/>
-          <w:szCs w:val="24"/>
-        </w:rPr>
-        <w:t>ACQUISITION</w:t>
-      </w:r>
-      <w:bookmarkEnd w:id="23"/>
+        <w:t>B1. Experimental Design</w:t>
+      </w:r>
+      <w:bookmarkEnd w:id="25"/>
     </w:p>
     <w:p>
       <w:pPr>
@@ -11133,26 +11492,6 @@
     </w:p>
     <w:p>
       <w:pPr>
-        <w:pStyle w:val="Heading2"/>
-        <w:rPr>
-          <w:rFonts w:ascii="Times New Roman" w:hAnsi="Times New Roman"/>
-          <w:sz w:val="24"/>
-          <w:szCs w:val="24"/>
-        </w:rPr>
-      </w:pPr>
-      <w:bookmarkStart w:id="24" w:name="_Toc531072414"/>
-      <w:r>
-        <w:rPr>
-          <w:rFonts w:ascii="Times New Roman" w:hAnsi="Times New Roman"/>
-          <w:sz w:val="24"/>
-          <w:szCs w:val="24"/>
-        </w:rPr>
-        <w:t>B1. Experimental Design</w:t>
-      </w:r>
-      <w:bookmarkEnd w:id="24"/>
-    </w:p>
-    <w:p>
-      <w:pPr>
         <w:spacing w:after="0" w:line="240" w:lineRule="auto"/>
         <w:rPr>
           <w:rFonts w:ascii="Times New Roman" w:eastAsia="Times New Roman" w:hAnsi="Times New Roman" w:cs="Times New Roman"/>
@@ -11160,16 +11499,6 @@
           <w:szCs w:val="24"/>
         </w:rPr>
       </w:pPr>
-    </w:p>
-    <w:p>
-      <w:pPr>
-        <w:spacing w:after="0" w:line="240" w:lineRule="auto"/>
-        <w:rPr>
-          <w:rFonts w:ascii="Times New Roman" w:eastAsia="Times New Roman" w:hAnsi="Times New Roman" w:cs="Times New Roman"/>
-          <w:sz w:val="24"/>
-          <w:szCs w:val="24"/>
-        </w:rPr>
-      </w:pPr>
       <w:r>
         <w:rPr>
           <w:rFonts w:ascii="Times New Roman" w:eastAsia="Times New Roman" w:hAnsi="Times New Roman" w:cs="Times New Roman"/>
@@ -11184,7 +11513,25 @@
           <w:sz w:val="24"/>
           <w:szCs w:val="24"/>
         </w:rPr>
-        <w:t>“nearish” the center of</w:t>
+        <w:t>“</w:t>
+      </w:r>
+      <w:proofErr w:type="spellStart"/>
+      <w:r>
+        <w:rPr>
+          <w:rFonts w:ascii="Times New Roman" w:eastAsia="Times New Roman" w:hAnsi="Times New Roman" w:cs="Times New Roman"/>
+          <w:sz w:val="24"/>
+          <w:szCs w:val="24"/>
+        </w:rPr>
+        <w:t>nearish</w:t>
+      </w:r>
+      <w:proofErr w:type="spellEnd"/>
+      <w:r>
+        <w:rPr>
+          <w:rFonts w:ascii="Times New Roman" w:eastAsia="Times New Roman" w:hAnsi="Times New Roman" w:cs="Times New Roman"/>
+          <w:sz w:val="24"/>
+          <w:szCs w:val="24"/>
+        </w:rPr>
+        <w:t>” the center of</w:t>
       </w:r>
       <w:r>
         <w:rPr>
@@ -11328,119 +11675,7 @@
           <w:sz w:val="24"/>
           <w:szCs w:val="24"/>
         </w:rPr>
-        <w:t xml:space="preserve"> chlorophyll a and phycocyanin)</w:t>
-      </w:r>
-      <w:r>
-        <w:rPr>
-          <w:rFonts w:ascii="Times New Roman" w:eastAsia="Times New Roman" w:hAnsi="Times New Roman" w:cs="Times New Roman"/>
-          <w:sz w:val="24"/>
-          <w:szCs w:val="24"/>
-        </w:rPr>
-        <w:t>,</w:t>
-      </w:r>
-      <w:r>
-        <w:rPr>
-          <w:rFonts w:ascii="Times New Roman" w:eastAsia="Times New Roman" w:hAnsi="Times New Roman" w:cs="Times New Roman"/>
-          <w:sz w:val="24"/>
-          <w:szCs w:val="24"/>
-        </w:rPr>
-        <w:t xml:space="preserve"> as well as a nitrate sensor</w:t>
-      </w:r>
-      <w:r>
-        <w:rPr>
-          <w:rFonts w:ascii="Times New Roman" w:eastAsia="Times New Roman" w:hAnsi="Times New Roman" w:cs="Times New Roman"/>
-          <w:sz w:val="24"/>
-          <w:szCs w:val="24"/>
-        </w:rPr>
-        <w:t>, collecting data continuously (</w:t>
-      </w:r>
-      <w:r>
-        <w:rPr>
-          <w:rFonts w:ascii="Times New Roman" w:eastAsia="Times New Roman" w:hAnsi="Times New Roman" w:cs="Times New Roman"/>
-          <w:sz w:val="24"/>
-          <w:szCs w:val="24"/>
-        </w:rPr>
-        <w:t>15 minute</w:t>
-      </w:r>
-      <w:r>
-        <w:rPr>
-          <w:rFonts w:ascii="Times New Roman" w:eastAsia="Times New Roman" w:hAnsi="Times New Roman" w:cs="Times New Roman"/>
-          <w:sz w:val="24"/>
-          <w:szCs w:val="24"/>
-        </w:rPr>
-        <w:t xml:space="preserve"> intervals).  Water s</w:t>
-      </w:r>
-      <w:r>
-        <w:rPr>
-          <w:rFonts w:ascii="Times New Roman" w:eastAsia="Times New Roman" w:hAnsi="Times New Roman" w:cs="Times New Roman"/>
-          <w:sz w:val="24"/>
-          <w:szCs w:val="24"/>
-        </w:rPr>
-        <w:t>amples will be collected</w:t>
-      </w:r>
-      <w:r>
-        <w:rPr>
-          <w:rFonts w:ascii="Times New Roman" w:eastAsia="Times New Roman" w:hAnsi="Times New Roman" w:cs="Times New Roman"/>
-          <w:sz w:val="24"/>
-          <w:szCs w:val="24"/>
-        </w:rPr>
-        <w:t xml:space="preserve"> </w:t>
-      </w:r>
-      <w:r>
-        <w:rPr>
-          <w:rFonts w:ascii="Times New Roman" w:eastAsia="Times New Roman" w:hAnsi="Times New Roman" w:cs="Times New Roman"/>
-          <w:sz w:val="24"/>
-          <w:szCs w:val="24"/>
-        </w:rPr>
-        <w:t>every other week</w:t>
-      </w:r>
-      <w:r>
-        <w:rPr>
-          <w:rFonts w:ascii="Times New Roman" w:eastAsia="Times New Roman" w:hAnsi="Times New Roman" w:cs="Times New Roman"/>
-          <w:sz w:val="24"/>
-          <w:szCs w:val="24"/>
-        </w:rPr>
-        <w:t xml:space="preserve"> (depending on local </w:t>
-      </w:r>
-      <w:r>
-        <w:rPr>
-          <w:rFonts w:ascii="Times New Roman" w:eastAsia="Times New Roman" w:hAnsi="Times New Roman" w:cs="Times New Roman"/>
-          <w:sz w:val="24"/>
-          <w:szCs w:val="24"/>
-        </w:rPr>
-        <w:t>weather</w:t>
-      </w:r>
-      <w:r>
-        <w:rPr>
-          <w:rFonts w:ascii="Times New Roman" w:eastAsia="Times New Roman" w:hAnsi="Times New Roman" w:cs="Times New Roman"/>
-          <w:sz w:val="24"/>
-          <w:szCs w:val="24"/>
-        </w:rPr>
-        <w:t xml:space="preserve"> conditions)</w:t>
-      </w:r>
-      <w:r>
-        <w:rPr>
-          <w:rFonts w:ascii="Times New Roman" w:eastAsia="Times New Roman" w:hAnsi="Times New Roman" w:cs="Times New Roman"/>
-          <w:sz w:val="24"/>
-          <w:szCs w:val="24"/>
-        </w:rPr>
-        <w:t xml:space="preserve"> in triplicate for lab analyses</w:t>
-      </w:r>
-      <w:r>
-        <w:rPr>
-          <w:rFonts w:ascii="Times New Roman" w:eastAsia="Times New Roman" w:hAnsi="Times New Roman" w:cs="Times New Roman"/>
-          <w:sz w:val="24"/>
-          <w:szCs w:val="24"/>
-        </w:rPr>
-        <w:t xml:space="preserve"> (</w:t>
-      </w:r>
-      <w:r>
-        <w:rPr>
-          <w:rFonts w:ascii="Times New Roman" w:eastAsia="Times New Roman" w:hAnsi="Times New Roman" w:cs="Times New Roman"/>
-          <w:sz w:val="24"/>
-          <w:szCs w:val="24"/>
-        </w:rPr>
-        <w:t xml:space="preserve">chlorophyll </w:t>
+        <w:t xml:space="preserve"> chlorophyll </w:t>
       </w:r>
       <w:r>
         <w:rPr>
@@ -11458,83 +11693,127 @@
           <w:sz w:val="24"/>
           <w:szCs w:val="24"/>
         </w:rPr>
-        <w:t xml:space="preserve">, phycocyanin, </w:t>
-      </w:r>
-      <w:r>
-        <w:rPr>
-          <w:rFonts w:ascii="Times New Roman" w:eastAsia="Times New Roman" w:hAnsi="Times New Roman" w:cs="Times New Roman"/>
-          <w:sz w:val="24"/>
-          <w:szCs w:val="24"/>
-        </w:rPr>
-        <w:t xml:space="preserve">microcystin, </w:t>
-      </w:r>
-      <w:r>
-        <w:rPr>
-          <w:rFonts w:ascii="Times New Roman" w:eastAsia="Times New Roman" w:hAnsi="Times New Roman" w:cs="Times New Roman"/>
-          <w:sz w:val="24"/>
-          <w:szCs w:val="24"/>
-        </w:rPr>
-        <w:t>TN, TP, NO3, PO4, and NH4</w:t>
-      </w:r>
-      <w:r>
-        <w:rPr>
-          <w:rFonts w:ascii="Times New Roman" w:eastAsia="Times New Roman" w:hAnsi="Times New Roman" w:cs="Times New Roman"/>
-          <w:sz w:val="24"/>
-          <w:szCs w:val="24"/>
-        </w:rPr>
-        <w:t>)</w:t>
-      </w:r>
-      <w:r>
-        <w:rPr>
-          <w:rFonts w:ascii="Times New Roman" w:eastAsia="Times New Roman" w:hAnsi="Times New Roman" w:cs="Times New Roman"/>
-          <w:sz w:val="24"/>
-          <w:szCs w:val="24"/>
-        </w:rPr>
-        <w:t xml:space="preserve"> at the buoy location</w:t>
-      </w:r>
-      <w:r>
-        <w:rPr>
-          <w:rFonts w:ascii="Times New Roman" w:eastAsia="Times New Roman" w:hAnsi="Times New Roman" w:cs="Times New Roman"/>
-          <w:sz w:val="24"/>
-          <w:szCs w:val="24"/>
-        </w:rPr>
-        <w:t xml:space="preserve">.  </w:t>
-      </w:r>
-      <w:r>
-        <w:rPr>
-          <w:rFonts w:ascii="Times New Roman" w:eastAsia="Times New Roman" w:hAnsi="Times New Roman" w:cs="Times New Roman"/>
-          <w:sz w:val="24"/>
-          <w:szCs w:val="24"/>
-        </w:rPr>
-        <w:t>Additionally, zooplankton and phytoplankton samples will be collected at the buoy location.</w:t>
-      </w:r>
-    </w:p>
-    <w:p>
-      <w:pPr>
-        <w:spacing w:after="0" w:line="240" w:lineRule="auto"/>
-        <w:rPr>
-          <w:rFonts w:ascii="Times New Roman" w:eastAsia="Times New Roman" w:hAnsi="Times New Roman" w:cs="Times New Roman"/>
-          <w:sz w:val="24"/>
-          <w:szCs w:val="24"/>
-        </w:rPr>
-      </w:pPr>
-    </w:p>
-    <w:p>
-      <w:pPr>
-        <w:spacing w:after="0" w:line="240" w:lineRule="auto"/>
-        <w:rPr>
-          <w:rFonts w:ascii="Times New Roman" w:eastAsia="Times New Roman" w:hAnsi="Times New Roman" w:cs="Times New Roman"/>
-          <w:sz w:val="24"/>
-          <w:szCs w:val="24"/>
-        </w:rPr>
-      </w:pPr>
-      <w:r>
-        <w:rPr>
-          <w:rFonts w:ascii="Times New Roman" w:eastAsia="Times New Roman" w:hAnsi="Times New Roman" w:cs="Times New Roman"/>
-          <w:sz w:val="24"/>
-          <w:szCs w:val="24"/>
-        </w:rPr>
-        <w:t xml:space="preserve">Water samples will also be collected at four perimeter sites (locations recorded on initial field visit and will have a minimum of 2m depth) in duplicate for chlorophyll </w:t>
+        <w:t>,</w:t>
+      </w:r>
+      <w:r>
+        <w:rPr>
+          <w:rFonts w:ascii="Times New Roman" w:eastAsia="Times New Roman" w:hAnsi="Times New Roman" w:cs="Times New Roman"/>
+          <w:sz w:val="24"/>
+          <w:szCs w:val="24"/>
+        </w:rPr>
+        <w:t xml:space="preserve"> and phycocyanin)</w:t>
+      </w:r>
+      <w:r>
+        <w:rPr>
+          <w:rFonts w:ascii="Times New Roman" w:eastAsia="Times New Roman" w:hAnsi="Times New Roman" w:cs="Times New Roman"/>
+          <w:sz w:val="24"/>
+          <w:szCs w:val="24"/>
+        </w:rPr>
+        <w:t>,</w:t>
+      </w:r>
+      <w:r>
+        <w:rPr>
+          <w:rFonts w:ascii="Times New Roman" w:eastAsia="Times New Roman" w:hAnsi="Times New Roman" w:cs="Times New Roman"/>
+          <w:sz w:val="24"/>
+          <w:szCs w:val="24"/>
+        </w:rPr>
+        <w:t xml:space="preserve"> as well as a nitrate sensor</w:t>
+      </w:r>
+      <w:r>
+        <w:rPr>
+          <w:rFonts w:ascii="Times New Roman" w:eastAsia="Times New Roman" w:hAnsi="Times New Roman" w:cs="Times New Roman"/>
+          <w:sz w:val="24"/>
+          <w:szCs w:val="24"/>
+        </w:rPr>
+        <w:t>, collecting data continuously (</w:t>
+      </w:r>
+      <w:r>
+        <w:rPr>
+          <w:rFonts w:ascii="Times New Roman" w:eastAsia="Times New Roman" w:hAnsi="Times New Roman" w:cs="Times New Roman"/>
+          <w:sz w:val="24"/>
+          <w:szCs w:val="24"/>
+        </w:rPr>
+        <w:t>15 minute</w:t>
+      </w:r>
+      <w:r>
+        <w:rPr>
+          <w:rFonts w:ascii="Times New Roman" w:eastAsia="Times New Roman" w:hAnsi="Times New Roman" w:cs="Times New Roman"/>
+          <w:sz w:val="24"/>
+          <w:szCs w:val="24"/>
+        </w:rPr>
+        <w:t xml:space="preserve"> intervals).  Water s</w:t>
+      </w:r>
+      <w:r>
+        <w:rPr>
+          <w:rFonts w:ascii="Times New Roman" w:eastAsia="Times New Roman" w:hAnsi="Times New Roman" w:cs="Times New Roman"/>
+          <w:sz w:val="24"/>
+          <w:szCs w:val="24"/>
+        </w:rPr>
+        <w:t>amples will be collected</w:t>
+      </w:r>
+      <w:r>
+        <w:rPr>
+          <w:rFonts w:ascii="Times New Roman" w:eastAsia="Times New Roman" w:hAnsi="Times New Roman" w:cs="Times New Roman"/>
+          <w:sz w:val="24"/>
+          <w:szCs w:val="24"/>
+        </w:rPr>
+        <w:t xml:space="preserve"> </w:t>
+      </w:r>
+      <w:r>
+        <w:rPr>
+          <w:rFonts w:ascii="Times New Roman" w:eastAsia="Times New Roman" w:hAnsi="Times New Roman" w:cs="Times New Roman"/>
+          <w:sz w:val="24"/>
+          <w:szCs w:val="24"/>
+        </w:rPr>
+        <w:t>every other week</w:t>
+      </w:r>
+      <w:r>
+        <w:rPr>
+          <w:rFonts w:ascii="Times New Roman" w:eastAsia="Times New Roman" w:hAnsi="Times New Roman" w:cs="Times New Roman"/>
+          <w:sz w:val="24"/>
+          <w:szCs w:val="24"/>
+        </w:rPr>
+        <w:t xml:space="preserve"> (depending on local </w:t>
+      </w:r>
+      <w:r>
+        <w:rPr>
+          <w:rFonts w:ascii="Times New Roman" w:eastAsia="Times New Roman" w:hAnsi="Times New Roman" w:cs="Times New Roman"/>
+          <w:sz w:val="24"/>
+          <w:szCs w:val="24"/>
+        </w:rPr>
+        <w:t>weather</w:t>
+      </w:r>
+      <w:r>
+        <w:rPr>
+          <w:rFonts w:ascii="Times New Roman" w:eastAsia="Times New Roman" w:hAnsi="Times New Roman" w:cs="Times New Roman"/>
+          <w:sz w:val="24"/>
+          <w:szCs w:val="24"/>
+        </w:rPr>
+        <w:t xml:space="preserve"> conditions)</w:t>
+      </w:r>
+      <w:r>
+        <w:rPr>
+          <w:rFonts w:ascii="Times New Roman" w:eastAsia="Times New Roman" w:hAnsi="Times New Roman" w:cs="Times New Roman"/>
+          <w:sz w:val="24"/>
+          <w:szCs w:val="24"/>
+        </w:rPr>
+        <w:t xml:space="preserve"> in triplicate for lab analyses</w:t>
+      </w:r>
+      <w:r>
+        <w:rPr>
+          <w:rFonts w:ascii="Times New Roman" w:eastAsia="Times New Roman" w:hAnsi="Times New Roman" w:cs="Times New Roman"/>
+          <w:sz w:val="24"/>
+          <w:szCs w:val="24"/>
+        </w:rPr>
+        <w:t xml:space="preserve"> (</w:t>
+      </w:r>
+      <w:r>
+        <w:rPr>
+          <w:rFonts w:ascii="Times New Roman" w:eastAsia="Times New Roman" w:hAnsi="Times New Roman" w:cs="Times New Roman"/>
+          <w:sz w:val="24"/>
+          <w:szCs w:val="24"/>
+        </w:rPr>
+        <w:t xml:space="preserve">chlorophyll </w:t>
       </w:r>
       <w:r>
         <w:rPr>
@@ -11552,6 +11831,292 @@
           <w:sz w:val="24"/>
           <w:szCs w:val="24"/>
         </w:rPr>
+        <w:t xml:space="preserve">, phycocyanin, </w:t>
+      </w:r>
+      <w:r>
+        <w:rPr>
+          <w:rFonts w:ascii="Times New Roman" w:eastAsia="Times New Roman" w:hAnsi="Times New Roman" w:cs="Times New Roman"/>
+          <w:sz w:val="24"/>
+          <w:szCs w:val="24"/>
+        </w:rPr>
+        <w:t>microcystin,</w:t>
+      </w:r>
+      <w:r>
+        <w:rPr>
+          <w:rFonts w:ascii="Times New Roman" w:eastAsia="Times New Roman" w:hAnsi="Times New Roman" w:cs="Times New Roman"/>
+          <w:sz w:val="24"/>
+          <w:szCs w:val="24"/>
+        </w:rPr>
+        <w:t xml:space="preserve"> total nitrogen</w:t>
+      </w:r>
+      <w:r>
+        <w:rPr>
+          <w:rFonts w:ascii="Times New Roman" w:eastAsia="Times New Roman" w:hAnsi="Times New Roman" w:cs="Times New Roman"/>
+          <w:sz w:val="24"/>
+          <w:szCs w:val="24"/>
+        </w:rPr>
+        <w:t xml:space="preserve"> </w:t>
+      </w:r>
+      <w:r>
+        <w:rPr>
+          <w:rFonts w:ascii="Times New Roman" w:eastAsia="Times New Roman" w:hAnsi="Times New Roman" w:cs="Times New Roman"/>
+          <w:sz w:val="24"/>
+          <w:szCs w:val="24"/>
+        </w:rPr>
+        <w:t>(</w:t>
+      </w:r>
+      <w:r>
+        <w:rPr>
+          <w:rFonts w:ascii="Times New Roman" w:eastAsia="Times New Roman" w:hAnsi="Times New Roman" w:cs="Times New Roman"/>
+          <w:sz w:val="24"/>
+          <w:szCs w:val="24"/>
+        </w:rPr>
+        <w:t>TN</w:t>
+      </w:r>
+      <w:r>
+        <w:rPr>
+          <w:rFonts w:ascii="Times New Roman" w:eastAsia="Times New Roman" w:hAnsi="Times New Roman" w:cs="Times New Roman"/>
+          <w:sz w:val="24"/>
+          <w:szCs w:val="24"/>
+        </w:rPr>
+        <w:t>)</w:t>
+      </w:r>
+      <w:r>
+        <w:rPr>
+          <w:rFonts w:ascii="Times New Roman" w:eastAsia="Times New Roman" w:hAnsi="Times New Roman" w:cs="Times New Roman"/>
+          <w:sz w:val="24"/>
+          <w:szCs w:val="24"/>
+        </w:rPr>
+        <w:t>,</w:t>
+      </w:r>
+      <w:r>
+        <w:rPr>
+          <w:rFonts w:ascii="Times New Roman" w:eastAsia="Times New Roman" w:hAnsi="Times New Roman" w:cs="Times New Roman"/>
+          <w:sz w:val="24"/>
+          <w:szCs w:val="24"/>
+        </w:rPr>
+        <w:t xml:space="preserve"> total phosphorus</w:t>
+      </w:r>
+      <w:r>
+        <w:rPr>
+          <w:rFonts w:ascii="Times New Roman" w:eastAsia="Times New Roman" w:hAnsi="Times New Roman" w:cs="Times New Roman"/>
+          <w:sz w:val="24"/>
+          <w:szCs w:val="24"/>
+        </w:rPr>
+        <w:t xml:space="preserve"> </w:t>
+      </w:r>
+      <w:r>
+        <w:rPr>
+          <w:rFonts w:ascii="Times New Roman" w:eastAsia="Times New Roman" w:hAnsi="Times New Roman" w:cs="Times New Roman"/>
+          <w:sz w:val="24"/>
+          <w:szCs w:val="24"/>
+        </w:rPr>
+        <w:t>(</w:t>
+      </w:r>
+      <w:r>
+        <w:rPr>
+          <w:rFonts w:ascii="Times New Roman" w:eastAsia="Times New Roman" w:hAnsi="Times New Roman" w:cs="Times New Roman"/>
+          <w:sz w:val="24"/>
+          <w:szCs w:val="24"/>
+        </w:rPr>
+        <w:t>TP</w:t>
+      </w:r>
+      <w:r>
+        <w:rPr>
+          <w:rFonts w:ascii="Times New Roman" w:eastAsia="Times New Roman" w:hAnsi="Times New Roman" w:cs="Times New Roman"/>
+          <w:sz w:val="24"/>
+          <w:szCs w:val="24"/>
+        </w:rPr>
+        <w:t>)</w:t>
+      </w:r>
+      <w:r>
+        <w:rPr>
+          <w:rFonts w:ascii="Times New Roman" w:eastAsia="Times New Roman" w:hAnsi="Times New Roman" w:cs="Times New Roman"/>
+          <w:sz w:val="24"/>
+          <w:szCs w:val="24"/>
+        </w:rPr>
+        <w:t xml:space="preserve">, </w:t>
+      </w:r>
+      <w:r>
+        <w:rPr>
+          <w:rFonts w:ascii="Times New Roman" w:eastAsia="Times New Roman" w:hAnsi="Times New Roman" w:cs="Times New Roman"/>
+          <w:sz w:val="24"/>
+          <w:szCs w:val="24"/>
+        </w:rPr>
+        <w:t>nitrate (</w:t>
+      </w:r>
+      <w:r>
+        <w:rPr>
+          <w:rFonts w:ascii="Times New Roman" w:eastAsia="Times New Roman" w:hAnsi="Times New Roman" w:cs="Times New Roman"/>
+          <w:sz w:val="24"/>
+          <w:szCs w:val="24"/>
+        </w:rPr>
+        <w:t>NO3</w:t>
+      </w:r>
+      <w:r>
+        <w:rPr>
+          <w:rFonts w:ascii="Times New Roman" w:eastAsia="Times New Roman" w:hAnsi="Times New Roman" w:cs="Times New Roman"/>
+          <w:sz w:val="24"/>
+          <w:szCs w:val="24"/>
+        </w:rPr>
+        <w:t>)</w:t>
+      </w:r>
+      <w:r>
+        <w:rPr>
+          <w:rFonts w:ascii="Times New Roman" w:eastAsia="Times New Roman" w:hAnsi="Times New Roman" w:cs="Times New Roman"/>
+          <w:sz w:val="24"/>
+          <w:szCs w:val="24"/>
+        </w:rPr>
+        <w:t>,</w:t>
+      </w:r>
+      <w:r>
+        <w:rPr>
+          <w:rFonts w:ascii="Times New Roman" w:eastAsia="Times New Roman" w:hAnsi="Times New Roman" w:cs="Times New Roman"/>
+          <w:sz w:val="24"/>
+          <w:szCs w:val="24"/>
+        </w:rPr>
+        <w:t xml:space="preserve"> phosphate</w:t>
+      </w:r>
+      <w:r>
+        <w:rPr>
+          <w:rFonts w:ascii="Times New Roman" w:eastAsia="Times New Roman" w:hAnsi="Times New Roman" w:cs="Times New Roman"/>
+          <w:sz w:val="24"/>
+          <w:szCs w:val="24"/>
+        </w:rPr>
+        <w:t xml:space="preserve"> </w:t>
+      </w:r>
+      <w:r>
+        <w:rPr>
+          <w:rFonts w:ascii="Times New Roman" w:eastAsia="Times New Roman" w:hAnsi="Times New Roman" w:cs="Times New Roman"/>
+          <w:sz w:val="24"/>
+          <w:szCs w:val="24"/>
+        </w:rPr>
+        <w:t>(</w:t>
+      </w:r>
+      <w:r>
+        <w:rPr>
+          <w:rFonts w:ascii="Times New Roman" w:eastAsia="Times New Roman" w:hAnsi="Times New Roman" w:cs="Times New Roman"/>
+          <w:sz w:val="24"/>
+          <w:szCs w:val="24"/>
+        </w:rPr>
+        <w:t>PO4</w:t>
+      </w:r>
+      <w:r>
+        <w:rPr>
+          <w:rFonts w:ascii="Times New Roman" w:eastAsia="Times New Roman" w:hAnsi="Times New Roman" w:cs="Times New Roman"/>
+          <w:sz w:val="24"/>
+          <w:szCs w:val="24"/>
+        </w:rPr>
+        <w:t>)</w:t>
+      </w:r>
+      <w:r>
+        <w:rPr>
+          <w:rFonts w:ascii="Times New Roman" w:eastAsia="Times New Roman" w:hAnsi="Times New Roman" w:cs="Times New Roman"/>
+          <w:sz w:val="24"/>
+          <w:szCs w:val="24"/>
+        </w:rPr>
+        <w:t xml:space="preserve">, and </w:t>
+      </w:r>
+      <w:r>
+        <w:rPr>
+          <w:rFonts w:ascii="Times New Roman" w:eastAsia="Times New Roman" w:hAnsi="Times New Roman" w:cs="Times New Roman"/>
+          <w:sz w:val="24"/>
+          <w:szCs w:val="24"/>
+        </w:rPr>
+        <w:t>ammonium (</w:t>
+      </w:r>
+      <w:r>
+        <w:rPr>
+          <w:rFonts w:ascii="Times New Roman" w:eastAsia="Times New Roman" w:hAnsi="Times New Roman" w:cs="Times New Roman"/>
+          <w:sz w:val="24"/>
+          <w:szCs w:val="24"/>
+        </w:rPr>
+        <w:t>NH4</w:t>
+      </w:r>
+      <w:r>
+        <w:rPr>
+          <w:rFonts w:ascii="Times New Roman" w:eastAsia="Times New Roman" w:hAnsi="Times New Roman" w:cs="Times New Roman"/>
+          <w:sz w:val="24"/>
+          <w:szCs w:val="24"/>
+        </w:rPr>
+        <w:t>)</w:t>
+      </w:r>
+      <w:r>
+        <w:rPr>
+          <w:rFonts w:ascii="Times New Roman" w:eastAsia="Times New Roman" w:hAnsi="Times New Roman" w:cs="Times New Roman"/>
+          <w:sz w:val="24"/>
+          <w:szCs w:val="24"/>
+        </w:rPr>
+        <w:t>)</w:t>
+      </w:r>
+      <w:r>
+        <w:rPr>
+          <w:rFonts w:ascii="Times New Roman" w:eastAsia="Times New Roman" w:hAnsi="Times New Roman" w:cs="Times New Roman"/>
+          <w:sz w:val="24"/>
+          <w:szCs w:val="24"/>
+        </w:rPr>
+        <w:t xml:space="preserve"> at the buoy location</w:t>
+      </w:r>
+      <w:r>
+        <w:rPr>
+          <w:rFonts w:ascii="Times New Roman" w:eastAsia="Times New Roman" w:hAnsi="Times New Roman" w:cs="Times New Roman"/>
+          <w:sz w:val="24"/>
+          <w:szCs w:val="24"/>
+        </w:rPr>
+        <w:t xml:space="preserve">.  </w:t>
+      </w:r>
+      <w:r>
+        <w:rPr>
+          <w:rFonts w:ascii="Times New Roman" w:eastAsia="Times New Roman" w:hAnsi="Times New Roman" w:cs="Times New Roman"/>
+          <w:sz w:val="24"/>
+          <w:szCs w:val="24"/>
+        </w:rPr>
+        <w:t>Additionally, zooplankton and phytoplankton samples will be collected at the buoy location.</w:t>
+      </w:r>
+    </w:p>
+    <w:p>
+      <w:pPr>
+        <w:spacing w:after="0" w:line="240" w:lineRule="auto"/>
+        <w:rPr>
+          <w:rFonts w:ascii="Times New Roman" w:eastAsia="Times New Roman" w:hAnsi="Times New Roman" w:cs="Times New Roman"/>
+          <w:sz w:val="24"/>
+          <w:szCs w:val="24"/>
+        </w:rPr>
+      </w:pPr>
+    </w:p>
+    <w:p>
+      <w:pPr>
+        <w:spacing w:after="0" w:line="240" w:lineRule="auto"/>
+        <w:rPr>
+          <w:rFonts w:ascii="Times New Roman" w:eastAsia="Times New Roman" w:hAnsi="Times New Roman" w:cs="Times New Roman"/>
+          <w:sz w:val="24"/>
+          <w:szCs w:val="24"/>
+        </w:rPr>
+      </w:pPr>
+      <w:r>
+        <w:rPr>
+          <w:rFonts w:ascii="Times New Roman" w:eastAsia="Times New Roman" w:hAnsi="Times New Roman" w:cs="Times New Roman"/>
+          <w:sz w:val="24"/>
+          <w:szCs w:val="24"/>
+        </w:rPr>
+        <w:t xml:space="preserve">Water samples will also be collected at four perimeter sites (locations recorded on initial field visit and will have a minimum of 2m depth) in duplicate for chlorophyll </w:t>
+      </w:r>
+      <w:r>
+        <w:rPr>
+          <w:rFonts w:ascii="Times New Roman" w:eastAsia="Times New Roman" w:hAnsi="Times New Roman" w:cs="Times New Roman"/>
+          <w:i/>
+          <w:iCs/>
+          <w:sz w:val="24"/>
+          <w:szCs w:val="24"/>
+        </w:rPr>
+        <w:t>a</w:t>
+      </w:r>
+      <w:r>
+        <w:rPr>
+          <w:rFonts w:ascii="Times New Roman" w:eastAsia="Times New Roman" w:hAnsi="Times New Roman" w:cs="Times New Roman"/>
+          <w:sz w:val="24"/>
+          <w:szCs w:val="24"/>
+        </w:rPr>
         <w:t xml:space="preserve"> and phycocyanin.  Opportunistic samples (e.g. corralled blooms not at a predetermined site) will be collected if necessary. </w:t>
       </w:r>
       <w:r>
@@ -11560,7 +12125,25 @@
           <w:sz w:val="24"/>
           <w:szCs w:val="24"/>
         </w:rPr>
-        <w:t>Concurrent with water sample collection, the FLAMe system</w:t>
+        <w:t xml:space="preserve">Concurrent with water sample collection, the </w:t>
+      </w:r>
+      <w:proofErr w:type="spellStart"/>
+      <w:r>
+        <w:rPr>
+          <w:rFonts w:ascii="Times New Roman" w:eastAsia="Times New Roman" w:hAnsi="Times New Roman" w:cs="Times New Roman"/>
+          <w:sz w:val="24"/>
+          <w:szCs w:val="24"/>
+        </w:rPr>
+        <w:t>FLAMe</w:t>
+      </w:r>
+      <w:proofErr w:type="spellEnd"/>
+      <w:r>
+        <w:rPr>
+          <w:rFonts w:ascii="Times New Roman" w:eastAsia="Times New Roman" w:hAnsi="Times New Roman" w:cs="Times New Roman"/>
+          <w:sz w:val="24"/>
+          <w:szCs w:val="24"/>
+        </w:rPr>
+        <w:t xml:space="preserve"> system</w:t>
       </w:r>
       <w:r>
         <w:rPr>
@@ -11626,14 +12209,6 @@
         </w:rPr>
         <w:t>.</w:t>
       </w:r>
-      <w:r>
-        <w:rPr>
-          <w:rFonts w:ascii="Times New Roman" w:eastAsia="Times New Roman" w:hAnsi="Times New Roman" w:cs="Times New Roman"/>
-          <w:sz w:val="24"/>
-          <w:szCs w:val="24"/>
-        </w:rPr>
-        <w:t xml:space="preserve">  </w:t>
-      </w:r>
     </w:p>
     <w:p>
       <w:pPr>
@@ -11654,7 +12229,7 @@
           <w:szCs w:val="24"/>
         </w:rPr>
       </w:pPr>
-      <w:bookmarkStart w:id="25" w:name="_Toc531072415"/>
+      <w:bookmarkStart w:id="26" w:name="_Toc531072415"/>
       <w:r>
         <w:rPr>
           <w:rFonts w:ascii="Times New Roman" w:hAnsi="Times New Roman"/>
@@ -11663,7 +12238,7 @@
         </w:rPr>
         <w:t>B2. Sampling Methods</w:t>
       </w:r>
-      <w:bookmarkEnd w:id="25"/>
+      <w:bookmarkEnd w:id="26"/>
     </w:p>
     <w:p>
       <w:pPr>
@@ -11736,7 +12311,7 @@
           <w:sz w:val="24"/>
           <w:szCs w:val="24"/>
         </w:rPr>
-        <w:t xml:space="preserve"> m</w:t>
+        <w:t>m</w:t>
       </w:r>
       <w:r>
         <w:rPr>
@@ -11752,7 +12327,25 @@
           <w:sz w:val="24"/>
           <w:szCs w:val="24"/>
         </w:rPr>
-        <w:t xml:space="preserve">Temperature, conductivity, dissolved oxygen, pH, turbidity, chlorophyll a, and phycocyanin will be </w:t>
+        <w:t xml:space="preserve">Temperature, conductivity, dissolved oxygen, pH, turbidity, chlorophyll </w:t>
+      </w:r>
+      <w:r>
+        <w:rPr>
+          <w:rFonts w:ascii="Times New Roman" w:eastAsia="Times New Roman" w:hAnsi="Times New Roman" w:cs="Times New Roman"/>
+          <w:i/>
+          <w:iCs/>
+          <w:sz w:val="24"/>
+          <w:szCs w:val="24"/>
+        </w:rPr>
+        <w:t>a</w:t>
+      </w:r>
+      <w:r>
+        <w:rPr>
+          <w:rFonts w:ascii="Times New Roman" w:eastAsia="Times New Roman" w:hAnsi="Times New Roman" w:cs="Times New Roman"/>
+          <w:sz w:val="24"/>
+          <w:szCs w:val="24"/>
+        </w:rPr>
+        <w:t xml:space="preserve">, and phycocyanin will be </w:t>
       </w:r>
       <w:r>
         <w:rPr>
@@ -11768,7 +12361,41 @@
           <w:sz w:val="24"/>
           <w:szCs w:val="24"/>
         </w:rPr>
-        <w:t xml:space="preserve">  Data </w:t>
+        <w:t xml:space="preserve"> </w:t>
+      </w:r>
+      <w:r>
+        <w:rPr>
+          <w:rFonts w:ascii="Times New Roman" w:eastAsia="Times New Roman" w:hAnsi="Times New Roman" w:cs="Times New Roman"/>
+          <w:sz w:val="24"/>
+          <w:szCs w:val="24"/>
+        </w:rPr>
+        <w:t xml:space="preserve"> Nitrate data will be collected using a </w:t>
+      </w:r>
+      <w:proofErr w:type="spellStart"/>
+      <w:r>
+        <w:rPr>
+          <w:rFonts w:ascii="Times New Roman" w:eastAsia="Times New Roman" w:hAnsi="Times New Roman" w:cs="Times New Roman"/>
+          <w:sz w:val="24"/>
+          <w:szCs w:val="24"/>
+        </w:rPr>
+        <w:t>TriOS</w:t>
+      </w:r>
+      <w:proofErr w:type="spellEnd"/>
+      <w:r>
+        <w:rPr>
+          <w:rFonts w:ascii="Times New Roman" w:eastAsia="Times New Roman" w:hAnsi="Times New Roman" w:cs="Times New Roman"/>
+          <w:sz w:val="24"/>
+          <w:szCs w:val="24"/>
+        </w:rPr>
+        <w:t xml:space="preserve"> NICO optical Nitrate Sensor.</w:t>
+      </w:r>
+      <w:r>
+        <w:rPr>
+          <w:rFonts w:ascii="Times New Roman" w:eastAsia="Times New Roman" w:hAnsi="Times New Roman" w:cs="Times New Roman"/>
+          <w:sz w:val="24"/>
+          <w:szCs w:val="24"/>
+        </w:rPr>
+        <w:t xml:space="preserve"> Data </w:t>
       </w:r>
       <w:r>
         <w:rPr>
@@ -11778,7 +12405,7 @@
         </w:rPr>
         <w:t>from the buoy is first sent to the vendors data portal (</w:t>
       </w:r>
-      <w:hyperlink r:id="rId20" w:history="1">
+      <w:hyperlink r:id="rId24" w:history="1">
         <w:r>
           <w:rPr>
             <w:rStyle w:val="Hyperlink"/>
@@ -11795,7 +12422,25 @@
           <w:sz w:val="24"/>
           <w:szCs w:val="24"/>
         </w:rPr>
-        <w:t xml:space="preserve">) every 15 minutes,  then sent to USEPA GoAnywhere SFTP twice daily.  Finally, the data are downloaded to the project repository daily via scheduled R script.  In addition, the data are </w:t>
+        <w:t xml:space="preserve">) every 15 minutes,  then sent to USEPA </w:t>
+      </w:r>
+      <w:proofErr w:type="spellStart"/>
+      <w:r>
+        <w:rPr>
+          <w:rFonts w:ascii="Times New Roman" w:eastAsia="Times New Roman" w:hAnsi="Times New Roman" w:cs="Times New Roman"/>
+          <w:sz w:val="24"/>
+          <w:szCs w:val="24"/>
+        </w:rPr>
+        <w:t>GoAnywhere</w:t>
+      </w:r>
+      <w:proofErr w:type="spellEnd"/>
+      <w:r>
+        <w:rPr>
+          <w:rFonts w:ascii="Times New Roman" w:eastAsia="Times New Roman" w:hAnsi="Times New Roman" w:cs="Times New Roman"/>
+          <w:sz w:val="24"/>
+          <w:szCs w:val="24"/>
+        </w:rPr>
+        <w:t xml:space="preserve"> SFTP twice daily.  Finally, the data are downloaded to the project repository daily via scheduled R script.  In addition, the data are </w:t>
       </w:r>
       <w:r>
         <w:rPr>
@@ -11853,6 +12498,14 @@
         </w:rPr>
         <w:t xml:space="preserve">A depth profile will also be taken at the buoy location using a handheld YSI multiparameter sonde. </w:t>
       </w:r>
+      <w:r>
+        <w:rPr>
+          <w:rFonts w:ascii="Times New Roman" w:eastAsia="Times New Roman" w:hAnsi="Times New Roman" w:cs="Times New Roman"/>
+          <w:sz w:val="24"/>
+          <w:szCs w:val="24"/>
+        </w:rPr>
+        <w:t xml:space="preserve"> See Appendix 1 for Information Security Officer Sensor Check List.</w:t>
+      </w:r>
     </w:p>
     <w:p>
       <w:pPr>
@@ -11884,7 +12537,25 @@
           <w:sz w:val="24"/>
           <w:szCs w:val="24"/>
         </w:rPr>
-        <w:t>using a Secchi disk.  The Secchi disk will be lowered on the shaded side of the boat until it disappears and the depth will be recorded in the field notebook (EPA 841-B-11-003).  The disk will be lowered 0.5 m</w:t>
+        <w:t xml:space="preserve">using a Secchi disk.  The Secchi disk will be lowered on the shaded side of the boat until it </w:t>
+      </w:r>
+      <w:proofErr w:type="gramStart"/>
+      <w:r>
+        <w:rPr>
+          <w:rFonts w:ascii="Times New Roman" w:eastAsia="Times New Roman" w:hAnsi="Times New Roman" w:cs="Times New Roman"/>
+          <w:sz w:val="24"/>
+          <w:szCs w:val="24"/>
+        </w:rPr>
+        <w:t>disappears</w:t>
+      </w:r>
+      <w:proofErr w:type="gramEnd"/>
+      <w:r>
+        <w:rPr>
+          <w:rFonts w:ascii="Times New Roman" w:eastAsia="Times New Roman" w:hAnsi="Times New Roman" w:cs="Times New Roman"/>
+          <w:sz w:val="24"/>
+          <w:szCs w:val="24"/>
+        </w:rPr>
+        <w:t xml:space="preserve"> and the depth will be recorded in the field notebook (EPA 841-B-11-003).  The disk will be lowered 0.5 m</w:t>
       </w:r>
       <w:r>
         <w:rPr>
@@ -12115,16 +12786,62 @@
           <w:sz w:val="24"/>
           <w:szCs w:val="24"/>
         </w:rPr>
-        <w:t xml:space="preserve"> a procedure developed by Ann St. Amand at Phycotech.  Whole water samples will be decanted from the 1L Nalgene bottles into 125 mL amber glass bottles and preserved with glutaraldehyde (0.25-0.5%)</w:t>
-      </w:r>
-      <w:r>
-        <w:rPr>
-          <w:rFonts w:ascii="Times New Roman" w:eastAsia="Times New Roman" w:hAnsi="Times New Roman" w:cs="Times New Roman"/>
-          <w:sz w:val="24"/>
-          <w:szCs w:val="24"/>
-        </w:rPr>
-        <w:t xml:space="preserve"> for permanent mounting at a later date</w:t>
-      </w:r>
+        <w:t xml:space="preserve"> a procedure developed by Ann St. </w:t>
+      </w:r>
+      <w:proofErr w:type="spellStart"/>
+      <w:r>
+        <w:rPr>
+          <w:rFonts w:ascii="Times New Roman" w:eastAsia="Times New Roman" w:hAnsi="Times New Roman" w:cs="Times New Roman"/>
+          <w:sz w:val="24"/>
+          <w:szCs w:val="24"/>
+        </w:rPr>
+        <w:t>Amand</w:t>
+      </w:r>
+      <w:proofErr w:type="spellEnd"/>
+      <w:r>
+        <w:rPr>
+          <w:rFonts w:ascii="Times New Roman" w:eastAsia="Times New Roman" w:hAnsi="Times New Roman" w:cs="Times New Roman"/>
+          <w:sz w:val="24"/>
+          <w:szCs w:val="24"/>
+        </w:rPr>
+        <w:t xml:space="preserve"> at </w:t>
+      </w:r>
+      <w:proofErr w:type="spellStart"/>
+      <w:r>
+        <w:rPr>
+          <w:rFonts w:ascii="Times New Roman" w:eastAsia="Times New Roman" w:hAnsi="Times New Roman" w:cs="Times New Roman"/>
+          <w:sz w:val="24"/>
+          <w:szCs w:val="24"/>
+        </w:rPr>
+        <w:t>Phycotech</w:t>
+      </w:r>
+      <w:proofErr w:type="spellEnd"/>
+      <w:r>
+        <w:rPr>
+          <w:rFonts w:ascii="Times New Roman" w:eastAsia="Times New Roman" w:hAnsi="Times New Roman" w:cs="Times New Roman"/>
+          <w:sz w:val="24"/>
+          <w:szCs w:val="24"/>
+        </w:rPr>
+        <w:t>.  Whole water samples will be decanted from the 1L Nalgene bottles into 125 mL amber glass bottles and preserved with glutaraldehyde (0.25-0.5%)</w:t>
+      </w:r>
+      <w:r>
+        <w:rPr>
+          <w:rFonts w:ascii="Times New Roman" w:eastAsia="Times New Roman" w:hAnsi="Times New Roman" w:cs="Times New Roman"/>
+          <w:sz w:val="24"/>
+          <w:szCs w:val="24"/>
+        </w:rPr>
+        <w:t xml:space="preserve"> for permanent mounting </w:t>
+      </w:r>
+      <w:proofErr w:type="gramStart"/>
+      <w:r>
+        <w:rPr>
+          <w:rFonts w:ascii="Times New Roman" w:eastAsia="Times New Roman" w:hAnsi="Times New Roman" w:cs="Times New Roman"/>
+          <w:sz w:val="24"/>
+          <w:szCs w:val="24"/>
+        </w:rPr>
+        <w:t>at a later date</w:t>
+      </w:r>
+      <w:proofErr w:type="gramEnd"/>
       <w:r>
         <w:rPr>
           <w:rFonts w:ascii="Times New Roman" w:eastAsia="Times New Roman" w:hAnsi="Times New Roman" w:cs="Times New Roman"/>
@@ -12163,7 +12880,7 @@
           <w:szCs w:val="24"/>
         </w:rPr>
       </w:pPr>
-      <w:bookmarkStart w:id="26" w:name="_Toc531072416"/>
+      <w:bookmarkStart w:id="27" w:name="_Toc531072416"/>
       <w:r>
         <w:rPr>
           <w:rFonts w:ascii="Times New Roman" w:hAnsi="Times New Roman"/>
@@ -12172,7 +12889,7 @@
         </w:rPr>
         <w:t>B3. Sample Handling and Chain of Custody</w:t>
       </w:r>
-      <w:bookmarkEnd w:id="26"/>
+      <w:bookmarkEnd w:id="27"/>
     </w:p>
     <w:p>
       <w:pPr>
@@ -12313,7 +13030,27 @@
           <w:sz w:val="24"/>
           <w:szCs w:val="24"/>
         </w:rPr>
-        <w:t xml:space="preserve"> samples will be filtered using pre-ashed GF/F (0.7 µm) filters.</w:t>
+        <w:t xml:space="preserve"> samples will be filtered using pre-</w:t>
+      </w:r>
+      <w:proofErr w:type="spellStart"/>
+      <w:r>
+        <w:rPr>
+          <w:rFonts w:ascii="Times New Roman" w:eastAsia="Times New Roman" w:hAnsi="Times New Roman" w:cs="Times New Roman"/>
+          <w:color w:val="000000" w:themeColor="text1"/>
+          <w:sz w:val="24"/>
+          <w:szCs w:val="24"/>
+        </w:rPr>
+        <w:t>ashed</w:t>
+      </w:r>
+      <w:proofErr w:type="spellEnd"/>
+      <w:r>
+        <w:rPr>
+          <w:rFonts w:ascii="Times New Roman" w:eastAsia="Times New Roman" w:hAnsi="Times New Roman" w:cs="Times New Roman"/>
+          <w:color w:val="000000" w:themeColor="text1"/>
+          <w:sz w:val="24"/>
+          <w:szCs w:val="24"/>
+        </w:rPr>
+        <w:t xml:space="preserve"> GF/F (0.7 µm) filters.</w:t>
       </w:r>
       <w:r>
         <w:rPr>
@@ -12422,6 +13159,8 @@
         </w:rPr>
         <w:t xml:space="preserve">.  400 mL of water will be filtered onto filters for chlorophyll </w:t>
       </w:r>
+      <w:proofErr w:type="spellStart"/>
+      <w:proofErr w:type="gramStart"/>
       <w:r>
         <w:rPr>
           <w:rFonts w:ascii="Times New Roman" w:eastAsia="Times New Roman" w:hAnsi="Times New Roman" w:cs="Times New Roman"/>
@@ -12433,6 +13172,8 @@
         </w:rPr>
         <w:t>a</w:t>
       </w:r>
+      <w:proofErr w:type="spellEnd"/>
+      <w:proofErr w:type="gramEnd"/>
       <w:r>
         <w:rPr>
           <w:rFonts w:ascii="Times New Roman" w:eastAsia="Times New Roman" w:hAnsi="Times New Roman" w:cs="Times New Roman"/>
@@ -12460,7 +13201,27 @@
           <w:sz w:val="24"/>
           <w:szCs w:val="24"/>
         </w:rPr>
-        <w:t xml:space="preserve"> concentrations are high causing reduced filtration rates, smaller volumes of water may be filtered.  The volume of water that was filtered will be written </w:t>
+        <w:t xml:space="preserve"> </w:t>
+      </w:r>
+      <w:proofErr w:type="gramStart"/>
+      <w:r>
+        <w:rPr>
+          <w:rFonts w:ascii="Times New Roman" w:eastAsia="Times New Roman" w:hAnsi="Times New Roman" w:cs="Times New Roman"/>
+          <w:color w:val="000000" w:themeColor="text1"/>
+          <w:sz w:val="24"/>
+          <w:szCs w:val="24"/>
+        </w:rPr>
+        <w:t>concentrations</w:t>
+      </w:r>
+      <w:proofErr w:type="gramEnd"/>
+      <w:r>
+        <w:rPr>
+          <w:rFonts w:ascii="Times New Roman" w:eastAsia="Times New Roman" w:hAnsi="Times New Roman" w:cs="Times New Roman"/>
+          <w:color w:val="000000" w:themeColor="text1"/>
+          <w:sz w:val="24"/>
+          <w:szCs w:val="24"/>
+        </w:rPr>
+        <w:t xml:space="preserve"> are high causing reduced filtration rates, smaller volumes of water may be filtered.  The volume of water that was filtered will be written </w:t>
       </w:r>
       <w:r>
         <w:rPr>
@@ -12941,7 +13702,29 @@
           <w:sz w:val="24"/>
           <w:szCs w:val="24"/>
         </w:rPr>
-        <w:t>Samples will remain in USEPA ACESD custody at all times.</w:t>
+        <w:t xml:space="preserve">Samples </w:t>
+      </w:r>
+      <w:proofErr w:type="gramStart"/>
+      <w:r>
+        <w:rPr>
+          <w:rFonts w:ascii="Times New Roman" w:hAnsi="Times New Roman"/>
+          <w:bCs/>
+          <w:color w:val="000000"/>
+          <w:sz w:val="24"/>
+          <w:szCs w:val="24"/>
+        </w:rPr>
+        <w:t>will remain in USEPA ACESD custody at all times</w:t>
+      </w:r>
+      <w:proofErr w:type="gramEnd"/>
+      <w:r>
+        <w:rPr>
+          <w:rFonts w:ascii="Times New Roman" w:hAnsi="Times New Roman"/>
+          <w:bCs/>
+          <w:color w:val="000000"/>
+          <w:sz w:val="24"/>
+          <w:szCs w:val="24"/>
+        </w:rPr>
+        <w:t>.</w:t>
       </w:r>
     </w:p>
     <w:p>
@@ -12953,7 +13736,7 @@
           <w:szCs w:val="24"/>
         </w:rPr>
       </w:pPr>
-      <w:bookmarkStart w:id="27" w:name="_Toc531072417"/>
+      <w:bookmarkStart w:id="28" w:name="_Toc531072417"/>
       <w:r>
         <w:rPr>
           <w:rFonts w:ascii="Times New Roman" w:hAnsi="Times New Roman"/>
@@ -12962,7 +13745,7 @@
         </w:rPr>
         <w:t>B4. Analytical Methods</w:t>
       </w:r>
-      <w:bookmarkEnd w:id="27"/>
+      <w:bookmarkEnd w:id="28"/>
       <w:r>
         <w:rPr>
           <w:rFonts w:ascii="Times New Roman" w:hAnsi="Times New Roman"/>
@@ -13087,7 +13870,25 @@
           <w:sz w:val="24"/>
           <w:szCs w:val="24"/>
         </w:rPr>
-        <w:t xml:space="preserve"> will use fluorometric analysis. A known quantity of water will be filtered through 47 mm GF/F filters. Frozen filters will be placed in 30 mL centrifuge tubes containing 20 mL of 50 mM phosphate buffer and sonicated in a sonicating water bath for 15 minutes under reduced light. The samples will be refrigerated for 2 hours then placed in a dark storage cabinet to warm to room temperature (total extract time of 3 hours). The samples will be analyzed for phycocyanin using a fluorometer fitted with a phycocyanin module (Orange) based on Kasinak et al 2015 and will follow J-ACESD-MAB-SOP-3949-0, Determination of Phycocyanin Using a Turner Designs Trilogy Fluorometer.</w:t>
+        <w:t xml:space="preserve"> will use fluorometric analysis. A known quantity of water will be filtered through 47 mm GF/F filters. Frozen filters will be placed in 30 mL centrifuge tubes containing 20 mL of 50 mM phosphate buffer and sonicated in a sonicating water bath for 15 minutes under reduced light. The samples will be refrigerated for 2 hours then placed in a dark storage cabinet to warm to room temperature (total extract time of 3 hours). The samples will be analyzed for phycocyanin using a fluorometer fitted with a phycocyanin module (Orange) based on </w:t>
+      </w:r>
+      <w:proofErr w:type="spellStart"/>
+      <w:r>
+        <w:rPr>
+          <w:rFonts w:ascii="Times New Roman" w:eastAsia="Times New Roman" w:hAnsi="Times New Roman" w:cs="Times New Roman"/>
+          <w:sz w:val="24"/>
+          <w:szCs w:val="24"/>
+        </w:rPr>
+        <w:t>Kasinak</w:t>
+      </w:r>
+      <w:proofErr w:type="spellEnd"/>
+      <w:r>
+        <w:rPr>
+          <w:rFonts w:ascii="Times New Roman" w:eastAsia="Times New Roman" w:hAnsi="Times New Roman" w:cs="Times New Roman"/>
+          <w:sz w:val="24"/>
+          <w:szCs w:val="24"/>
+        </w:rPr>
+        <w:t xml:space="preserve"> et al 2015 and will follow J-ACESD-MAB-SOP-3949-0, Determination of Phycocyanin Using a Turner Designs Trilogy Fluorometer.</w:t>
       </w:r>
     </w:p>
     <w:p>
@@ -13295,7 +14096,7 @@
           <w:sz w:val="24"/>
           <w:szCs w:val="24"/>
         </w:rPr>
-        <w:t xml:space="preserve">Cyanotoxin determination will use enzyme-linked immunosorbent assays (ELISA). Unfiltered water samples in 20 mL glass scintillation vials will undergo a freeze thaw cycle three times. </w:t>
+        <w:t xml:space="preserve">Cyanotoxin determination will use (ELISA). Unfiltered water samples in 20 mL glass scintillation vials will undergo a freeze thaw cycle three times. After the third cycle, water will </w:t>
       </w:r>
       <w:r>
         <w:rPr>
@@ -13304,7 +14105,25 @@
           <w:szCs w:val="24"/>
         </w:rPr>
         <w:lastRenderedPageBreak/>
-        <w:t>After the third cycle, water will be filtered using a 25mm glass fiber syringe filter (1.2 μm) and transferred to a new glass scintillation vial. The assays will proceed according to kit manufacturer instructions and EPA guidelines (EPA Method 546 and EPA 841-B-11-004).</w:t>
+        <w:t xml:space="preserve">be filtered using a 25mm glass fiber syringe filter (1.2 </w:t>
+      </w:r>
+      <w:proofErr w:type="spellStart"/>
+      <w:r>
+        <w:rPr>
+          <w:rFonts w:ascii="Times New Roman" w:eastAsia="Times New Roman" w:hAnsi="Times New Roman" w:cs="Times New Roman"/>
+          <w:sz w:val="24"/>
+          <w:szCs w:val="24"/>
+        </w:rPr>
+        <w:t>μm</w:t>
+      </w:r>
+      <w:proofErr w:type="spellEnd"/>
+      <w:r>
+        <w:rPr>
+          <w:rFonts w:ascii="Times New Roman" w:eastAsia="Times New Roman" w:hAnsi="Times New Roman" w:cs="Times New Roman"/>
+          <w:sz w:val="24"/>
+          <w:szCs w:val="24"/>
+        </w:rPr>
+        <w:t>) and transferred to a new glass scintillation vial. The assays will proceed according to kit manufacturer instructions and EPA guidelines (EPA Method 546 and EPA 841-B-11-004).</w:t>
       </w:r>
     </w:p>
     <w:p>
@@ -13391,7 +14210,7 @@
           <w:szCs w:val="24"/>
         </w:rPr>
       </w:pPr>
-      <w:bookmarkStart w:id="28" w:name="_Toc531072418"/>
+      <w:bookmarkStart w:id="29" w:name="_Toc531072418"/>
       <w:r>
         <w:rPr>
           <w:rFonts w:ascii="Times New Roman" w:hAnsi="Times New Roman"/>
@@ -13400,7 +14219,7 @@
         </w:rPr>
         <w:t>B5. Quality Control</w:t>
       </w:r>
-      <w:bookmarkEnd w:id="28"/>
+      <w:bookmarkEnd w:id="29"/>
     </w:p>
     <w:p>
       <w:pPr>
@@ -13465,7 +14284,7 @@
           <w:szCs w:val="24"/>
         </w:rPr>
       </w:pPr>
-      <w:bookmarkStart w:id="29" w:name="_Toc531072419"/>
+      <w:bookmarkStart w:id="30" w:name="_Toc531072419"/>
       <w:r>
         <w:rPr>
           <w:rFonts w:ascii="Times New Roman" w:hAnsi="Times New Roman"/>
@@ -13490,7 +14309,7 @@
         </w:rPr>
         <w:t>. Instrument/Equipment Calibration, Testing, Inspection, Maintenance</w:t>
       </w:r>
-      <w:bookmarkEnd w:id="29"/>
+      <w:bookmarkEnd w:id="30"/>
     </w:p>
     <w:p>
       <w:pPr>
@@ -13641,7 +14460,25 @@
           <w:sz w:val="24"/>
           <w:szCs w:val="24"/>
         </w:rPr>
-        <w:t xml:space="preserve">use.  The handheld and FLAMe mounted sonde will be calibrated prior to each sampling trip. </w:t>
+        <w:t xml:space="preserve">use.  The handheld and </w:t>
+      </w:r>
+      <w:proofErr w:type="spellStart"/>
+      <w:r>
+        <w:rPr>
+          <w:rFonts w:ascii="Times New Roman" w:eastAsia="Times New Roman" w:hAnsi="Times New Roman" w:cs="Times New Roman"/>
+          <w:sz w:val="24"/>
+          <w:szCs w:val="24"/>
+        </w:rPr>
+        <w:t>FLAMe</w:t>
+      </w:r>
+      <w:proofErr w:type="spellEnd"/>
+      <w:r>
+        <w:rPr>
+          <w:rFonts w:ascii="Times New Roman" w:eastAsia="Times New Roman" w:hAnsi="Times New Roman" w:cs="Times New Roman"/>
+          <w:sz w:val="24"/>
+          <w:szCs w:val="24"/>
+        </w:rPr>
+        <w:t xml:space="preserve"> mounted sonde will be calibrated prior to each sampling trip. </w:t>
       </w:r>
       <w:r>
         <w:rPr>
@@ -13745,7 +14582,7 @@
           <w:sz w:val="24"/>
           <w:szCs w:val="24"/>
         </w:rPr>
-        <w:t>every 8-12 weeks or if the handheld sonde is showing greater tha</w:t>
+        <w:t>if the handheld sonde is showing greater tha</w:t>
       </w:r>
       <w:r>
         <w:rPr>
@@ -13771,7 +14608,7 @@
         </w:rPr>
         <w:t xml:space="preserve"> from the buoy sonde. </w:t>
       </w:r>
-      <w:commentRangeStart w:id="30"/>
+      <w:commentRangeStart w:id="31"/>
       <w:r>
         <w:rPr>
           <w:rFonts w:ascii="Times New Roman" w:eastAsia="Times New Roman" w:hAnsi="Times New Roman" w:cs="Times New Roman"/>
@@ -13780,12 +14617,12 @@
         </w:rPr>
         <w:t>Table with sensor specific deviation?</w:t>
       </w:r>
-      <w:commentRangeEnd w:id="30"/>
+      <w:commentRangeEnd w:id="31"/>
       <w:r>
         <w:rPr>
           <w:rStyle w:val="CommentReference"/>
         </w:rPr>
-        <w:commentReference w:id="30"/>
+        <w:commentReference w:id="31"/>
       </w:r>
     </w:p>
     <w:p>
@@ -13797,7 +14634,7 @@
           <w:szCs w:val="24"/>
         </w:rPr>
       </w:pPr>
-      <w:bookmarkStart w:id="31" w:name="_Toc531072420"/>
+      <w:bookmarkStart w:id="32" w:name="_Toc531072420"/>
     </w:p>
     <w:p>
       <w:pPr>
@@ -13832,7 +14669,7 @@
         </w:rPr>
         <w:t>. Inspection/Acceptance of Supplies and Consumables</w:t>
       </w:r>
-      <w:bookmarkEnd w:id="31"/>
+      <w:bookmarkEnd w:id="32"/>
     </w:p>
     <w:p>
       <w:pPr>
@@ -13897,7 +14734,7 @@
           <w:szCs w:val="24"/>
         </w:rPr>
       </w:pPr>
-      <w:bookmarkStart w:id="32" w:name="_Toc531072421"/>
+      <w:bookmarkStart w:id="33" w:name="_Toc531072421"/>
       <w:r>
         <w:rPr>
           <w:rFonts w:ascii="Times New Roman" w:hAnsi="Times New Roman"/>
@@ -13922,7 +14759,7 @@
         </w:rPr>
         <w:t>. Non-direct Measurements</w:t>
       </w:r>
-      <w:bookmarkEnd w:id="32"/>
+      <w:bookmarkEnd w:id="33"/>
     </w:p>
     <w:p>
       <w:pPr>
@@ -14060,7 +14897,7 @@
           <w:szCs w:val="24"/>
         </w:rPr>
       </w:pPr>
-      <w:bookmarkStart w:id="33" w:name="_Toc531072422"/>
+      <w:bookmarkStart w:id="34" w:name="_Toc531072422"/>
       <w:r>
         <w:rPr>
           <w:rFonts w:ascii="Times New Roman" w:hAnsi="Times New Roman"/>
@@ -14085,7 +14922,7 @@
         </w:rPr>
         <w:t>. Data Management</w:t>
       </w:r>
-      <w:bookmarkEnd w:id="33"/>
+      <w:bookmarkEnd w:id="34"/>
     </w:p>
     <w:p>
       <w:pPr>
@@ -14176,7 +15013,23 @@
           <w:sz w:val="24"/>
           <w:szCs w:val="24"/>
         </w:rPr>
-        <w:t>shortly after procedure completion.  Data for this task is to be under version control (e.g. via git) and will be stored both locally on</w:t>
+        <w:t xml:space="preserve">shortly after procedure completion.  Data for this task </w:t>
+      </w:r>
+      <w:r>
+        <w:rPr>
+          <w:rFonts w:ascii="Times New Roman" w:eastAsia="Times New Roman" w:hAnsi="Times New Roman" w:cs="Times New Roman"/>
+          <w:sz w:val="24"/>
+          <w:szCs w:val="24"/>
+        </w:rPr>
+        <w:t xml:space="preserve">are </w:t>
+      </w:r>
+      <w:r>
+        <w:rPr>
+          <w:rFonts w:ascii="Times New Roman" w:eastAsia="Times New Roman" w:hAnsi="Times New Roman" w:cs="Times New Roman"/>
+          <w:sz w:val="24"/>
+          <w:szCs w:val="24"/>
+        </w:rPr>
+        <w:t>to be under version control (e.g. via git) and will be stored both locally on</w:t>
       </w:r>
       <w:r>
         <w:rPr>
@@ -14192,7 +15045,7 @@
           <w:sz w:val="24"/>
           <w:szCs w:val="24"/>
         </w:rPr>
-        <w:t xml:space="preserve">local drives, backed up to the L:/ drive, and  </w:t>
+        <w:t xml:space="preserve">local drives, backed up to the L:/ drive, and </w:t>
       </w:r>
       <w:r>
         <w:rPr>
@@ -14260,23 +15113,65 @@
           <w:sz w:val="24"/>
           <w:szCs w:val="24"/>
         </w:rPr>
-        <w:t xml:space="preserve">As this project will combine data from multiple field sensors, lab instruments, and hand written notes, great care will need to be taken in merging the data into an analytical dataset.  The dataset itself can be fairly simply constructed as a flat .csv file.  Raw data from laboratory instruments (immediately following procedure completion) and files from field sensors with data loggers will be downloaded as raw files into the version controlled repository.  Manual data entry will be conducted via </w:t>
-      </w:r>
-      <w:r>
-        <w:rPr>
-          <w:rFonts w:ascii="Times New Roman" w:eastAsia="Times New Roman" w:hAnsi="Times New Roman" w:cs="Times New Roman"/>
-          <w:sz w:val="24"/>
-          <w:szCs w:val="24"/>
-        </w:rPr>
-        <w:t xml:space="preserve">an Excel front-end </w:t>
-      </w:r>
-      <w:r>
-        <w:rPr>
-          <w:rFonts w:ascii="Times New Roman" w:eastAsia="Times New Roman" w:hAnsi="Times New Roman" w:cs="Times New Roman"/>
-          <w:sz w:val="24"/>
-          <w:szCs w:val="24"/>
-        </w:rPr>
-        <w:t>with initial quality control measures applied to those fields (e.g. throwing an error if water temp is not between 0-100 degrees Celsius).  Data aggregation for all sources will be scripted and automated as much as is feasible.</w:t>
+        <w:t xml:space="preserve">As this project will combine data from multiple field sensors, lab instruments, and </w:t>
+      </w:r>
+      <w:proofErr w:type="gramStart"/>
+      <w:r>
+        <w:rPr>
+          <w:rFonts w:ascii="Times New Roman" w:eastAsia="Times New Roman" w:hAnsi="Times New Roman" w:cs="Times New Roman"/>
+          <w:sz w:val="24"/>
+          <w:szCs w:val="24"/>
+        </w:rPr>
+        <w:t>hand written</w:t>
+      </w:r>
+      <w:proofErr w:type="gramEnd"/>
+      <w:r>
+        <w:rPr>
+          <w:rFonts w:ascii="Times New Roman" w:eastAsia="Times New Roman" w:hAnsi="Times New Roman" w:cs="Times New Roman"/>
+          <w:sz w:val="24"/>
+          <w:szCs w:val="24"/>
+        </w:rPr>
+        <w:t xml:space="preserve"> notes, great care will need to be taken in merging the data into an analytical dataset.  The dataset itself can be simply constructed as a flat csv file.  Raw data from laboratory instruments (immediately following procedure completion) and files from field sensors with data loggers will be downloaded as raw files into the version controlled repository.  Manual data entry will be conducted via </w:t>
+      </w:r>
+      <w:r>
+        <w:rPr>
+          <w:rFonts w:ascii="Times New Roman" w:eastAsia="Times New Roman" w:hAnsi="Times New Roman" w:cs="Times New Roman"/>
+          <w:sz w:val="24"/>
+          <w:szCs w:val="24"/>
+        </w:rPr>
+        <w:t>an Excel</w:t>
+      </w:r>
+      <w:r>
+        <w:rPr>
+          <w:rFonts w:ascii="Times New Roman" w:eastAsia="Times New Roman" w:hAnsi="Times New Roman" w:cs="Times New Roman"/>
+          <w:sz w:val="24"/>
+          <w:szCs w:val="24"/>
+        </w:rPr>
+        <w:t xml:space="preserve">.  </w:t>
+      </w:r>
+      <w:r>
+        <w:rPr>
+          <w:rFonts w:ascii="Times New Roman" w:eastAsia="Times New Roman" w:hAnsi="Times New Roman" w:cs="Times New Roman"/>
+          <w:sz w:val="24"/>
+          <w:szCs w:val="24"/>
+        </w:rPr>
+        <w:t>Data aggregation for all sources will be scripted and automated as much as is feasible.</w:t>
+      </w:r>
+      <w:r>
+        <w:rPr>
+          <w:rFonts w:ascii="Times New Roman" w:eastAsia="Times New Roman" w:hAnsi="Times New Roman" w:cs="Times New Roman"/>
+          <w:sz w:val="24"/>
+          <w:szCs w:val="24"/>
+        </w:rPr>
+        <w:t xml:space="preserve">  QA/QC checks will be</w:t>
+      </w:r>
+      <w:r>
+        <w:rPr>
+          <w:rFonts w:ascii="Times New Roman" w:eastAsia="Times New Roman" w:hAnsi="Times New Roman" w:cs="Times New Roman"/>
+          <w:sz w:val="24"/>
+          <w:szCs w:val="24"/>
+        </w:rPr>
+        <w:t xml:space="preserve"> performed via R scripts.</w:t>
       </w:r>
     </w:p>
     <w:p>
@@ -14304,7 +15199,23 @@
           <w:sz w:val="24"/>
           <w:szCs w:val="24"/>
         </w:rPr>
-        <w:t>Code for this project will be developed following standard best practices which include full documentation, code review, and use of a version control system (i.e. git). Collaboration on code development will be facilitated via GitHub.</w:t>
+        <w:t>Code for this project will be developed following standard best practices</w:t>
+      </w:r>
+      <w:r>
+        <w:rPr>
+          <w:rFonts w:ascii="Times New Roman" w:eastAsia="Times New Roman" w:hAnsi="Times New Roman" w:cs="Times New Roman"/>
+          <w:sz w:val="24"/>
+          <w:szCs w:val="24"/>
+        </w:rPr>
+        <w:t>,</w:t>
+      </w:r>
+      <w:r>
+        <w:rPr>
+          <w:rFonts w:ascii="Times New Roman" w:eastAsia="Times New Roman" w:hAnsi="Times New Roman" w:cs="Times New Roman"/>
+          <w:sz w:val="24"/>
+          <w:szCs w:val="24"/>
+        </w:rPr>
+        <w:t xml:space="preserve"> which include full documentation, code review, and use of a version control system (i.e. git). Collaboration on code development will be facilitated via GitHub.</w:t>
       </w:r>
       <w:r>
         <w:tab/>
@@ -14335,7 +15246,77 @@
           <w:sz w:val="24"/>
           <w:szCs w:val="24"/>
         </w:rPr>
-        <w:t xml:space="preserve">R will be the primary analytical language; however we will explore others (e.g. python , javascript, c++, etc.) as required.  The computational work for this project relies on open source software, and versions of most open source software packages change often.  Thus, specifying these </w:t>
+        <w:t>R will be the primary analytical language; however</w:t>
+      </w:r>
+      <w:r>
+        <w:rPr>
+          <w:rFonts w:ascii="Times New Roman" w:eastAsia="Times New Roman" w:hAnsi="Times New Roman" w:cs="Times New Roman"/>
+          <w:sz w:val="24"/>
+          <w:szCs w:val="24"/>
+        </w:rPr>
+        <w:t>,</w:t>
+      </w:r>
+      <w:r>
+        <w:rPr>
+          <w:rFonts w:ascii="Times New Roman" w:eastAsia="Times New Roman" w:hAnsi="Times New Roman" w:cs="Times New Roman"/>
+          <w:sz w:val="24"/>
+          <w:szCs w:val="24"/>
+        </w:rPr>
+        <w:t xml:space="preserve"> we will explore others (e.g. </w:t>
+      </w:r>
+      <w:proofErr w:type="gramStart"/>
+      <w:r>
+        <w:rPr>
+          <w:rFonts w:ascii="Times New Roman" w:eastAsia="Times New Roman" w:hAnsi="Times New Roman" w:cs="Times New Roman"/>
+          <w:sz w:val="24"/>
+          <w:szCs w:val="24"/>
+        </w:rPr>
+        <w:t>python ,</w:t>
+      </w:r>
+      <w:proofErr w:type="gramEnd"/>
+      <w:r>
+        <w:rPr>
+          <w:rFonts w:ascii="Times New Roman" w:eastAsia="Times New Roman" w:hAnsi="Times New Roman" w:cs="Times New Roman"/>
+          <w:sz w:val="24"/>
+          <w:szCs w:val="24"/>
+        </w:rPr>
+        <w:t xml:space="preserve"> </w:t>
+      </w:r>
+      <w:proofErr w:type="spellStart"/>
+      <w:r>
+        <w:rPr>
+          <w:rFonts w:ascii="Times New Roman" w:eastAsia="Times New Roman" w:hAnsi="Times New Roman" w:cs="Times New Roman"/>
+          <w:sz w:val="24"/>
+          <w:szCs w:val="24"/>
+        </w:rPr>
+        <w:t>javascript</w:t>
+      </w:r>
+      <w:proofErr w:type="spellEnd"/>
+      <w:r>
+        <w:rPr>
+          <w:rFonts w:ascii="Times New Roman" w:eastAsia="Times New Roman" w:hAnsi="Times New Roman" w:cs="Times New Roman"/>
+          <w:sz w:val="24"/>
+          <w:szCs w:val="24"/>
+        </w:rPr>
+        <w:t xml:space="preserve">, </w:t>
+      </w:r>
+      <w:proofErr w:type="spellStart"/>
+      <w:r>
+        <w:rPr>
+          <w:rFonts w:ascii="Times New Roman" w:eastAsia="Times New Roman" w:hAnsi="Times New Roman" w:cs="Times New Roman"/>
+          <w:sz w:val="24"/>
+          <w:szCs w:val="24"/>
+        </w:rPr>
+        <w:t>c++</w:t>
+      </w:r>
+      <w:proofErr w:type="spellEnd"/>
+      <w:r>
+        <w:rPr>
+          <w:rFonts w:ascii="Times New Roman" w:eastAsia="Times New Roman" w:hAnsi="Times New Roman" w:cs="Times New Roman"/>
+          <w:sz w:val="24"/>
+          <w:szCs w:val="24"/>
+        </w:rPr>
+        <w:t xml:space="preserve">, etc.) as required.  The computational work for this project relies on open source software, and versions of most open source software packages change often.  Thus, specifying these </w:t>
       </w:r>
       <w:r>
         <w:rPr>
@@ -14353,7 +15334,23 @@
           <w:sz w:val="24"/>
           <w:szCs w:val="24"/>
         </w:rPr>
-        <w:t xml:space="preserve"> is not recommended as versions will change.  To ensure reproducibility of our work we will include specifications of software and operating system details (e.g. versions of R, packages, and operating system) for all research products such that others can recreate the computational environment used for our analyses. </w:t>
+        <w:t xml:space="preserve"> is not recommended as versions will change.  To ensure reproducibility of our work</w:t>
+      </w:r>
+      <w:r>
+        <w:rPr>
+          <w:rFonts w:ascii="Times New Roman" w:eastAsia="Times New Roman" w:hAnsi="Times New Roman" w:cs="Times New Roman"/>
+          <w:sz w:val="24"/>
+          <w:szCs w:val="24"/>
+        </w:rPr>
+        <w:t>,</w:t>
+      </w:r>
+      <w:r>
+        <w:rPr>
+          <w:rFonts w:ascii="Times New Roman" w:eastAsia="Times New Roman" w:hAnsi="Times New Roman" w:cs="Times New Roman"/>
+          <w:sz w:val="24"/>
+          <w:szCs w:val="24"/>
+        </w:rPr>
+        <w:t xml:space="preserve"> we will include specifications of software and operating system details (e.g. versions of R, packages, and operating system) for all research products such that others can recreate the computational environment used for our analyses. </w:t>
       </w:r>
     </w:p>
     <w:p>
@@ -14400,7 +15397,25 @@
           <w:sz w:val="24"/>
           <w:szCs w:val="24"/>
         </w:rPr>
-        <w:t xml:space="preserve">).  The compendium will be available via GitHub, archived on Zenodo, and will follow standard for research compendia written in the R language.  A final README file will outline the file and directory structure and will be completed upon completion of the project. </w:t>
+        <w:t xml:space="preserve">).  The compendium will be available via GitHub, archived on </w:t>
+      </w:r>
+      <w:proofErr w:type="spellStart"/>
+      <w:r>
+        <w:rPr>
+          <w:rFonts w:ascii="Times New Roman" w:eastAsia="Times New Roman" w:hAnsi="Times New Roman" w:cs="Times New Roman"/>
+          <w:sz w:val="24"/>
+          <w:szCs w:val="24"/>
+        </w:rPr>
+        <w:t>Zenodo</w:t>
+      </w:r>
+      <w:proofErr w:type="spellEnd"/>
+      <w:r>
+        <w:rPr>
+          <w:rFonts w:ascii="Times New Roman" w:eastAsia="Times New Roman" w:hAnsi="Times New Roman" w:cs="Times New Roman"/>
+          <w:sz w:val="24"/>
+          <w:szCs w:val="24"/>
+        </w:rPr>
+        <w:t xml:space="preserve">, and will follow standard for research compendia written in the R language.  A final README file will outline the file and directory structure and will be completed upon completion of the project. </w:t>
       </w:r>
     </w:p>
     <w:p>
@@ -14412,7 +15427,7 @@
           <w:szCs w:val="24"/>
         </w:rPr>
       </w:pPr>
-      <w:bookmarkStart w:id="34" w:name="_Toc531072423"/>
+      <w:bookmarkStart w:id="35" w:name="_Toc531072423"/>
       <w:r>
         <w:rPr>
           <w:rFonts w:ascii="Times New Roman" w:eastAsia="Times New Roman" w:hAnsi="Times New Roman" w:cs="Times New Roman"/>
@@ -14421,7 +15436,7 @@
         </w:rPr>
         <w:t>C. ASSESSMENTS AND OVERSIGHT</w:t>
       </w:r>
-      <w:bookmarkEnd w:id="34"/>
+      <w:bookmarkEnd w:id="35"/>
     </w:p>
     <w:p>
       <w:pPr>
@@ -14442,17 +15457,93 @@
           <w:szCs w:val="24"/>
         </w:rPr>
       </w:pPr>
-      <w:bookmarkStart w:id="35" w:name="_Toc531072424"/>
+      <w:bookmarkStart w:id="36" w:name="_Toc531072424"/>
       <w:r>
         <w:rPr>
           <w:rFonts w:ascii="Times New Roman" w:hAnsi="Times New Roman"/>
           <w:sz w:val="24"/>
           <w:szCs w:val="24"/>
         </w:rPr>
+        <w:t>C1. Assessments and Response Actions</w:t>
+      </w:r>
+      <w:bookmarkEnd w:id="36"/>
+    </w:p>
+    <w:p>
+      <w:pPr>
+        <w:spacing w:after="0" w:line="240" w:lineRule="auto"/>
+        <w:rPr>
+          <w:rFonts w:ascii="Times New Roman" w:eastAsia="Times New Roman" w:hAnsi="Times New Roman" w:cs="Times New Roman"/>
+          <w:sz w:val="24"/>
+          <w:szCs w:val="24"/>
+        </w:rPr>
+      </w:pPr>
+    </w:p>
+    <w:p>
+      <w:pPr>
+        <w:spacing w:after="0" w:line="240" w:lineRule="auto"/>
+        <w:rPr>
+          <w:rFonts w:ascii="Times New Roman" w:eastAsia="Times New Roman" w:hAnsi="Times New Roman" w:cs="Times New Roman"/>
+          <w:sz w:val="24"/>
+          <w:szCs w:val="24"/>
+        </w:rPr>
+      </w:pPr>
+      <w:r>
+        <w:rPr>
+          <w:rFonts w:ascii="Times New Roman" w:eastAsia="Times New Roman" w:hAnsi="Times New Roman" w:cs="Times New Roman"/>
+          <w:sz w:val="24"/>
+          <w:szCs w:val="24"/>
+        </w:rPr>
         <w:lastRenderedPageBreak/>
-        <w:t>C1. Assessments and Response Actions</w:t>
-      </w:r>
-      <w:bookmarkEnd w:id="35"/>
+        <w:t xml:space="preserve">The project </w:t>
+      </w:r>
+      <w:r>
+        <w:rPr>
+          <w:rFonts w:ascii="Times New Roman" w:eastAsia="Times New Roman" w:hAnsi="Times New Roman" w:cs="Times New Roman"/>
+          <w:sz w:val="24"/>
+          <w:szCs w:val="24"/>
+        </w:rPr>
+        <w:t>co-</w:t>
+      </w:r>
+      <w:r>
+        <w:rPr>
+          <w:rFonts w:ascii="Times New Roman" w:eastAsia="Times New Roman" w:hAnsi="Times New Roman" w:cs="Times New Roman"/>
+          <w:sz w:val="24"/>
+          <w:szCs w:val="24"/>
+        </w:rPr>
+        <w:t>lead</w:t>
+      </w:r>
+      <w:r>
+        <w:rPr>
+          <w:rFonts w:ascii="Times New Roman" w:eastAsia="Times New Roman" w:hAnsi="Times New Roman" w:cs="Times New Roman"/>
+          <w:sz w:val="24"/>
+          <w:szCs w:val="24"/>
+        </w:rPr>
+        <w:t>s (Shivers and Hollister)</w:t>
+      </w:r>
+      <w:r>
+        <w:rPr>
+          <w:rFonts w:ascii="Times New Roman" w:eastAsia="Times New Roman" w:hAnsi="Times New Roman" w:cs="Times New Roman"/>
+          <w:sz w:val="24"/>
+          <w:szCs w:val="24"/>
+        </w:rPr>
+        <w:t xml:space="preserve"> will be responsible for overall oversight of the project. Th</w:t>
+      </w:r>
+      <w:r>
+        <w:rPr>
+          <w:rFonts w:ascii="Times New Roman" w:eastAsia="Times New Roman" w:hAnsi="Times New Roman" w:cs="Times New Roman"/>
+          <w:sz w:val="24"/>
+          <w:szCs w:val="24"/>
+        </w:rPr>
+        <w:t xml:space="preserve">ey </w:t>
+      </w:r>
+      <w:r>
+        <w:rPr>
+          <w:rFonts w:ascii="Times New Roman" w:eastAsia="Times New Roman" w:hAnsi="Times New Roman" w:cs="Times New Roman"/>
+          <w:sz w:val="24"/>
+          <w:szCs w:val="24"/>
+        </w:rPr>
+        <w:t>will also initiate action in response to QA/QC issues. This research project falls into QA Category B. Assessments are not required but may occur at the discretion of management and/or QA staff, in which case they will be discussed, scheduled, and conducted at the convenience of QA manager and the project staff.</w:t>
+      </w:r>
     </w:p>
     <w:p>
       <w:pPr>
@@ -14466,6 +15557,42 @@
     </w:p>
     <w:p>
       <w:pPr>
+        <w:pStyle w:val="Heading2"/>
+        <w:rPr>
+          <w:rFonts w:ascii="Times New Roman" w:hAnsi="Times New Roman"/>
+          <w:sz w:val="24"/>
+          <w:szCs w:val="24"/>
+        </w:rPr>
+      </w:pPr>
+      <w:bookmarkStart w:id="37" w:name="_Toc531072425"/>
+      <w:r>
+        <w:rPr>
+          <w:rFonts w:ascii="Times New Roman" w:hAnsi="Times New Roman"/>
+          <w:sz w:val="24"/>
+          <w:szCs w:val="24"/>
+        </w:rPr>
+        <w:t>C2. Reports to Manag</w:t>
+      </w:r>
+      <w:r>
+        <w:rPr>
+          <w:rFonts w:ascii="Times New Roman" w:hAnsi="Times New Roman"/>
+          <w:sz w:val="24"/>
+          <w:szCs w:val="24"/>
+        </w:rPr>
+        <w:t>e</w:t>
+      </w:r>
+      <w:r>
+        <w:rPr>
+          <w:rFonts w:ascii="Times New Roman" w:hAnsi="Times New Roman"/>
+          <w:sz w:val="24"/>
+          <w:szCs w:val="24"/>
+        </w:rPr>
+        <w:t>ment</w:t>
+      </w:r>
+      <w:bookmarkEnd w:id="37"/>
+    </w:p>
+    <w:p>
+      <w:pPr>
         <w:spacing w:after="0" w:line="240" w:lineRule="auto"/>
         <w:rPr>
           <w:rFonts w:ascii="Times New Roman" w:eastAsia="Times New Roman" w:hAnsi="Times New Roman" w:cs="Times New Roman"/>
@@ -14473,62 +15600,6 @@
           <w:szCs w:val="24"/>
         </w:rPr>
       </w:pPr>
-      <w:r>
-        <w:rPr>
-          <w:rFonts w:ascii="Times New Roman" w:eastAsia="Times New Roman" w:hAnsi="Times New Roman" w:cs="Times New Roman"/>
-          <w:sz w:val="24"/>
-          <w:szCs w:val="24"/>
-        </w:rPr>
-        <w:t xml:space="preserve">The project </w:t>
-      </w:r>
-      <w:r>
-        <w:rPr>
-          <w:rFonts w:ascii="Times New Roman" w:eastAsia="Times New Roman" w:hAnsi="Times New Roman" w:cs="Times New Roman"/>
-          <w:sz w:val="24"/>
-          <w:szCs w:val="24"/>
-        </w:rPr>
-        <w:t>co-</w:t>
-      </w:r>
-      <w:r>
-        <w:rPr>
-          <w:rFonts w:ascii="Times New Roman" w:eastAsia="Times New Roman" w:hAnsi="Times New Roman" w:cs="Times New Roman"/>
-          <w:sz w:val="24"/>
-          <w:szCs w:val="24"/>
-        </w:rPr>
-        <w:t>lead</w:t>
-      </w:r>
-      <w:r>
-        <w:rPr>
-          <w:rFonts w:ascii="Times New Roman" w:eastAsia="Times New Roman" w:hAnsi="Times New Roman" w:cs="Times New Roman"/>
-          <w:sz w:val="24"/>
-          <w:szCs w:val="24"/>
-        </w:rPr>
-        <w:t>s (Shivers and Hollister)</w:t>
-      </w:r>
-      <w:r>
-        <w:rPr>
-          <w:rFonts w:ascii="Times New Roman" w:eastAsia="Times New Roman" w:hAnsi="Times New Roman" w:cs="Times New Roman"/>
-          <w:sz w:val="24"/>
-          <w:szCs w:val="24"/>
-        </w:rPr>
-        <w:t xml:space="preserve"> will be responsible for overall oversight of the project. Th</w:t>
-      </w:r>
-      <w:r>
-        <w:rPr>
-          <w:rFonts w:ascii="Times New Roman" w:eastAsia="Times New Roman" w:hAnsi="Times New Roman" w:cs="Times New Roman"/>
-          <w:sz w:val="24"/>
-          <w:szCs w:val="24"/>
-        </w:rPr>
-        <w:t xml:space="preserve">ey </w:t>
-      </w:r>
-      <w:r>
-        <w:rPr>
-          <w:rFonts w:ascii="Times New Roman" w:eastAsia="Times New Roman" w:hAnsi="Times New Roman" w:cs="Times New Roman"/>
-          <w:sz w:val="24"/>
-          <w:szCs w:val="24"/>
-        </w:rPr>
-        <w:t>will also initiate action in response to QA/QC issues. This research project falls into QA Category B. Assessments are not required but may occur at the discretion of management and/or QA staff, in which case they will be discussed, scheduled, and conducted at the convenience of QA manager and the project staff.</w:t>
-      </w:r>
     </w:p>
     <w:p>
       <w:pPr>
@@ -14539,6 +15610,68 @@
           <w:szCs w:val="24"/>
         </w:rPr>
       </w:pPr>
+      <w:r>
+        <w:rPr>
+          <w:rFonts w:ascii="Times New Roman" w:eastAsia="Times New Roman" w:hAnsi="Times New Roman" w:cs="Times New Roman"/>
+          <w:sz w:val="24"/>
+          <w:szCs w:val="24"/>
+        </w:rPr>
+        <w:t xml:space="preserve">Annual reports will be provided to </w:t>
+      </w:r>
+      <w:r>
+        <w:rPr>
+          <w:rFonts w:ascii="Times New Roman" w:eastAsia="Times New Roman" w:hAnsi="Times New Roman" w:cs="Times New Roman"/>
+          <w:sz w:val="24"/>
+          <w:szCs w:val="24"/>
+        </w:rPr>
+        <w:t>management</w:t>
+      </w:r>
+      <w:r>
+        <w:rPr>
+          <w:rFonts w:ascii="Times New Roman" w:eastAsia="Times New Roman" w:hAnsi="Times New Roman" w:cs="Times New Roman"/>
+          <w:sz w:val="24"/>
+          <w:szCs w:val="24"/>
+        </w:rPr>
+        <w:t>, if requested, as a measure of accountability and a barometer of project success.</w:t>
+      </w:r>
+    </w:p>
+    <w:p>
+      <w:pPr>
+        <w:pStyle w:val="Heading1"/>
+        <w:rPr>
+          <w:rFonts w:ascii="Times New Roman" w:eastAsia="Times New Roman" w:hAnsi="Times New Roman" w:cs="Times New Roman"/>
+          <w:sz w:val="24"/>
+          <w:szCs w:val="24"/>
+        </w:rPr>
+      </w:pPr>
+      <w:bookmarkStart w:id="38" w:name="_Toc531072426"/>
+      <w:r>
+        <w:rPr>
+          <w:rFonts w:ascii="Times New Roman" w:eastAsia="Times New Roman" w:hAnsi="Times New Roman" w:cs="Times New Roman"/>
+          <w:sz w:val="24"/>
+          <w:szCs w:val="24"/>
+        </w:rPr>
+        <w:t>D. DATA VALIDATIO</w:t>
+      </w:r>
+      <w:r>
+        <w:rPr>
+          <w:rFonts w:ascii="Times New Roman" w:eastAsia="Times New Roman" w:hAnsi="Times New Roman" w:cs="Times New Roman"/>
+          <w:sz w:val="24"/>
+          <w:szCs w:val="24"/>
+        </w:rPr>
+        <w:t>N AND USABILITY</w:t>
+      </w:r>
+      <w:bookmarkEnd w:id="38"/>
+    </w:p>
+    <w:p>
+      <w:pPr>
+        <w:spacing w:after="0" w:line="240" w:lineRule="auto"/>
+        <w:rPr>
+          <w:rFonts w:ascii="Times New Roman" w:eastAsia="Times New Roman" w:hAnsi="Times New Roman" w:cs="Times New Roman"/>
+          <w:sz w:val="24"/>
+          <w:szCs w:val="24"/>
+        </w:rPr>
+      </w:pPr>
     </w:p>
     <w:p>
       <w:pPr>
@@ -14549,14 +15682,14 @@
           <w:szCs w:val="24"/>
         </w:rPr>
       </w:pPr>
-      <w:bookmarkStart w:id="36" w:name="_Toc531072425"/>
+      <w:bookmarkStart w:id="39" w:name="_Toc531072427"/>
       <w:r>
         <w:rPr>
           <w:rFonts w:ascii="Times New Roman" w:hAnsi="Times New Roman"/>
           <w:sz w:val="24"/>
           <w:szCs w:val="24"/>
         </w:rPr>
-        <w:t>C2. Reports to Manag</w:t>
+        <w:t>D1</w:t>
       </w:r>
       <w:r>
         <w:rPr>
@@ -14564,7 +15697,7 @@
           <w:sz w:val="24"/>
           <w:szCs w:val="24"/>
         </w:rPr>
-        <w:t>e</w:t>
+        <w:t>/D2</w:t>
       </w:r>
       <w:r>
         <w:rPr>
@@ -14572,9 +15705,17 @@
           <w:sz w:val="24"/>
           <w:szCs w:val="24"/>
         </w:rPr>
-        <w:t>ment</w:t>
-      </w:r>
-      <w:bookmarkEnd w:id="36"/>
+        <w:t>. Data Review, Verification, and Validation</w:t>
+      </w:r>
+      <w:r>
+        <w:rPr>
+          <w:rFonts w:ascii="Times New Roman" w:hAnsi="Times New Roman"/>
+          <w:sz w:val="24"/>
+          <w:szCs w:val="24"/>
+        </w:rPr>
+        <w:t>/Verification and Validation Methods</w:t>
+      </w:r>
+      <w:bookmarkEnd w:id="39"/>
     </w:p>
     <w:p>
       <w:pPr>
@@ -14601,52 +15742,16 @@
           <w:sz w:val="24"/>
           <w:szCs w:val="24"/>
         </w:rPr>
-        <w:t xml:space="preserve">Annual reports will be provided to </w:t>
-      </w:r>
-      <w:r>
-        <w:rPr>
-          <w:rFonts w:ascii="Times New Roman" w:eastAsia="Times New Roman" w:hAnsi="Times New Roman" w:cs="Times New Roman"/>
-          <w:sz w:val="24"/>
-          <w:szCs w:val="24"/>
-        </w:rPr>
-        <w:t>management</w:t>
-      </w:r>
-      <w:r>
-        <w:rPr>
-          <w:rFonts w:ascii="Times New Roman" w:eastAsia="Times New Roman" w:hAnsi="Times New Roman" w:cs="Times New Roman"/>
-          <w:sz w:val="24"/>
-          <w:szCs w:val="24"/>
-        </w:rPr>
-        <w:t>, if requested, as a measure of accountability and a barometer of project success.</w:t>
-      </w:r>
-    </w:p>
-    <w:p>
-      <w:pPr>
-        <w:pStyle w:val="Heading1"/>
-        <w:rPr>
-          <w:rFonts w:ascii="Times New Roman" w:eastAsia="Times New Roman" w:hAnsi="Times New Roman" w:cs="Times New Roman"/>
-          <w:sz w:val="24"/>
-          <w:szCs w:val="24"/>
-        </w:rPr>
-      </w:pPr>
-      <w:bookmarkStart w:id="37" w:name="_Toc531072426"/>
-      <w:r>
-        <w:rPr>
-          <w:rFonts w:ascii="Times New Roman" w:eastAsia="Times New Roman" w:hAnsi="Times New Roman" w:cs="Times New Roman"/>
-          <w:sz w:val="24"/>
-          <w:szCs w:val="24"/>
-        </w:rPr>
-        <w:t>D. DATA VALIDATIO</w:t>
-      </w:r>
-      <w:r>
-        <w:rPr>
-          <w:rFonts w:ascii="Times New Roman" w:eastAsia="Times New Roman" w:hAnsi="Times New Roman" w:cs="Times New Roman"/>
-          <w:sz w:val="24"/>
-          <w:szCs w:val="24"/>
-        </w:rPr>
-        <w:t>N AND USABILITY</w:t>
-      </w:r>
-      <w:bookmarkEnd w:id="37"/>
+        <w:t>A</w:t>
+      </w:r>
+      <w:r>
+        <w:rPr>
+          <w:rFonts w:ascii="Times New Roman" w:eastAsia="Times New Roman" w:hAnsi="Times New Roman" w:cs="Times New Roman"/>
+          <w:sz w:val="24"/>
+          <w:szCs w:val="24"/>
+        </w:rPr>
+        <w:t xml:space="preserve">ll data produced by analytical equipment will be reviewed for issues upon output. All handwritten data will be inspected and reviewed for issues created when transferring from notebook to database. </w:t>
+      </w:r>
     </w:p>
     <w:p>
       <w:pPr>
@@ -14660,50 +15765,6 @@
     </w:p>
     <w:p>
       <w:pPr>
-        <w:pStyle w:val="Heading2"/>
-        <w:rPr>
-          <w:rFonts w:ascii="Times New Roman" w:hAnsi="Times New Roman"/>
-          <w:sz w:val="24"/>
-          <w:szCs w:val="24"/>
-        </w:rPr>
-      </w:pPr>
-      <w:bookmarkStart w:id="38" w:name="_Toc531072427"/>
-      <w:r>
-        <w:rPr>
-          <w:rFonts w:ascii="Times New Roman" w:hAnsi="Times New Roman"/>
-          <w:sz w:val="24"/>
-          <w:szCs w:val="24"/>
-        </w:rPr>
-        <w:t>D1</w:t>
-      </w:r>
-      <w:r>
-        <w:rPr>
-          <w:rFonts w:ascii="Times New Roman" w:hAnsi="Times New Roman"/>
-          <w:sz w:val="24"/>
-          <w:szCs w:val="24"/>
-        </w:rPr>
-        <w:t>/D2</w:t>
-      </w:r>
-      <w:r>
-        <w:rPr>
-          <w:rFonts w:ascii="Times New Roman" w:hAnsi="Times New Roman"/>
-          <w:sz w:val="24"/>
-          <w:szCs w:val="24"/>
-        </w:rPr>
-        <w:t>. Data Review, Verification, and Validation</w:t>
-      </w:r>
-      <w:r>
-        <w:rPr>
-          <w:rFonts w:ascii="Times New Roman" w:hAnsi="Times New Roman"/>
-          <w:sz w:val="24"/>
-          <w:szCs w:val="24"/>
-        </w:rPr>
-        <w:t>/Verification and Validation Methods</w:t>
-      </w:r>
-      <w:bookmarkEnd w:id="38"/>
-    </w:p>
-    <w:p>
-      <w:pPr>
         <w:spacing w:after="0" w:line="240" w:lineRule="auto"/>
         <w:rPr>
           <w:rFonts w:ascii="Times New Roman" w:eastAsia="Times New Roman" w:hAnsi="Times New Roman" w:cs="Times New Roman"/>
@@ -14711,6 +15772,14 @@
           <w:szCs w:val="24"/>
         </w:rPr>
       </w:pPr>
+      <w:r>
+        <w:rPr>
+          <w:rFonts w:ascii="Times New Roman" w:eastAsia="Times New Roman" w:hAnsi="Times New Roman" w:cs="Times New Roman"/>
+          <w:sz w:val="24"/>
+          <w:szCs w:val="24"/>
+        </w:rPr>
+        <w:t>The inclusion of spikes and duplicates during analyte determination will validate data quality. All analytical output will be reviewed to ensure that QC checks are within the tolerances established in the corresponding methodologies. All manually entered data will be inspected for potential problems (e.g. transpositions).</w:t>
+      </w:r>
     </w:p>
     <w:p>
       <w:pPr>
@@ -14721,22 +15790,6 @@
           <w:szCs w:val="24"/>
         </w:rPr>
       </w:pPr>
-      <w:r>
-        <w:rPr>
-          <w:rFonts w:ascii="Times New Roman" w:eastAsia="Times New Roman" w:hAnsi="Times New Roman" w:cs="Times New Roman"/>
-          <w:sz w:val="24"/>
-          <w:szCs w:val="24"/>
-        </w:rPr>
-        <w:t>A</w:t>
-      </w:r>
-      <w:r>
-        <w:rPr>
-          <w:rFonts w:ascii="Times New Roman" w:eastAsia="Times New Roman" w:hAnsi="Times New Roman" w:cs="Times New Roman"/>
-          <w:sz w:val="24"/>
-          <w:szCs w:val="24"/>
-        </w:rPr>
-        <w:t xml:space="preserve">ll data produced by analytical equipment will be reviewed for issues upon output. All handwritten data will be inspected and reviewed for issues created when transferring from notebook to database. </w:t>
-      </w:r>
     </w:p>
     <w:p>
       <w:pPr>
@@ -14747,51 +15800,31 @@
           <w:szCs w:val="24"/>
         </w:rPr>
       </w:pPr>
-    </w:p>
-    <w:p>
-      <w:pPr>
-        <w:spacing w:after="0" w:line="240" w:lineRule="auto"/>
-        <w:rPr>
-          <w:rFonts w:ascii="Times New Roman" w:eastAsia="Times New Roman" w:hAnsi="Times New Roman" w:cs="Times New Roman"/>
-          <w:sz w:val="24"/>
-          <w:szCs w:val="24"/>
-        </w:rPr>
-      </w:pPr>
-      <w:r>
-        <w:rPr>
-          <w:rFonts w:ascii="Times New Roman" w:eastAsia="Times New Roman" w:hAnsi="Times New Roman" w:cs="Times New Roman"/>
-          <w:sz w:val="24"/>
-          <w:szCs w:val="24"/>
-        </w:rPr>
-        <w:t>The inclusion of spikes and duplicates during analyte determination will validate data quality. All analytical output will be reviewed to ensure that QC checks are within the tolerances established in the corresponding methodologies. All manually entered data will be inspected for potential problems (e.g. transpositions).</w:t>
-      </w:r>
-    </w:p>
-    <w:p>
-      <w:pPr>
-        <w:spacing w:after="0" w:line="240" w:lineRule="auto"/>
-        <w:rPr>
-          <w:rFonts w:ascii="Times New Roman" w:eastAsia="Times New Roman" w:hAnsi="Times New Roman" w:cs="Times New Roman"/>
-          <w:sz w:val="24"/>
-          <w:szCs w:val="24"/>
-        </w:rPr>
-      </w:pPr>
-    </w:p>
-    <w:p>
-      <w:pPr>
-        <w:spacing w:after="0" w:line="240" w:lineRule="auto"/>
-        <w:rPr>
-          <w:rFonts w:ascii="Times New Roman" w:eastAsia="Times New Roman" w:hAnsi="Times New Roman" w:cs="Times New Roman"/>
-          <w:sz w:val="24"/>
-          <w:szCs w:val="24"/>
-        </w:rPr>
-      </w:pPr>
-      <w:r>
-        <w:rPr>
-          <w:rFonts w:ascii="Times New Roman" w:eastAsia="Times New Roman" w:hAnsi="Times New Roman" w:cs="Times New Roman"/>
-          <w:sz w:val="24"/>
-          <w:szCs w:val="24"/>
-        </w:rPr>
-        <w:t xml:space="preserve">Data from the buoy sensors will be compared to the freshly calibrated handheld and FLAMe sensors to check for drift.  Additionally, sensor-based chlorophyll </w:t>
+      <w:r>
+        <w:rPr>
+          <w:rFonts w:ascii="Times New Roman" w:eastAsia="Times New Roman" w:hAnsi="Times New Roman" w:cs="Times New Roman"/>
+          <w:sz w:val="24"/>
+          <w:szCs w:val="24"/>
+        </w:rPr>
+        <w:t xml:space="preserve">Data from the buoy sensors will be compared to the freshly calibrated handheld and </w:t>
+      </w:r>
+      <w:proofErr w:type="spellStart"/>
+      <w:r>
+        <w:rPr>
+          <w:rFonts w:ascii="Times New Roman" w:eastAsia="Times New Roman" w:hAnsi="Times New Roman" w:cs="Times New Roman"/>
+          <w:sz w:val="24"/>
+          <w:szCs w:val="24"/>
+        </w:rPr>
+        <w:t>FLAMe</w:t>
+      </w:r>
+      <w:proofErr w:type="spellEnd"/>
+      <w:r>
+        <w:rPr>
+          <w:rFonts w:ascii="Times New Roman" w:eastAsia="Times New Roman" w:hAnsi="Times New Roman" w:cs="Times New Roman"/>
+          <w:sz w:val="24"/>
+          <w:szCs w:val="24"/>
+        </w:rPr>
+        <w:t xml:space="preserve"> sensors to check for drift.  Additionally, sensor-based chlorophyll </w:t>
       </w:r>
       <w:r>
         <w:rPr>
@@ -14809,7 +15842,25 @@
           <w:sz w:val="24"/>
           <w:szCs w:val="24"/>
         </w:rPr>
-        <w:t xml:space="preserve">phycocyanin, and nitrate measurements will be checked against fluorometery and autoanalyzer measurements for appropriateness of general trends.  </w:t>
+        <w:t xml:space="preserve">phycocyanin, and nitrate measurements will be checked against </w:t>
+      </w:r>
+      <w:proofErr w:type="spellStart"/>
+      <w:r>
+        <w:rPr>
+          <w:rFonts w:ascii="Times New Roman" w:eastAsia="Times New Roman" w:hAnsi="Times New Roman" w:cs="Times New Roman"/>
+          <w:sz w:val="24"/>
+          <w:szCs w:val="24"/>
+        </w:rPr>
+        <w:t>fluorometery</w:t>
+      </w:r>
+      <w:proofErr w:type="spellEnd"/>
+      <w:r>
+        <w:rPr>
+          <w:rFonts w:ascii="Times New Roman" w:eastAsia="Times New Roman" w:hAnsi="Times New Roman" w:cs="Times New Roman"/>
+          <w:sz w:val="24"/>
+          <w:szCs w:val="24"/>
+        </w:rPr>
+        <w:t xml:space="preserve"> and autoanalyzer measurements for appropriateness of general trends.  </w:t>
       </w:r>
       <w:r>
         <w:rPr>
@@ -14949,7 +16000,7 @@
           <w:szCs w:val="24"/>
         </w:rPr>
       </w:pPr>
-      <w:bookmarkStart w:id="39" w:name="_Toc531072428"/>
+      <w:bookmarkStart w:id="40" w:name="_Toc531072428"/>
       <w:r>
         <w:rPr>
           <w:rFonts w:ascii="Times New Roman" w:hAnsi="Times New Roman"/>
@@ -14974,7 +16025,7 @@
         </w:rPr>
         <w:t>. Analysis and Reconciliation with User Requirements</w:t>
       </w:r>
-      <w:bookmarkEnd w:id="39"/>
+      <w:bookmarkEnd w:id="40"/>
     </w:p>
     <w:p>
       <w:pPr>
@@ -15031,7 +16082,36 @@
           <w:szCs w:val="24"/>
         </w:rPr>
       </w:pPr>
-      <w:bookmarkStart w:id="40" w:name="_Toc531072429"/>
+      <w:bookmarkStart w:id="41" w:name="_Toc531072429"/>
+      <w:r>
+        <w:rPr>
+          <w:rFonts w:ascii="Times New Roman" w:eastAsia="Times New Roman" w:hAnsi="Times New Roman" w:cs="Times New Roman"/>
+          <w:sz w:val="24"/>
+          <w:szCs w:val="24"/>
+        </w:rPr>
+        <w:t xml:space="preserve">E. References </w:t>
+      </w:r>
+      <w:bookmarkEnd w:id="41"/>
+    </w:p>
+    <w:p>
+      <w:pPr>
+        <w:spacing w:after="0" w:line="240" w:lineRule="auto"/>
+        <w:rPr>
+          <w:rFonts w:ascii="Times New Roman" w:eastAsia="Times New Roman" w:hAnsi="Times New Roman" w:cs="Times New Roman"/>
+          <w:sz w:val="24"/>
+          <w:szCs w:val="24"/>
+        </w:rPr>
+      </w:pPr>
+    </w:p>
+    <w:p>
+      <w:pPr>
+        <w:rPr>
+          <w:rFonts w:ascii="Times New Roman" w:eastAsia="Times New Roman" w:hAnsi="Times New Roman" w:cs="Times New Roman"/>
+          <w:sz w:val="24"/>
+          <w:szCs w:val="24"/>
+        </w:rPr>
+      </w:pPr>
+      <w:proofErr w:type="spellStart"/>
       <w:r>
         <w:rPr>
           <w:rFonts w:ascii="Times New Roman" w:eastAsia="Times New Roman" w:hAnsi="Times New Roman" w:cs="Times New Roman"/>
@@ -15039,52 +16119,69 @@
           <w:szCs w:val="24"/>
         </w:rPr>
         <w:lastRenderedPageBreak/>
-        <w:t xml:space="preserve">E. References </w:t>
-      </w:r>
-      <w:bookmarkEnd w:id="40"/>
-    </w:p>
-    <w:p>
-      <w:pPr>
-        <w:spacing w:after="0" w:line="240" w:lineRule="auto"/>
-        <w:rPr>
-          <w:rFonts w:ascii="Times New Roman" w:eastAsia="Times New Roman" w:hAnsi="Times New Roman" w:cs="Times New Roman"/>
-          <w:sz w:val="24"/>
-          <w:szCs w:val="24"/>
-        </w:rPr>
-      </w:pPr>
-    </w:p>
-    <w:p>
-      <w:pPr>
-        <w:rPr>
-          <w:rFonts w:ascii="Times New Roman" w:eastAsia="Times New Roman" w:hAnsi="Times New Roman" w:cs="Times New Roman"/>
-          <w:sz w:val="24"/>
-          <w:szCs w:val="24"/>
-        </w:rPr>
-      </w:pPr>
-      <w:r>
-        <w:rPr>
-          <w:rFonts w:ascii="Times New Roman" w:eastAsia="Times New Roman" w:hAnsi="Times New Roman" w:cs="Times New Roman"/>
-          <w:sz w:val="24"/>
-          <w:szCs w:val="24"/>
-        </w:rPr>
-        <w:t>Kasinak, J-M, B. Holt, M. Chislock, and A. Wilson. 2015. Benchtop Fluorometry of Phycocyanin as a Rapid Approach for Estimating Cyanobacterial Biovolume. Journal of Plankton Research 37: 248-257.</w:t>
-      </w:r>
-    </w:p>
-    <w:p>
-      <w:pPr>
-        <w:rPr>
-          <w:rFonts w:ascii="Times New Roman" w:eastAsia="Times New Roman" w:hAnsi="Times New Roman" w:cs="Times New Roman"/>
-          <w:sz w:val="24"/>
-          <w:szCs w:val="24"/>
-        </w:rPr>
-      </w:pPr>
-      <w:r>
-        <w:rPr>
-          <w:rFonts w:ascii="Times New Roman" w:eastAsia="Times New Roman" w:hAnsi="Times New Roman" w:cs="Times New Roman"/>
-          <w:sz w:val="24"/>
-          <w:szCs w:val="24"/>
-        </w:rPr>
-        <w:t>Mack, H.R., J. Conroy, K. Blocksom, R. Stein, and S. Ludsin.  2012. A comparative analysis of zooplankton field collection and sample enumeration methods. Limnology and Oceanography: Methods 10:41-53.</w:t>
+        <w:t>Kasinak</w:t>
+      </w:r>
+      <w:proofErr w:type="spellEnd"/>
+      <w:r>
+        <w:rPr>
+          <w:rFonts w:ascii="Times New Roman" w:eastAsia="Times New Roman" w:hAnsi="Times New Roman" w:cs="Times New Roman"/>
+          <w:sz w:val="24"/>
+          <w:szCs w:val="24"/>
+        </w:rPr>
+        <w:t xml:space="preserve">, J-M, B. Holt, M. </w:t>
+      </w:r>
+      <w:proofErr w:type="spellStart"/>
+      <w:r>
+        <w:rPr>
+          <w:rFonts w:ascii="Times New Roman" w:eastAsia="Times New Roman" w:hAnsi="Times New Roman" w:cs="Times New Roman"/>
+          <w:sz w:val="24"/>
+          <w:szCs w:val="24"/>
+        </w:rPr>
+        <w:t>Chislock</w:t>
+      </w:r>
+      <w:proofErr w:type="spellEnd"/>
+      <w:r>
+        <w:rPr>
+          <w:rFonts w:ascii="Times New Roman" w:eastAsia="Times New Roman" w:hAnsi="Times New Roman" w:cs="Times New Roman"/>
+          <w:sz w:val="24"/>
+          <w:szCs w:val="24"/>
+        </w:rPr>
+        <w:t>, and A. Wilson. 2015. Benchtop Fluorometry of Phycocyanin as a Rapid Approach for Estimating Cyanobacterial Biovolume. Journal of Plankton Research 37: 248-257.</w:t>
+      </w:r>
+    </w:p>
+    <w:p>
+      <w:pPr>
+        <w:rPr>
+          <w:rFonts w:ascii="Times New Roman" w:eastAsia="Times New Roman" w:hAnsi="Times New Roman" w:cs="Times New Roman"/>
+          <w:sz w:val="24"/>
+          <w:szCs w:val="24"/>
+        </w:rPr>
+      </w:pPr>
+      <w:r>
+        <w:rPr>
+          <w:rFonts w:ascii="Times New Roman" w:eastAsia="Times New Roman" w:hAnsi="Times New Roman" w:cs="Times New Roman"/>
+          <w:sz w:val="24"/>
+          <w:szCs w:val="24"/>
+        </w:rPr>
+        <w:t xml:space="preserve">Mack, H.R., J. Conroy, K. Blocksom, R. Stein, and S. </w:t>
+      </w:r>
+      <w:proofErr w:type="spellStart"/>
+      <w:r>
+        <w:rPr>
+          <w:rFonts w:ascii="Times New Roman" w:eastAsia="Times New Roman" w:hAnsi="Times New Roman" w:cs="Times New Roman"/>
+          <w:sz w:val="24"/>
+          <w:szCs w:val="24"/>
+        </w:rPr>
+        <w:t>Ludsin</w:t>
+      </w:r>
+      <w:proofErr w:type="spellEnd"/>
+      <w:r>
+        <w:rPr>
+          <w:rFonts w:ascii="Times New Roman" w:eastAsia="Times New Roman" w:hAnsi="Times New Roman" w:cs="Times New Roman"/>
+          <w:sz w:val="24"/>
+          <w:szCs w:val="24"/>
+        </w:rPr>
+        <w:t>.  2012. A comparative analysis of zooplankton field collection and sample enumeration methods. Limnology and Oceanography: Methods 10:41-53.</w:t>
       </w:r>
     </w:p>
     <w:p>
@@ -15240,136 +16337,6 @@
         </w:rPr>
         <w:t xml:space="preserve"> Using a Turner Designs Trilogy Fluorometer. Atlantic Ecology Division, Narragansett, RI.</w:t>
       </w:r>
-    </w:p>
-    <w:p>
-      <w:pPr>
-        <w:spacing w:after="0" w:line="240" w:lineRule="auto"/>
-        <w:rPr>
-          <w:rFonts w:ascii="Times New Roman" w:eastAsia="Times New Roman" w:hAnsi="Times New Roman" w:cs="Times New Roman"/>
-          <w:sz w:val="24"/>
-          <w:szCs w:val="24"/>
-        </w:rPr>
-      </w:pPr>
-    </w:p>
-    <w:p>
-      <w:pPr>
-        <w:spacing w:after="0" w:line="240" w:lineRule="auto"/>
-        <w:rPr>
-          <w:rFonts w:ascii="Times New Roman" w:eastAsia="Times New Roman" w:hAnsi="Times New Roman" w:cs="Times New Roman"/>
-          <w:sz w:val="24"/>
-          <w:szCs w:val="24"/>
-        </w:rPr>
-      </w:pPr>
-    </w:p>
-    <w:p>
-      <w:pPr>
-        <w:spacing w:after="0" w:line="240" w:lineRule="auto"/>
-        <w:rPr>
-          <w:rFonts w:ascii="Times New Roman" w:eastAsia="Times New Roman" w:hAnsi="Times New Roman" w:cs="Times New Roman"/>
-          <w:sz w:val="24"/>
-          <w:szCs w:val="24"/>
-        </w:rPr>
-      </w:pPr>
-    </w:p>
-    <w:p>
-      <w:pPr>
-        <w:spacing w:after="0" w:line="240" w:lineRule="auto"/>
-        <w:rPr>
-          <w:rFonts w:ascii="Times New Roman" w:eastAsia="Times New Roman" w:hAnsi="Times New Roman" w:cs="Times New Roman"/>
-          <w:sz w:val="24"/>
-          <w:szCs w:val="24"/>
-        </w:rPr>
-      </w:pPr>
-    </w:p>
-    <w:p>
-      <w:pPr>
-        <w:spacing w:after="0" w:line="240" w:lineRule="auto"/>
-        <w:rPr>
-          <w:rFonts w:ascii="Times New Roman" w:eastAsia="Times New Roman" w:hAnsi="Times New Roman" w:cs="Times New Roman"/>
-          <w:sz w:val="24"/>
-          <w:szCs w:val="24"/>
-        </w:rPr>
-      </w:pPr>
-    </w:p>
-    <w:p>
-      <w:pPr>
-        <w:spacing w:after="0" w:line="240" w:lineRule="auto"/>
-        <w:rPr>
-          <w:rFonts w:ascii="Times New Roman" w:eastAsia="Times New Roman" w:hAnsi="Times New Roman" w:cs="Times New Roman"/>
-          <w:sz w:val="24"/>
-          <w:szCs w:val="24"/>
-        </w:rPr>
-      </w:pPr>
-    </w:p>
-    <w:p>
-      <w:pPr>
-        <w:spacing w:after="0" w:line="240" w:lineRule="auto"/>
-        <w:rPr>
-          <w:rFonts w:ascii="Times New Roman" w:eastAsia="Times New Roman" w:hAnsi="Times New Roman" w:cs="Times New Roman"/>
-          <w:sz w:val="24"/>
-          <w:szCs w:val="24"/>
-        </w:rPr>
-      </w:pPr>
-    </w:p>
-    <w:p>
-      <w:pPr>
-        <w:spacing w:after="0" w:line="240" w:lineRule="auto"/>
-        <w:rPr>
-          <w:rFonts w:ascii="Times New Roman" w:eastAsia="Times New Roman" w:hAnsi="Times New Roman" w:cs="Times New Roman"/>
-          <w:sz w:val="24"/>
-          <w:szCs w:val="24"/>
-        </w:rPr>
-      </w:pPr>
-    </w:p>
-    <w:p>
-      <w:pPr>
-        <w:spacing w:after="0" w:line="240" w:lineRule="auto"/>
-        <w:rPr>
-          <w:rFonts w:ascii="Times New Roman" w:eastAsia="Times New Roman" w:hAnsi="Times New Roman" w:cs="Times New Roman"/>
-          <w:sz w:val="24"/>
-          <w:szCs w:val="24"/>
-        </w:rPr>
-      </w:pPr>
-    </w:p>
-    <w:p>
-      <w:pPr>
-        <w:spacing w:after="0" w:line="240" w:lineRule="auto"/>
-        <w:rPr>
-          <w:rFonts w:ascii="Times New Roman" w:eastAsia="Times New Roman" w:hAnsi="Times New Roman" w:cs="Times New Roman"/>
-          <w:sz w:val="24"/>
-          <w:szCs w:val="24"/>
-        </w:rPr>
-      </w:pPr>
-    </w:p>
-    <w:p>
-      <w:pPr>
-        <w:spacing w:after="0" w:line="240" w:lineRule="auto"/>
-        <w:rPr>
-          <w:rFonts w:ascii="Times New Roman" w:eastAsia="Times New Roman" w:hAnsi="Times New Roman" w:cs="Times New Roman"/>
-          <w:sz w:val="24"/>
-          <w:szCs w:val="24"/>
-        </w:rPr>
-      </w:pPr>
-    </w:p>
-    <w:p>
-      <w:pPr>
-        <w:spacing w:after="0" w:line="240" w:lineRule="auto"/>
-        <w:rPr>
-          <w:rFonts w:ascii="Times New Roman" w:eastAsia="Times New Roman" w:hAnsi="Times New Roman" w:cs="Times New Roman"/>
-          <w:sz w:val="24"/>
-          <w:szCs w:val="24"/>
-        </w:rPr>
-      </w:pPr>
-    </w:p>
-    <w:p>
-      <w:pPr>
-        <w:spacing w:after="0" w:line="240" w:lineRule="auto"/>
-        <w:rPr>
-          <w:rFonts w:ascii="Times New Roman" w:eastAsia="Times New Roman" w:hAnsi="Times New Roman" w:cs="Times New Roman"/>
-          <w:sz w:val="24"/>
-          <w:szCs w:val="24"/>
-        </w:rPr>
-      </w:pPr>
     </w:p>
     <w:p>
       <w:pPr>
@@ -16175,7 +17142,25 @@
                 <w:sz w:val="24"/>
                 <w:szCs w:val="24"/>
               </w:rPr>
-              <w:t>0-100 rfu; 0-400 µg/L</w:t>
+              <w:t xml:space="preserve">0-100 </w:t>
+            </w:r>
+            <w:proofErr w:type="spellStart"/>
+            <w:r>
+              <w:rPr>
+                <w:rFonts w:ascii="Times New Roman" w:eastAsia="Times New Roman" w:hAnsi="Times New Roman" w:cs="Times New Roman"/>
+                <w:sz w:val="24"/>
+                <w:szCs w:val="24"/>
+              </w:rPr>
+              <w:t>rfu</w:t>
+            </w:r>
+            <w:proofErr w:type="spellEnd"/>
+            <w:r>
+              <w:rPr>
+                <w:rFonts w:ascii="Times New Roman" w:eastAsia="Times New Roman" w:hAnsi="Times New Roman" w:cs="Times New Roman"/>
+                <w:sz w:val="24"/>
+                <w:szCs w:val="24"/>
+              </w:rPr>
+              <w:t>; 0-400 µg/L</w:t>
             </w:r>
           </w:p>
         </w:tc>
@@ -16246,7 +17231,25 @@
                 <w:sz w:val="24"/>
                 <w:szCs w:val="24"/>
               </w:rPr>
-              <w:t>0.01 rfu; 0.01 µg/L</w:t>
+              <w:t xml:space="preserve">0.01 </w:t>
+            </w:r>
+            <w:proofErr w:type="spellStart"/>
+            <w:r>
+              <w:rPr>
+                <w:rFonts w:ascii="Times New Roman" w:eastAsia="Times New Roman" w:hAnsi="Times New Roman" w:cs="Times New Roman"/>
+                <w:sz w:val="24"/>
+                <w:szCs w:val="24"/>
+              </w:rPr>
+              <w:t>rfu</w:t>
+            </w:r>
+            <w:proofErr w:type="spellEnd"/>
+            <w:r>
+              <w:rPr>
+                <w:rFonts w:ascii="Times New Roman" w:eastAsia="Times New Roman" w:hAnsi="Times New Roman" w:cs="Times New Roman"/>
+                <w:sz w:val="24"/>
+                <w:szCs w:val="24"/>
+              </w:rPr>
+              <w:t>; 0.01 µg/L</w:t>
             </w:r>
           </w:p>
         </w:tc>
@@ -16294,7 +17297,25 @@
                 <w:sz w:val="24"/>
                 <w:szCs w:val="24"/>
               </w:rPr>
-              <w:t>0-100 rfu; 0-100 µg/L</w:t>
+              <w:t xml:space="preserve">0-100 </w:t>
+            </w:r>
+            <w:proofErr w:type="spellStart"/>
+            <w:r>
+              <w:rPr>
+                <w:rFonts w:ascii="Times New Roman" w:eastAsia="Times New Roman" w:hAnsi="Times New Roman" w:cs="Times New Roman"/>
+                <w:sz w:val="24"/>
+                <w:szCs w:val="24"/>
+              </w:rPr>
+              <w:t>rfu</w:t>
+            </w:r>
+            <w:proofErr w:type="spellEnd"/>
+            <w:r>
+              <w:rPr>
+                <w:rFonts w:ascii="Times New Roman" w:eastAsia="Times New Roman" w:hAnsi="Times New Roman" w:cs="Times New Roman"/>
+                <w:sz w:val="24"/>
+                <w:szCs w:val="24"/>
+              </w:rPr>
+              <w:t>; 0-100 µg/L</w:t>
             </w:r>
           </w:p>
         </w:tc>
@@ -16357,7 +17378,25 @@
                 <w:sz w:val="24"/>
                 <w:szCs w:val="24"/>
               </w:rPr>
-              <w:t>0.01 rfu; 0.01 µg/L</w:t>
+              <w:t xml:space="preserve">0.01 </w:t>
+            </w:r>
+            <w:proofErr w:type="spellStart"/>
+            <w:r>
+              <w:rPr>
+                <w:rFonts w:ascii="Times New Roman" w:eastAsia="Times New Roman" w:hAnsi="Times New Roman" w:cs="Times New Roman"/>
+                <w:sz w:val="24"/>
+                <w:szCs w:val="24"/>
+              </w:rPr>
+              <w:t>rfu</w:t>
+            </w:r>
+            <w:proofErr w:type="spellEnd"/>
+            <w:r>
+              <w:rPr>
+                <w:rFonts w:ascii="Times New Roman" w:eastAsia="Times New Roman" w:hAnsi="Times New Roman" w:cs="Times New Roman"/>
+                <w:sz w:val="24"/>
+                <w:szCs w:val="24"/>
+              </w:rPr>
+              <w:t>; 0.01 µg/L</w:t>
             </w:r>
           </w:p>
         </w:tc>
@@ -16571,7 +17610,27 @@
           <w:szCs w:val="24"/>
         </w:rPr>
         <w:lastRenderedPageBreak/>
-        <w:t>Table 2:  TriOS NICO sonde specifications</w:t>
+        <w:t xml:space="preserve">Table 2:  </w:t>
+      </w:r>
+      <w:proofErr w:type="spellStart"/>
+      <w:r>
+        <w:rPr>
+          <w:rFonts w:ascii="Times New Roman" w:hAnsi="Times New Roman" w:cs="Times New Roman"/>
+          <w:b/>
+          <w:sz w:val="24"/>
+          <w:szCs w:val="24"/>
+        </w:rPr>
+        <w:t>TriOS</w:t>
+      </w:r>
+      <w:proofErr w:type="spellEnd"/>
+      <w:r>
+        <w:rPr>
+          <w:rFonts w:ascii="Times New Roman" w:hAnsi="Times New Roman" w:cs="Times New Roman"/>
+          <w:b/>
+          <w:sz w:val="24"/>
+          <w:szCs w:val="24"/>
+        </w:rPr>
+        <w:t xml:space="preserve"> NICO sonde specifications</w:t>
       </w:r>
     </w:p>
     <w:p>
@@ -16887,7 +17946,6 @@
           <w:szCs w:val="24"/>
         </w:rPr>
       </w:pPr>
-      <w:commentRangeStart w:id="41"/>
       <w:r>
         <w:rPr>
           <w:rFonts w:ascii="Times New Roman" w:hAnsi="Times New Roman" w:cs="Times New Roman"/>
@@ -16905,13 +17963,6 @@
           <w:szCs w:val="24"/>
         </w:rPr>
         <w:t>ISO Sensor Check List</w:t>
-      </w:r>
-      <w:commentRangeEnd w:id="41"/>
-      <w:r>
-        <w:rPr>
-          <w:rStyle w:val="CommentReference"/>
-        </w:rPr>
-        <w:commentReference w:id="41"/>
       </w:r>
     </w:p>
     <w:p>
@@ -17537,13 +18588,23 @@
           <w:szCs w:val="24"/>
         </w:rPr>
       </w:pPr>
+      <w:proofErr w:type="gramStart"/>
       <w:r>
         <w:rPr>
           <w:rFonts w:ascii="Times New Roman" w:hAnsi="Times New Roman" w:cs="Times New Roman"/>
           <w:sz w:val="24"/>
           <w:szCs w:val="24"/>
         </w:rPr>
-        <w:t xml:space="preserve">Yes If yes, see </w:t>
+        <w:t>Yes</w:t>
+      </w:r>
+      <w:proofErr w:type="gramEnd"/>
+      <w:r>
+        <w:rPr>
+          <w:rFonts w:ascii="Times New Roman" w:hAnsi="Times New Roman" w:cs="Times New Roman"/>
+          <w:sz w:val="24"/>
+          <w:szCs w:val="24"/>
+        </w:rPr>
+        <w:t xml:space="preserve"> If yes, see </w:t>
       </w:r>
       <w:r>
         <w:rPr>
@@ -17905,13 +18966,41 @@
           <w:szCs w:val="24"/>
         </w:rPr>
       </w:pPr>
+      <w:proofErr w:type="spellStart"/>
       <w:r>
         <w:rPr>
           <w:rFonts w:ascii="Times New Roman" w:hAnsi="Times New Roman" w:cs="Times New Roman"/>
           <w:sz w:val="24"/>
           <w:szCs w:val="24"/>
         </w:rPr>
-        <w:t>Nexsens CB-150 data buoys and X2-CB logger with YSI EXO2, Trios NICO, and Airmar 200WX</w:t>
+        <w:t>Nexsens</w:t>
+      </w:r>
+      <w:proofErr w:type="spellEnd"/>
+      <w:r>
+        <w:rPr>
+          <w:rFonts w:ascii="Times New Roman" w:hAnsi="Times New Roman" w:cs="Times New Roman"/>
+          <w:sz w:val="24"/>
+          <w:szCs w:val="24"/>
+        </w:rPr>
+        <w:t xml:space="preserve"> CB-150 data buoys and X2-CB logger with YSI EXO2, Trios NICO, and </w:t>
+      </w:r>
+      <w:proofErr w:type="spellStart"/>
+      <w:r>
+        <w:rPr>
+          <w:rFonts w:ascii="Times New Roman" w:hAnsi="Times New Roman" w:cs="Times New Roman"/>
+          <w:sz w:val="24"/>
+          <w:szCs w:val="24"/>
+        </w:rPr>
+        <w:t>Airmar</w:t>
+      </w:r>
+      <w:proofErr w:type="spellEnd"/>
+      <w:r>
+        <w:rPr>
+          <w:rFonts w:ascii="Times New Roman" w:hAnsi="Times New Roman" w:cs="Times New Roman"/>
+          <w:sz w:val="24"/>
+          <w:szCs w:val="24"/>
+        </w:rPr>
+        <w:t xml:space="preserve"> 200WX</w:t>
       </w:r>
     </w:p>
     <w:p>
@@ -17979,7 +19068,25 @@
           <w:sz w:val="24"/>
           <w:szCs w:val="24"/>
         </w:rPr>
-        <w:t>Data Logger: Nexsens X2-CB</w:t>
+        <w:t xml:space="preserve">Data Logger: </w:t>
+      </w:r>
+      <w:proofErr w:type="spellStart"/>
+      <w:r>
+        <w:rPr>
+          <w:rFonts w:ascii="Times New Roman" w:hAnsi="Times New Roman" w:cs="Times New Roman"/>
+          <w:sz w:val="24"/>
+          <w:szCs w:val="24"/>
+        </w:rPr>
+        <w:t>Nexsens</w:t>
+      </w:r>
+      <w:proofErr w:type="spellEnd"/>
+      <w:r>
+        <w:rPr>
+          <w:rFonts w:ascii="Times New Roman" w:hAnsi="Times New Roman" w:cs="Times New Roman"/>
+          <w:sz w:val="24"/>
+          <w:szCs w:val="24"/>
+        </w:rPr>
+        <w:t xml:space="preserve"> X2-CB</w:t>
       </w:r>
     </w:p>
     <w:p>
@@ -17995,6 +19102,7 @@
           <w:szCs w:val="24"/>
         </w:rPr>
       </w:pPr>
+      <w:proofErr w:type="gramStart"/>
       <w:r>
         <w:rPr>
           <w:rFonts w:ascii="Times New Roman" w:hAnsi="Times New Roman" w:cs="Times New Roman"/>
@@ -18003,6 +19111,7 @@
         </w:rPr>
         <w:t>Sensors;</w:t>
       </w:r>
+      <w:proofErr w:type="gramEnd"/>
     </w:p>
     <w:p>
       <w:pPr>
@@ -18039,13 +19148,77 @@
           <w:szCs w:val="24"/>
         </w:rPr>
       </w:pPr>
+      <w:proofErr w:type="spellStart"/>
       <w:r>
         <w:rPr>
           <w:rFonts w:ascii="Times New Roman" w:hAnsi="Times New Roman" w:cs="Times New Roman"/>
           <w:sz w:val="24"/>
           <w:szCs w:val="24"/>
         </w:rPr>
-        <w:t>Airmar 200WX with Rel Baromteric Pressure, Air Temperature, Relative Humidty, Dwpoint, Wind Direction, Wind Speed, Pitch, Roll</w:t>
+        <w:t>Airmar</w:t>
+      </w:r>
+      <w:proofErr w:type="spellEnd"/>
+      <w:r>
+        <w:rPr>
+          <w:rFonts w:ascii="Times New Roman" w:hAnsi="Times New Roman" w:cs="Times New Roman"/>
+          <w:sz w:val="24"/>
+          <w:szCs w:val="24"/>
+        </w:rPr>
+        <w:t xml:space="preserve"> 200WX with Rel </w:t>
+      </w:r>
+      <w:proofErr w:type="spellStart"/>
+      <w:r>
+        <w:rPr>
+          <w:rFonts w:ascii="Times New Roman" w:hAnsi="Times New Roman" w:cs="Times New Roman"/>
+          <w:sz w:val="24"/>
+          <w:szCs w:val="24"/>
+        </w:rPr>
+        <w:t>Baromteric</w:t>
+      </w:r>
+      <w:proofErr w:type="spellEnd"/>
+      <w:r>
+        <w:rPr>
+          <w:rFonts w:ascii="Times New Roman" w:hAnsi="Times New Roman" w:cs="Times New Roman"/>
+          <w:sz w:val="24"/>
+          <w:szCs w:val="24"/>
+        </w:rPr>
+        <w:t xml:space="preserve"> Pressure, Air Temperature, Relative </w:t>
+      </w:r>
+      <w:proofErr w:type="spellStart"/>
+      <w:r>
+        <w:rPr>
+          <w:rFonts w:ascii="Times New Roman" w:hAnsi="Times New Roman" w:cs="Times New Roman"/>
+          <w:sz w:val="24"/>
+          <w:szCs w:val="24"/>
+        </w:rPr>
+        <w:t>Humidty</w:t>
+      </w:r>
+      <w:proofErr w:type="spellEnd"/>
+      <w:r>
+        <w:rPr>
+          <w:rFonts w:ascii="Times New Roman" w:hAnsi="Times New Roman" w:cs="Times New Roman"/>
+          <w:sz w:val="24"/>
+          <w:szCs w:val="24"/>
+        </w:rPr>
+        <w:t xml:space="preserve">, </w:t>
+      </w:r>
+      <w:proofErr w:type="spellStart"/>
+      <w:r>
+        <w:rPr>
+          <w:rFonts w:ascii="Times New Roman" w:hAnsi="Times New Roman" w:cs="Times New Roman"/>
+          <w:sz w:val="24"/>
+          <w:szCs w:val="24"/>
+        </w:rPr>
+        <w:t>Dwpoint</w:t>
+      </w:r>
+      <w:proofErr w:type="spellEnd"/>
+      <w:r>
+        <w:rPr>
+          <w:rFonts w:ascii="Times New Roman" w:hAnsi="Times New Roman" w:cs="Times New Roman"/>
+          <w:sz w:val="24"/>
+          <w:szCs w:val="24"/>
+        </w:rPr>
+        <w:t>, Wind Direction, Wind Speed, Pitch, Roll</w:t>
       </w:r>
     </w:p>
     <w:p>
@@ -18330,7 +19503,25 @@
           <w:szCs w:val="24"/>
         </w:rPr>
         <w:lastRenderedPageBreak/>
-        <w:t>extremely difficult.  Also we are working with local partners that will regularly check the buoys and EPA staff will be on site every other week.</w:t>
+        <w:t xml:space="preserve">extremely difficult.  </w:t>
+      </w:r>
+      <w:proofErr w:type="gramStart"/>
+      <w:r>
+        <w:rPr>
+          <w:rFonts w:ascii="Times New Roman" w:hAnsi="Times New Roman" w:cs="Times New Roman"/>
+          <w:sz w:val="24"/>
+          <w:szCs w:val="24"/>
+        </w:rPr>
+        <w:t>Also</w:t>
+      </w:r>
+      <w:proofErr w:type="gramEnd"/>
+      <w:r>
+        <w:rPr>
+          <w:rFonts w:ascii="Times New Roman" w:hAnsi="Times New Roman" w:cs="Times New Roman"/>
+          <w:sz w:val="24"/>
+          <w:szCs w:val="24"/>
+        </w:rPr>
+        <w:t xml:space="preserve"> we are working with local partners that will regularly check the buoys and EPA staff will be on site every other week.</w:t>
       </w:r>
     </w:p>
     <w:p>
@@ -18509,7 +19700,25 @@
           <w:sz w:val="24"/>
           <w:szCs w:val="24"/>
         </w:rPr>
-        <w:t xml:space="preserve">, temperature, etc)?: </w:t>
+        <w:t>, temperature, etc</w:t>
+      </w:r>
+      <w:proofErr w:type="gramStart"/>
+      <w:r>
+        <w:rPr>
+          <w:rFonts w:ascii="Times New Roman" w:hAnsi="Times New Roman" w:cs="Times New Roman"/>
+          <w:sz w:val="24"/>
+          <w:szCs w:val="24"/>
+        </w:rPr>
+        <w:t>)?:</w:t>
+      </w:r>
+      <w:proofErr w:type="gramEnd"/>
+      <w:r>
+        <w:rPr>
+          <w:rFonts w:ascii="Times New Roman" w:hAnsi="Times New Roman" w:cs="Times New Roman"/>
+          <w:sz w:val="24"/>
+          <w:szCs w:val="24"/>
+        </w:rPr>
+        <w:t xml:space="preserve"> </w:t>
       </w:r>
     </w:p>
     <w:p>
@@ -18897,7 +20106,25 @@
           <w:sz w:val="24"/>
           <w:szCs w:val="24"/>
         </w:rPr>
-        <w:t>A QAPP is required and these details are documented in the appropriate sections in the QAPP, in particular Sections B and D.</w:t>
+        <w:t xml:space="preserve">A QAPP is required and these details are documented in the appropriate sections in the QAPP, </w:t>
+      </w:r>
+      <w:proofErr w:type="gramStart"/>
+      <w:r>
+        <w:rPr>
+          <w:rFonts w:ascii="Times New Roman" w:hAnsi="Times New Roman" w:cs="Times New Roman"/>
+          <w:sz w:val="24"/>
+          <w:szCs w:val="24"/>
+        </w:rPr>
+        <w:t>in particular Sections</w:t>
+      </w:r>
+      <w:proofErr w:type="gramEnd"/>
+      <w:r>
+        <w:rPr>
+          <w:rFonts w:ascii="Times New Roman" w:hAnsi="Times New Roman" w:cs="Times New Roman"/>
+          <w:sz w:val="24"/>
+          <w:szCs w:val="24"/>
+        </w:rPr>
+        <w:t xml:space="preserve"> B and D.</w:t>
       </w:r>
     </w:p>
     <w:p>
@@ -19030,7 +20257,7 @@
           <v:shape id="_x0000_i1025" type="#_x0000_t75" style="width:459pt;height:594pt" o:ole="">
             <v:imagedata r:id="rId27" o:title=""/>
           </v:shape>
-          <o:OLEObject Type="Embed" ProgID="AcroExch.Document.DC" ShapeID="_x0000_i1025" DrawAspect="Content" ObjectID="_1686467277" r:id="rId28"/>
+          <o:OLEObject Type="Embed" ProgID="AcroExch.Document.DC" ShapeID="_x0000_i1025" DrawAspect="Content" ObjectID="_1687163632" r:id="rId28"/>
         </w:object>
       </w:r>
     </w:p>
@@ -19047,7 +20274,7 @@
 
 <file path=word/comments.xml><?xml version="1.0" encoding="utf-8"?>
 <w:comments xmlns:wpc="http://schemas.microsoft.com/office/word/2010/wordprocessingCanvas" xmlns:cx="http://schemas.microsoft.com/office/drawing/2014/chartex" xmlns:cx1="http://schemas.microsoft.com/office/drawing/2015/9/8/chartex" xmlns:cx2="http://schemas.microsoft.com/office/drawing/2015/10/21/chartex" xmlns:cx3="http://schemas.microsoft.com/office/drawing/2016/5/9/chartex" xmlns:cx4="http://schemas.microsoft.com/office/drawing/2016/5/10/chartex" xmlns:cx5="http://schemas.microsoft.com/office/drawing/2016/5/11/chartex" xmlns:cx6="http://schemas.microsoft.com/office/drawing/2016/5/12/chartex" xmlns:cx7="http://schemas.microsoft.com/office/drawing/2016/5/13/chartex" xmlns:cx8="http://schemas.microsoft.com/office/drawing/2016/5/14/chartex" xmlns:mc="http://schemas.openxmlformats.org/markup-compatibility/2006" xmlns:aink="http://schemas.microsoft.com/office/drawing/2016/ink" xmlns:am3d="http://schemas.microsoft.com/office/drawing/2017/model3d" xmlns:o="urn:schemas-microsoft-com:office:office" xmlns:r="http://schemas.openxmlformats.org/officeDocument/2006/relationships" xmlns:m="http://schemas.openxmlformats.org/officeDocument/2006/math" xmlns:v="urn:schemas-microsoft-com:vml" xmlns:wp14="http://schemas.microsoft.com/office/word/2010/wordprocessingDrawing" xmlns:wp="http://schemas.openxmlformats.org/drawingml/2006/wordprocessingDrawing" xmlns:w10="urn:schemas-microsoft-com:office:word" xmlns:w="http://schemas.openxmlformats.org/wordprocessingml/2006/main" xmlns:w14="http://schemas.microsoft.com/office/word/2010/wordml" xmlns:w15="http://schemas.microsoft.com/office/word/2012/wordml" xmlns:w16cex="http://schemas.microsoft.com/office/word/2018/wordml/cex" xmlns:w16cid="http://schemas.microsoft.com/office/word/2016/wordml/cid" xmlns:w16="http://schemas.microsoft.com/office/word/2018/wordml" xmlns:w16se="http://schemas.microsoft.com/office/word/2015/wordml/symex" xmlns:wpg="http://schemas.microsoft.com/office/word/2010/wordprocessingGroup" xmlns:wpi="http://schemas.microsoft.com/office/word/2010/wordprocessingInk" xmlns:wne="http://schemas.microsoft.com/office/word/2006/wordml" xmlns:wps="http://schemas.microsoft.com/office/word/2010/wordprocessingShape" mc:Ignorable="w14 w15 w16se w16cid w16 w16cex wp14">
-  <w:comment w:id="30" w:author="Hollister, Jeff [2]" w:date="2021-06-15T14:24:00Z" w:initials="HJ">
+  <w:comment w:id="19" w:author="Hollister, Jeff" w:date="2021-07-07T10:32:00Z" w:initials="HJ">
     <w:p>
       <w:pPr>
         <w:pStyle w:val="CommentText"/>
@@ -19059,11 +20286,11 @@
         <w:annotationRef/>
       </w:r>
       <w:r>
-        <w:t>Do we want to do this?</w:t>
+        <w:t>Think we should change this one to over time only.  We don’t do tows at sites other than the buoy.</w:t>
       </w:r>
     </w:p>
   </w:comment>
-  <w:comment w:id="41" w:author="Hollister, Jeff [2]" w:date="2021-06-15T14:12:00Z" w:initials="HJ">
+  <w:comment w:id="31" w:author="Hollister, Jeff" w:date="2021-07-07T10:57:00Z" w:initials="HJ">
     <w:p>
       <w:pPr>
         <w:pStyle w:val="CommentText"/>
@@ -19075,7 +20302,7 @@
         <w:annotationRef/>
       </w:r>
       <w:r>
-        <w:t>Jeff, find a place to refer to this in the QAPP…</w:t>
+        <w:t>Do we have/need this?</w:t>
       </w:r>
     </w:p>
   </w:comment>
@@ -19084,22 +20311,22 @@
 
 <file path=word/commentsExtended.xml><?xml version="1.0" encoding="utf-8"?>
 <w15:commentsEx xmlns:wpc="http://schemas.microsoft.com/office/word/2010/wordprocessingCanvas" xmlns:cx="http://schemas.microsoft.com/office/drawing/2014/chartex" xmlns:cx1="http://schemas.microsoft.com/office/drawing/2015/9/8/chartex" xmlns:cx2="http://schemas.microsoft.com/office/drawing/2015/10/21/chartex" xmlns:cx3="http://schemas.microsoft.com/office/drawing/2016/5/9/chartex" xmlns:cx4="http://schemas.microsoft.com/office/drawing/2016/5/10/chartex" xmlns:cx5="http://schemas.microsoft.com/office/drawing/2016/5/11/chartex" xmlns:cx6="http://schemas.microsoft.com/office/drawing/2016/5/12/chartex" xmlns:cx7="http://schemas.microsoft.com/office/drawing/2016/5/13/chartex" xmlns:cx8="http://schemas.microsoft.com/office/drawing/2016/5/14/chartex" xmlns:mc="http://schemas.openxmlformats.org/markup-compatibility/2006" xmlns:aink="http://schemas.microsoft.com/office/drawing/2016/ink" xmlns:am3d="http://schemas.microsoft.com/office/drawing/2017/model3d" xmlns:o="urn:schemas-microsoft-com:office:office" xmlns:r="http://schemas.openxmlformats.org/officeDocument/2006/relationships" xmlns:m="http://schemas.openxmlformats.org/officeDocument/2006/math" xmlns:v="urn:schemas-microsoft-com:vml" xmlns:wp14="http://schemas.microsoft.com/office/word/2010/wordprocessingDrawing" xmlns:wp="http://schemas.openxmlformats.org/drawingml/2006/wordprocessingDrawing" xmlns:w10="urn:schemas-microsoft-com:office:word" xmlns:w="http://schemas.openxmlformats.org/wordprocessingml/2006/main" xmlns:w14="http://schemas.microsoft.com/office/word/2010/wordml" xmlns:w15="http://schemas.microsoft.com/office/word/2012/wordml" xmlns:w16cex="http://schemas.microsoft.com/office/word/2018/wordml/cex" xmlns:w16cid="http://schemas.microsoft.com/office/word/2016/wordml/cid" xmlns:w16="http://schemas.microsoft.com/office/word/2018/wordml" xmlns:w16se="http://schemas.microsoft.com/office/word/2015/wordml/symex" xmlns:wpg="http://schemas.microsoft.com/office/word/2010/wordprocessingGroup" xmlns:wpi="http://schemas.microsoft.com/office/word/2010/wordprocessingInk" xmlns:wne="http://schemas.microsoft.com/office/word/2006/wordml" xmlns:wps="http://schemas.microsoft.com/office/word/2010/wordprocessingShape" mc:Ignorable="w14 w15 w16se w16cid w16 w16cex wp14">
-  <w15:commentEx w15:paraId="5E2CA5E0" w15:done="0"/>
-  <w15:commentEx w15:paraId="2AB80461" w15:done="0"/>
+  <w15:commentEx w15:paraId="6F9922D2" w15:done="0"/>
+  <w15:commentEx w15:paraId="6D54E56A" w15:done="0"/>
 </w15:commentsEx>
 </file>
 
 <file path=word/commentsExtensible.xml><?xml version="1.0" encoding="utf-8"?>
 <w16cex:commentsExtensible xmlns:wpc="http://schemas.microsoft.com/office/word/2010/wordprocessingCanvas" xmlns:cx="http://schemas.microsoft.com/office/drawing/2014/chartex" xmlns:cx1="http://schemas.microsoft.com/office/drawing/2015/9/8/chartex" xmlns:cx2="http://schemas.microsoft.com/office/drawing/2015/10/21/chartex" xmlns:cx3="http://schemas.microsoft.com/office/drawing/2016/5/9/chartex" xmlns:cx4="http://schemas.microsoft.com/office/drawing/2016/5/10/chartex" xmlns:cx5="http://schemas.microsoft.com/office/drawing/2016/5/11/chartex" xmlns:cx6="http://schemas.microsoft.com/office/drawing/2016/5/12/chartex" xmlns:cx7="http://schemas.microsoft.com/office/drawing/2016/5/13/chartex" xmlns:cx8="http://schemas.microsoft.com/office/drawing/2016/5/14/chartex" xmlns:mc="http://schemas.openxmlformats.org/markup-compatibility/2006" xmlns:aink="http://schemas.microsoft.com/office/drawing/2016/ink" xmlns:am3d="http://schemas.microsoft.com/office/drawing/2017/model3d" xmlns:o="urn:schemas-microsoft-com:office:office" xmlns:r="http://schemas.openxmlformats.org/officeDocument/2006/relationships" xmlns:m="http://schemas.openxmlformats.org/officeDocument/2006/math" xmlns:v="urn:schemas-microsoft-com:vml" xmlns:wp14="http://schemas.microsoft.com/office/word/2010/wordprocessingDrawing" xmlns:wp="http://schemas.openxmlformats.org/drawingml/2006/wordprocessingDrawing" xmlns:w10="urn:schemas-microsoft-com:office:word" xmlns:w="http://schemas.openxmlformats.org/wordprocessingml/2006/main" xmlns:w14="http://schemas.microsoft.com/office/word/2010/wordml" xmlns:w15="http://schemas.microsoft.com/office/word/2012/wordml" xmlns:w16cex="http://schemas.microsoft.com/office/word/2018/wordml/cex" xmlns:w16cid="http://schemas.microsoft.com/office/word/2016/wordml/cid" xmlns:w16="http://schemas.microsoft.com/office/word/2018/wordml" xmlns:w16se="http://schemas.microsoft.com/office/word/2015/wordml/symex" xmlns:wpg="http://schemas.microsoft.com/office/word/2010/wordprocessingGroup" xmlns:wpi="http://schemas.microsoft.com/office/word/2010/wordprocessingInk" xmlns:wne="http://schemas.microsoft.com/office/word/2006/wordml" xmlns:wps="http://schemas.microsoft.com/office/word/2010/wordprocessingShape" mc:Ignorable="w14 w15 w16se w16cid w16 w16cex wp14">
-  <w16cex:commentExtensible w16cex:durableId="24733688" w16cex:dateUtc="2021-06-15T18:24:00Z"/>
-  <w16cex:commentExtensible w16cex:durableId="247333BF" w16cex:dateUtc="2021-06-15T18:12:00Z"/>
+  <w16cex:commentExtensible w16cex:durableId="24900144" w16cex:dateUtc="2021-07-07T14:32:00Z"/>
+  <w16cex:commentExtensible w16cex:durableId="24900722" w16cex:dateUtc="2021-07-07T14:57:00Z"/>
 </w16cex:commentsExtensible>
 </file>
 
 <file path=word/commentsIds.xml><?xml version="1.0" encoding="utf-8"?>
 <w16cid:commentsIds xmlns:wpc="http://schemas.microsoft.com/office/word/2010/wordprocessingCanvas" xmlns:cx="http://schemas.microsoft.com/office/drawing/2014/chartex" xmlns:cx1="http://schemas.microsoft.com/office/drawing/2015/9/8/chartex" xmlns:cx2="http://schemas.microsoft.com/office/drawing/2015/10/21/chartex" xmlns:cx3="http://schemas.microsoft.com/office/drawing/2016/5/9/chartex" xmlns:cx4="http://schemas.microsoft.com/office/drawing/2016/5/10/chartex" xmlns:cx5="http://schemas.microsoft.com/office/drawing/2016/5/11/chartex" xmlns:cx6="http://schemas.microsoft.com/office/drawing/2016/5/12/chartex" xmlns:cx7="http://schemas.microsoft.com/office/drawing/2016/5/13/chartex" xmlns:cx8="http://schemas.microsoft.com/office/drawing/2016/5/14/chartex" xmlns:mc="http://schemas.openxmlformats.org/markup-compatibility/2006" xmlns:aink="http://schemas.microsoft.com/office/drawing/2016/ink" xmlns:am3d="http://schemas.microsoft.com/office/drawing/2017/model3d" xmlns:o="urn:schemas-microsoft-com:office:office" xmlns:r="http://schemas.openxmlformats.org/officeDocument/2006/relationships" xmlns:m="http://schemas.openxmlformats.org/officeDocument/2006/math" xmlns:v="urn:schemas-microsoft-com:vml" xmlns:wp14="http://schemas.microsoft.com/office/word/2010/wordprocessingDrawing" xmlns:wp="http://schemas.openxmlformats.org/drawingml/2006/wordprocessingDrawing" xmlns:w10="urn:schemas-microsoft-com:office:word" xmlns:w="http://schemas.openxmlformats.org/wordprocessingml/2006/main" xmlns:w14="http://schemas.microsoft.com/office/word/2010/wordml" xmlns:w15="http://schemas.microsoft.com/office/word/2012/wordml" xmlns:w16cex="http://schemas.microsoft.com/office/word/2018/wordml/cex" xmlns:w16cid="http://schemas.microsoft.com/office/word/2016/wordml/cid" xmlns:w16="http://schemas.microsoft.com/office/word/2018/wordml" xmlns:w16se="http://schemas.microsoft.com/office/word/2015/wordml/symex" xmlns:wpg="http://schemas.microsoft.com/office/word/2010/wordprocessingGroup" xmlns:wpi="http://schemas.microsoft.com/office/word/2010/wordprocessingInk" xmlns:wne="http://schemas.microsoft.com/office/word/2006/wordml" xmlns:wps="http://schemas.microsoft.com/office/word/2010/wordprocessingShape" mc:Ignorable="w14 w15 w16se w16cid w16 w16cex wp14">
-  <w16cid:commentId w16cid:paraId="5E2CA5E0" w16cid:durableId="24733688"/>
-  <w16cid:commentId w16cid:paraId="2AB80461" w16cid:durableId="247333BF"/>
+  <w16cid:commentId w16cid:paraId="6F9922D2" w16cid:durableId="24900144"/>
+  <w16cid:commentId w16cid:paraId="6D54E56A" w16cid:durableId="24900722"/>
 </w16cid:commentsIds>
 </file>
 
@@ -19181,7 +20408,6 @@
           <w:docPart w:val="C8FC16F84C57445E99B9F5B4D26F0921"/>
         </w:placeholder>
       </w:sdtPr>
-      <w:sdtEndPr/>
       <w:sdtContent>
         <w:r>
           <w:rPr>
@@ -19414,7 +20640,6 @@
         <w:docPartUnique/>
       </w:docPartObj>
     </w:sdtPr>
-    <w:sdtEndPr/>
     <w:sdtContent>
       <w:p>
         <w:pPr>
@@ -20086,7 +21311,7 @@
 
 <file path=word/people.xml><?xml version="1.0" encoding="utf-8"?>
 <w15:people xmlns:wpc="http://schemas.microsoft.com/office/word/2010/wordprocessingCanvas" xmlns:cx="http://schemas.microsoft.com/office/drawing/2014/chartex" xmlns:cx1="http://schemas.microsoft.com/office/drawing/2015/9/8/chartex" xmlns:cx2="http://schemas.microsoft.com/office/drawing/2015/10/21/chartex" xmlns:cx3="http://schemas.microsoft.com/office/drawing/2016/5/9/chartex" xmlns:cx4="http://schemas.microsoft.com/office/drawing/2016/5/10/chartex" xmlns:cx5="http://schemas.microsoft.com/office/drawing/2016/5/11/chartex" xmlns:cx6="http://schemas.microsoft.com/office/drawing/2016/5/12/chartex" xmlns:cx7="http://schemas.microsoft.com/office/drawing/2016/5/13/chartex" xmlns:cx8="http://schemas.microsoft.com/office/drawing/2016/5/14/chartex" xmlns:mc="http://schemas.openxmlformats.org/markup-compatibility/2006" xmlns:aink="http://schemas.microsoft.com/office/drawing/2016/ink" xmlns:am3d="http://schemas.microsoft.com/office/drawing/2017/model3d" xmlns:o="urn:schemas-microsoft-com:office:office" xmlns:r="http://schemas.openxmlformats.org/officeDocument/2006/relationships" xmlns:m="http://schemas.openxmlformats.org/officeDocument/2006/math" xmlns:v="urn:schemas-microsoft-com:vml" xmlns:wp14="http://schemas.microsoft.com/office/word/2010/wordprocessingDrawing" xmlns:wp="http://schemas.openxmlformats.org/drawingml/2006/wordprocessingDrawing" xmlns:w10="urn:schemas-microsoft-com:office:word" xmlns:w="http://schemas.openxmlformats.org/wordprocessingml/2006/main" xmlns:w14="http://schemas.microsoft.com/office/word/2010/wordml" xmlns:w15="http://schemas.microsoft.com/office/word/2012/wordml" xmlns:w16cex="http://schemas.microsoft.com/office/word/2018/wordml/cex" xmlns:w16cid="http://schemas.microsoft.com/office/word/2016/wordml/cid" xmlns:w16="http://schemas.microsoft.com/office/word/2018/wordml" xmlns:w16se="http://schemas.microsoft.com/office/word/2015/wordml/symex" xmlns:wpg="http://schemas.microsoft.com/office/word/2010/wordprocessingGroup" xmlns:wpi="http://schemas.microsoft.com/office/word/2010/wordprocessingInk" xmlns:wne="http://schemas.microsoft.com/office/word/2006/wordml" xmlns:wps="http://schemas.microsoft.com/office/word/2010/wordprocessingShape" mc:Ignorable="w14 w15 w16se w16cid w16 w16cex wp14">
-  <w15:person w15:author="Hollister, Jeff [2]">
+  <w15:person w15:author="Hollister, Jeff">
     <w15:presenceInfo w15:providerId="AD" w15:userId="S::Hollister.Jeff@epa.gov::90904e2a-aa82-465e-9922-afce4bc6d524"/>
   </w15:person>
 </w15:people>
@@ -21310,6 +22535,7 @@
     <w:rsid w:val="00394E47"/>
     <w:rsid w:val="003C6648"/>
     <w:rsid w:val="005542CE"/>
+    <w:rsid w:val="008E5748"/>
     <w:rsid w:val="009038D3"/>
     <w:rsid w:val="009C1C92"/>
     <w:rsid w:val="009C4E88"/>
@@ -21321,6 +22547,7 @@
     <w:rsid w:val="00CE2F2C"/>
     <w:rsid w:val="00CF1DA4"/>
     <w:rsid w:val="00DD0C6C"/>
+    <w:rsid w:val="00F12F9F"/>
     <w:rsid w:val="00F9639F"/>
   </w:rsids>
   <m:mathPr>

</xml_diff>